<commit_message>
Update & Connect Database
</commit_message>
<xml_diff>
--- a/USER REQUIREMENT DOCUMENT PETLAND SHOP.docx
+++ b/USER REQUIREMENT DOCUMENT PETLAND SHOP.docx
@@ -587,7 +587,7 @@
     </w:p>
     <w:tbl>
       <w:tblPr>
-        <w:tblW w:w="4925" w:type="pct"/>
+        <w:tblW w:w="5531" w:type="pct"/>
         <w:tblBorders>
           <w:top w:val="single" w:sz="4" w:space="0" w:color="auto"/>
           <w:left w:val="single" w:sz="4" w:space="0" w:color="auto"/>
@@ -599,14 +599,13 @@
         <w:tblLook w:val="01E0" w:firstRow="1" w:lastRow="1" w:firstColumn="1" w:lastColumn="1" w:noHBand="0" w:noVBand="0"/>
       </w:tblPr>
       <w:tblGrid>
-        <w:gridCol w:w="3396"/>
-        <w:gridCol w:w="3970"/>
-        <w:gridCol w:w="1844"/>
+        <w:gridCol w:w="5240"/>
+        <w:gridCol w:w="5103"/>
       </w:tblGrid>
       <w:tr>
         <w:tc>
           <w:tcPr>
-            <w:tcW w:w="1844" w:type="pct"/>
+            <w:tcW w:w="2533" w:type="pct"/>
             <w:vAlign w:val="center"/>
           </w:tcPr>
           <w:p>
@@ -632,7 +631,7 @@
         </w:tc>
         <w:tc>
           <w:tcPr>
-            <w:tcW w:w="2155" w:type="pct"/>
+            <w:tcW w:w="2467" w:type="pct"/>
             <w:vAlign w:val="center"/>
           </w:tcPr>
           <w:p>
@@ -656,73 +655,11 @@
             </w:r>
           </w:p>
         </w:tc>
-        <w:tc>
-          <w:tcPr>
-            <w:tcW w:w="1001" w:type="pct"/>
-            <w:vAlign w:val="center"/>
-          </w:tcPr>
-          <w:p>
-            <w:pPr>
-              <w:jc w:val="center"/>
-              <w:rPr>
-                <w:rFonts w:ascii="Arial" w:hAnsi="Arial" w:cs="Arial"/>
-                <w:b/>
-                <w:sz w:val="18"/>
-                <w:szCs w:val="18"/>
-              </w:rPr>
-            </w:pPr>
-            <w:r>
-              <w:rPr>
-                <w:rFonts w:ascii="Arial" w:hAnsi="Arial" w:cs="Arial"/>
-                <w:b/>
-                <w:sz w:val="18"/>
-                <w:szCs w:val="18"/>
-              </w:rPr>
-              <w:t>Người</w:t>
-            </w:r>
-            <w:r>
-              <w:rPr>
-                <w:rFonts w:ascii="Arial" w:hAnsi="Arial" w:cs="Arial"/>
-                <w:b/>
-                <w:sz w:val="18"/>
-                <w:szCs w:val="18"/>
-              </w:rPr>
-              <w:t xml:space="preserve"> </w:t>
-            </w:r>
-            <w:r>
-              <w:rPr>
-                <w:rFonts w:ascii="Arial" w:hAnsi="Arial" w:cs="Arial"/>
-                <w:b/>
-                <w:sz w:val="18"/>
-                <w:szCs w:val="18"/>
-              </w:rPr>
-              <w:t>thực</w:t>
-            </w:r>
-            <w:r>
-              <w:rPr>
-                <w:rFonts w:ascii="Arial" w:hAnsi="Arial" w:cs="Arial"/>
-                <w:b/>
-                <w:sz w:val="18"/>
-                <w:szCs w:val="18"/>
-              </w:rPr>
-              <w:t xml:space="preserve"> </w:t>
-            </w:r>
-            <w:r>
-              <w:rPr>
-                <w:rFonts w:ascii="Arial" w:hAnsi="Arial" w:cs="Arial"/>
-                <w:b/>
-                <w:sz w:val="18"/>
-                <w:szCs w:val="18"/>
-              </w:rPr>
-              <w:t>hiện</w:t>
-            </w:r>
-          </w:p>
-        </w:tc>
       </w:tr>
       <w:tr>
         <w:tc>
           <w:tcPr>
-            <w:tcW w:w="1844" w:type="pct"/>
+            <w:tcW w:w="2533" w:type="pct"/>
           </w:tcPr>
           <w:p>
             <w:pPr>
@@ -732,28 +669,21 @@
                 <w:sz w:val="20"/>
               </w:rPr>
             </w:pPr>
-          </w:p>
-        </w:tc>
-        <w:tc>
-          <w:tcPr>
-            <w:tcW w:w="2155" w:type="pct"/>
-          </w:tcPr>
-          <w:p>
-            <w:pPr>
+            <w:r>
               <w:rPr>
                 <w:rFonts w:ascii="Arial" w:hAnsi="Arial" w:cs="Arial"/>
                 <w:sz w:val="20"/>
               </w:rPr>
-            </w:pPr>
-          </w:p>
-        </w:tc>
-        <w:tc>
-          <w:tcPr>
-            <w:tcW w:w="1001" w:type="pct"/>
-          </w:tcPr>
-          <w:p>
-            <w:pPr>
-              <w:jc w:val="center"/>
+              <w:t>Nguyễn Viết Trung</w:t>
+            </w:r>
+          </w:p>
+        </w:tc>
+        <w:tc>
+          <w:tcPr>
+            <w:tcW w:w="2467" w:type="pct"/>
+          </w:tcPr>
+          <w:p>
+            <w:pPr>
               <w:rPr>
                 <w:rFonts w:ascii="Arial" w:hAnsi="Arial" w:cs="Arial"/>
                 <w:sz w:val="20"/>
@@ -765,7 +695,7 @@
       <w:tr>
         <w:tc>
           <w:tcPr>
-            <w:tcW w:w="1844" w:type="pct"/>
+            <w:tcW w:w="2533" w:type="pct"/>
           </w:tcPr>
           <w:p>
             <w:pPr>
@@ -775,28 +705,21 @@
                 <w:sz w:val="20"/>
               </w:rPr>
             </w:pPr>
-          </w:p>
-        </w:tc>
-        <w:tc>
-          <w:tcPr>
-            <w:tcW w:w="2155" w:type="pct"/>
-          </w:tcPr>
-          <w:p>
-            <w:pPr>
+            <w:r>
               <w:rPr>
                 <w:rFonts w:ascii="Arial" w:hAnsi="Arial" w:cs="Arial"/>
                 <w:sz w:val="20"/>
               </w:rPr>
-            </w:pPr>
-          </w:p>
-        </w:tc>
-        <w:tc>
-          <w:tcPr>
-            <w:tcW w:w="1001" w:type="pct"/>
-          </w:tcPr>
-          <w:p>
-            <w:pPr>
-              <w:jc w:val="center"/>
+              <w:t>Nguyễn Trung Khánh</w:t>
+            </w:r>
+          </w:p>
+        </w:tc>
+        <w:tc>
+          <w:tcPr>
+            <w:tcW w:w="2467" w:type="pct"/>
+          </w:tcPr>
+          <w:p>
+            <w:pPr>
               <w:rPr>
                 <w:rFonts w:ascii="Arial" w:hAnsi="Arial" w:cs="Arial"/>
                 <w:sz w:val="20"/>
@@ -808,7 +731,7 @@
       <w:tr>
         <w:tc>
           <w:tcPr>
-            <w:tcW w:w="1844" w:type="pct"/>
+            <w:tcW w:w="2533" w:type="pct"/>
           </w:tcPr>
           <w:p>
             <w:pPr>
@@ -818,28 +741,21 @@
                 <w:sz w:val="20"/>
               </w:rPr>
             </w:pPr>
-          </w:p>
-        </w:tc>
-        <w:tc>
-          <w:tcPr>
-            <w:tcW w:w="2155" w:type="pct"/>
-          </w:tcPr>
-          <w:p>
-            <w:pPr>
+            <w:r>
               <w:rPr>
                 <w:rFonts w:ascii="Arial" w:hAnsi="Arial" w:cs="Arial"/>
                 <w:sz w:val="20"/>
               </w:rPr>
-            </w:pPr>
-          </w:p>
-        </w:tc>
-        <w:tc>
-          <w:tcPr>
-            <w:tcW w:w="1001" w:type="pct"/>
-          </w:tcPr>
-          <w:p>
-            <w:pPr>
-              <w:jc w:val="center"/>
+              <w:t>Vũ Nhã Vy</w:t>
+            </w:r>
+          </w:p>
+        </w:tc>
+        <w:tc>
+          <w:tcPr>
+            <w:tcW w:w="2467" w:type="pct"/>
+          </w:tcPr>
+          <w:p>
+            <w:pPr>
               <w:rPr>
                 <w:rFonts w:ascii="Arial" w:hAnsi="Arial" w:cs="Arial"/>
                 <w:sz w:val="20"/>
@@ -851,7 +767,7 @@
       <w:tr>
         <w:tc>
           <w:tcPr>
-            <w:tcW w:w="1844" w:type="pct"/>
+            <w:tcW w:w="2533" w:type="pct"/>
           </w:tcPr>
           <w:p>
             <w:pPr>
@@ -861,28 +777,21 @@
                 <w:sz w:val="20"/>
               </w:rPr>
             </w:pPr>
-          </w:p>
-        </w:tc>
-        <w:tc>
-          <w:tcPr>
-            <w:tcW w:w="2155" w:type="pct"/>
-          </w:tcPr>
-          <w:p>
-            <w:pPr>
+            <w:r>
               <w:rPr>
                 <w:rFonts w:ascii="Arial" w:hAnsi="Arial" w:cs="Arial"/>
                 <w:sz w:val="20"/>
               </w:rPr>
-            </w:pPr>
-          </w:p>
-        </w:tc>
-        <w:tc>
-          <w:tcPr>
-            <w:tcW w:w="1001" w:type="pct"/>
-          </w:tcPr>
-          <w:p>
-            <w:pPr>
-              <w:jc w:val="center"/>
+              <w:t>Trương Thị Huyền Thu</w:t>
+            </w:r>
+          </w:p>
+        </w:tc>
+        <w:tc>
+          <w:tcPr>
+            <w:tcW w:w="2467" w:type="pct"/>
+          </w:tcPr>
+          <w:p>
+            <w:pPr>
               <w:rPr>
                 <w:rFonts w:ascii="Arial" w:hAnsi="Arial" w:cs="Arial"/>
                 <w:sz w:val="20"/>
@@ -894,7 +803,7 @@
       <w:tr>
         <w:tc>
           <w:tcPr>
-            <w:tcW w:w="1844" w:type="pct"/>
+            <w:tcW w:w="2533" w:type="pct"/>
           </w:tcPr>
           <w:p>
             <w:pPr>
@@ -904,28 +813,21 @@
                 <w:sz w:val="20"/>
               </w:rPr>
             </w:pPr>
-          </w:p>
-        </w:tc>
-        <w:tc>
-          <w:tcPr>
-            <w:tcW w:w="2155" w:type="pct"/>
-          </w:tcPr>
-          <w:p>
-            <w:pPr>
+            <w:r>
               <w:rPr>
                 <w:rFonts w:ascii="Arial" w:hAnsi="Arial" w:cs="Arial"/>
                 <w:sz w:val="20"/>
               </w:rPr>
-            </w:pPr>
-          </w:p>
-        </w:tc>
-        <w:tc>
-          <w:tcPr>
-            <w:tcW w:w="1001" w:type="pct"/>
-          </w:tcPr>
-          <w:p>
-            <w:pPr>
-              <w:jc w:val="center"/>
+              <w:t>Trần Thị Yến Nhi</w:t>
+            </w:r>
+          </w:p>
+        </w:tc>
+        <w:tc>
+          <w:tcPr>
+            <w:tcW w:w="2467" w:type="pct"/>
+          </w:tcPr>
+          <w:p>
+            <w:pPr>
               <w:rPr>
                 <w:rFonts w:ascii="Arial" w:hAnsi="Arial" w:cs="Arial"/>
                 <w:sz w:val="20"/>
@@ -1421,10 +1323,7 @@
               <w:ind w:left="0"/>
             </w:pPr>
             <w:r>
-              <w:t>W-US</w:t>
-            </w:r>
-            <w:r>
-              <w:t xml:space="preserve"> </w:t>
+              <w:t xml:space="preserve">W-US </w:t>
             </w:r>
             <w:r>
               <w:t>-01</w:t>
@@ -1436,10 +1335,7 @@
               <w:ind w:left="0"/>
             </w:pPr>
             <w:r>
-              <w:t>W-US</w:t>
-            </w:r>
-            <w:r>
-              <w:t xml:space="preserve"> </w:t>
+              <w:t xml:space="preserve">W-US </w:t>
             </w:r>
             <w:r>
               <w:t>-02</w:t>
@@ -1451,10 +1347,7 @@
               <w:ind w:left="0"/>
             </w:pPr>
             <w:r>
-              <w:t>W-US</w:t>
-            </w:r>
-            <w:r>
-              <w:t xml:space="preserve"> </w:t>
+              <w:t xml:space="preserve">W-US </w:t>
             </w:r>
             <w:r>
               <w:t>-03</w:t>
@@ -1466,10 +1359,7 @@
               <w:ind w:left="0"/>
             </w:pPr>
             <w:r>
-              <w:t>W-US</w:t>
-            </w:r>
-            <w:r>
-              <w:t xml:space="preserve"> </w:t>
+              <w:t xml:space="preserve">W-US </w:t>
             </w:r>
             <w:r>
               <w:t>-0</w:t>
@@ -1484,10 +1374,7 @@
               <w:ind w:left="0"/>
             </w:pPr>
             <w:r>
-              <w:t>W-US</w:t>
-            </w:r>
-            <w:r>
-              <w:t xml:space="preserve"> </w:t>
+              <w:t xml:space="preserve">W-US </w:t>
             </w:r>
             <w:r>
               <w:t>-0</w:t>
@@ -1502,10 +1389,7 @@
               <w:ind w:left="0"/>
             </w:pPr>
             <w:r>
-              <w:t>W-US</w:t>
-            </w:r>
-            <w:r>
-              <w:t xml:space="preserve"> </w:t>
+              <w:t xml:space="preserve">W-US </w:t>
             </w:r>
             <w:r>
               <w:t>-0</w:t>
@@ -1652,13 +1536,7 @@
               <w:t>W-</w:t>
             </w:r>
             <w:r>
-              <w:t xml:space="preserve"> </w:t>
-            </w:r>
-            <w:r>
-              <w:t>FI</w:t>
-            </w:r>
-            <w:r>
-              <w:t xml:space="preserve"> </w:t>
+              <w:t xml:space="preserve"> FI </w:t>
             </w:r>
             <w:r>
               <w:t>-02</w:t>
@@ -1673,13 +1551,7 @@
               <w:t>W-</w:t>
             </w:r>
             <w:r>
-              <w:t xml:space="preserve"> </w:t>
-            </w:r>
-            <w:r>
-              <w:t>FI</w:t>
-            </w:r>
-            <w:r>
-              <w:t xml:space="preserve"> </w:t>
+              <w:t xml:space="preserve"> FI </w:t>
             </w:r>
             <w:r>
               <w:t>-02</w:t>
@@ -1785,13 +1657,7 @@
               <w:t>W-</w:t>
             </w:r>
             <w:r>
-              <w:t xml:space="preserve"> </w:t>
-            </w:r>
-            <w:r>
-              <w:t>CA</w:t>
-            </w:r>
-            <w:r>
-              <w:t xml:space="preserve"> </w:t>
+              <w:t xml:space="preserve"> CA </w:t>
             </w:r>
             <w:r>
               <w:t>-01</w:t>
@@ -1806,13 +1672,7 @@
               <w:t>W-</w:t>
             </w:r>
             <w:r>
-              <w:t xml:space="preserve"> </w:t>
-            </w:r>
-            <w:r>
-              <w:t>CA</w:t>
-            </w:r>
-            <w:r>
-              <w:t xml:space="preserve"> </w:t>
+              <w:t xml:space="preserve"> CA </w:t>
             </w:r>
             <w:r>
               <w:t>-02</w:t>
@@ -1827,13 +1687,7 @@
               <w:t>W-</w:t>
             </w:r>
             <w:r>
-              <w:t xml:space="preserve"> </w:t>
-            </w:r>
-            <w:r>
-              <w:t>CA</w:t>
-            </w:r>
-            <w:r>
-              <w:t xml:space="preserve"> </w:t>
+              <w:t xml:space="preserve"> CA </w:t>
             </w:r>
             <w:r>
               <w:t>-03</w:t>
@@ -1848,13 +1702,7 @@
               <w:t>W-</w:t>
             </w:r>
             <w:r>
-              <w:t xml:space="preserve"> </w:t>
-            </w:r>
-            <w:r>
-              <w:t>CA</w:t>
-            </w:r>
-            <w:r>
-              <w:t xml:space="preserve"> </w:t>
+              <w:t xml:space="preserve"> CA </w:t>
             </w:r>
             <w:r>
               <w:t>-04</w:t>
@@ -1869,13 +1717,7 @@
               <w:t>W-</w:t>
             </w:r>
             <w:r>
-              <w:t xml:space="preserve"> </w:t>
-            </w:r>
-            <w:r>
-              <w:t>CA</w:t>
-            </w:r>
-            <w:r>
-              <w:t xml:space="preserve"> </w:t>
+              <w:t xml:space="preserve"> CA </w:t>
             </w:r>
             <w:r>
               <w:t>-05</w:t>
@@ -1890,13 +1732,7 @@
               <w:t>W-</w:t>
             </w:r>
             <w:r>
-              <w:t xml:space="preserve"> </w:t>
-            </w:r>
-            <w:r>
-              <w:t>CA</w:t>
-            </w:r>
-            <w:r>
-              <w:t xml:space="preserve"> </w:t>
+              <w:t xml:space="preserve"> CA </w:t>
             </w:r>
             <w:r>
               <w:t>-0</w:t>
@@ -2132,10 +1968,7 @@
             </w:pPr>
             <w:r>
               <w:lastRenderedPageBreak/>
-              <w:t>W-AD</w:t>
-            </w:r>
-            <w:r>
-              <w:t>PR</w:t>
+              <w:t>W-ADPR</w:t>
             </w:r>
           </w:p>
         </w:tc>
@@ -2164,22 +1997,16 @@
               <w:ind w:left="0"/>
             </w:pPr>
             <w:r>
-              <w:t>W-ADPR</w:t>
-            </w:r>
-            <w:r>
-              <w:t>-01</w:t>
-            </w:r>
-          </w:p>
-          <w:p>
-            <w:pPr>
-              <w:pStyle w:val="BodyText"/>
-              <w:ind w:left="0"/>
-            </w:pPr>
-            <w:r>
-              <w:t>W-ADPR-0</w:t>
-            </w:r>
-            <w:r>
-              <w:t>2</w:t>
+              <w:t>W-ADPR-01</w:t>
+            </w:r>
+          </w:p>
+          <w:p>
+            <w:pPr>
+              <w:pStyle w:val="BodyText"/>
+              <w:ind w:left="0"/>
+            </w:pPr>
+            <w:r>
+              <w:t>W-ADPR-02</w:t>
             </w:r>
           </w:p>
           <w:p>
@@ -2231,10 +2058,7 @@
               <w:jc w:val="center"/>
             </w:pPr>
             <w:r>
-              <w:t>W-AD</w:t>
-            </w:r>
-            <w:r>
-              <w:t>US</w:t>
+              <w:t>W-ADUS</w:t>
             </w:r>
           </w:p>
         </w:tc>
@@ -2263,34 +2087,25 @@
               <w:ind w:left="0"/>
             </w:pPr>
             <w:r>
-              <w:t>W-ADUS</w:t>
-            </w:r>
-            <w:r>
-              <w:t>-01</w:t>
-            </w:r>
-          </w:p>
-          <w:p>
-            <w:pPr>
-              <w:pStyle w:val="BodyText"/>
-              <w:ind w:left="0"/>
-            </w:pPr>
-            <w:r>
-              <w:t>W-ADUS</w:t>
-            </w:r>
-            <w:r>
-              <w:t>-02</w:t>
-            </w:r>
-          </w:p>
-          <w:p>
-            <w:pPr>
-              <w:pStyle w:val="BodyText"/>
-              <w:ind w:left="0"/>
-            </w:pPr>
-            <w:r>
-              <w:t>W-ADUS</w:t>
-            </w:r>
-            <w:r>
-              <w:t>-03</w:t>
+              <w:t>W-ADUS-01</w:t>
+            </w:r>
+          </w:p>
+          <w:p>
+            <w:pPr>
+              <w:pStyle w:val="BodyText"/>
+              <w:ind w:left="0"/>
+            </w:pPr>
+            <w:r>
+              <w:t>W-ADUS-02</w:t>
+            </w:r>
+          </w:p>
+          <w:p>
+            <w:pPr>
+              <w:pStyle w:val="BodyText"/>
+              <w:ind w:left="0"/>
+            </w:pPr>
+            <w:r>
+              <w:t>W-ADUS-03</w:t>
             </w:r>
           </w:p>
         </w:tc>
@@ -2345,10 +2160,7 @@
               <w:jc w:val="center"/>
             </w:pPr>
             <w:r>
-              <w:t>W-</w:t>
-            </w:r>
-            <w:r>
-              <w:t>SA</w:t>
+              <w:t>W-SA</w:t>
             </w:r>
           </w:p>
         </w:tc>
@@ -2377,22 +2189,16 @@
               <w:ind w:left="0"/>
             </w:pPr>
             <w:r>
-              <w:t>W-SA</w:t>
-            </w:r>
-            <w:r>
-              <w:t>-01</w:t>
-            </w:r>
-          </w:p>
-          <w:p>
-            <w:pPr>
-              <w:pStyle w:val="BodyText"/>
-              <w:ind w:left="0"/>
-            </w:pPr>
-            <w:r>
-              <w:t>W-SA</w:t>
-            </w:r>
-            <w:r>
-              <w:t>-02</w:t>
+              <w:t>W-SA-01</w:t>
+            </w:r>
+          </w:p>
+          <w:p>
+            <w:pPr>
+              <w:pStyle w:val="BodyText"/>
+              <w:ind w:left="0"/>
+            </w:pPr>
+            <w:r>
+              <w:t>W-SA-02</w:t>
             </w:r>
           </w:p>
         </w:tc>
@@ -2467,10 +2273,7 @@
               <w:ind w:left="0"/>
             </w:pPr>
             <w:r>
-              <w:t>W-AD-0</w:t>
-            </w:r>
-            <w:r>
-              <w:t>1</w:t>
+              <w:t>W-AD-01</w:t>
             </w:r>
           </w:p>
           <w:p>
@@ -2488,10 +2291,7 @@
               <w:ind w:left="0"/>
             </w:pPr>
             <w:r>
-              <w:t>W-AD-0</w:t>
-            </w:r>
-            <w:r>
-              <w:t>3</w:t>
+              <w:t>W-AD-03</w:t>
             </w:r>
           </w:p>
         </w:tc>
@@ -2664,10 +2464,7 @@
               <w:jc w:val="center"/>
             </w:pPr>
             <w:r>
-              <w:t>W-US -0</w:t>
-            </w:r>
-            <w:r>
-              <w:t>2</w:t>
+              <w:t>W-US -02</w:t>
             </w:r>
           </w:p>
           <w:p>
@@ -2744,10 +2541,7 @@
             </w:pPr>
             <w:r>
               <w:lastRenderedPageBreak/>
-              <w:t>W-US -0</w:t>
-            </w:r>
-            <w:r>
-              <w:t>3</w:t>
+              <w:t>W-US -03</w:t>
             </w:r>
           </w:p>
           <w:p>
@@ -2789,10 +2583,7 @@
               <w:ind w:left="0"/>
             </w:pPr>
             <w:r>
-              <w:t>W-US -0</w:t>
-            </w:r>
-            <w:r>
-              <w:t>4</w:t>
+              <w:t>W-US -04</w:t>
             </w:r>
           </w:p>
           <w:p>
@@ -2828,10 +2619,7 @@
               <w:ind w:left="0"/>
             </w:pPr>
             <w:r>
-              <w:t>W-US -0</w:t>
-            </w:r>
-            <w:r>
-              <w:t>5</w:t>
+              <w:t>W-US -05</w:t>
             </w:r>
           </w:p>
           <w:p>
@@ -2873,10 +2661,7 @@
               <w:ind w:left="0"/>
             </w:pPr>
             <w:r>
-              <w:t>W-US -0</w:t>
-            </w:r>
-            <w:r>
-              <w:t>6</w:t>
+              <w:t>W-US -06</w:t>
             </w:r>
           </w:p>
           <w:p>
@@ -2948,10 +2733,7 @@
               <w:ind w:left="0"/>
             </w:pPr>
             <w:r>
-              <w:t>W-FI-0</w:t>
-            </w:r>
-            <w:r>
-              <w:t>2</w:t>
+              <w:t>W-FI-02</w:t>
             </w:r>
           </w:p>
           <w:p>
@@ -2993,10 +2775,7 @@
               <w:ind w:left="0"/>
             </w:pPr>
             <w:r>
-              <w:t>W-FI-0</w:t>
-            </w:r>
-            <w:r>
-              <w:t>3</w:t>
+              <w:t>W-FI-03</w:t>
             </w:r>
           </w:p>
           <w:p>
@@ -3074,10 +2853,7 @@
               <w:ind w:left="0"/>
             </w:pPr>
             <w:r>
-              <w:t>W- CA -0</w:t>
-            </w:r>
-            <w:r>
-              <w:t>2</w:t>
+              <w:t>W- CA -02</w:t>
             </w:r>
           </w:p>
           <w:p>
@@ -3113,10 +2889,7 @@
               <w:ind w:left="0"/>
             </w:pPr>
             <w:r>
-              <w:t>W- CA -0</w:t>
-            </w:r>
-            <w:r>
-              <w:t>3</w:t>
+              <w:t>W- CA -03</w:t>
             </w:r>
           </w:p>
           <w:p>
@@ -3159,10 +2932,7 @@
             </w:pPr>
             <w:r>
               <w:lastRenderedPageBreak/>
-              <w:t>W- CA -0</w:t>
-            </w:r>
-            <w:r>
-              <w:t>4</w:t>
+              <w:t>W- CA -04</w:t>
             </w:r>
           </w:p>
           <w:p>
@@ -3205,10 +2975,8 @@
               <w:ind w:left="0"/>
             </w:pPr>
             <w:r>
-              <w:t>W- CA -0</w:t>
-            </w:r>
-            <w:r>
-              <w:t>5</w:t>
+              <w:lastRenderedPageBreak/>
+              <w:t>W- CA -05</w:t>
             </w:r>
           </w:p>
           <w:p>
@@ -3244,10 +3012,7 @@
               <w:ind w:left="0"/>
             </w:pPr>
             <w:r>
-              <w:t>W- CA -0</w:t>
-            </w:r>
-            <w:r>
-              <w:t>6</w:t>
+              <w:t>W- CA -06</w:t>
             </w:r>
           </w:p>
           <w:p>
@@ -3319,10 +3084,7 @@
               <w:ind w:left="0"/>
             </w:pPr>
             <w:r>
-              <w:t>W-BI-0</w:t>
-            </w:r>
-            <w:r>
-              <w:t>2</w:t>
+              <w:t>W-BI-02</w:t>
             </w:r>
           </w:p>
           <w:p>
@@ -3358,10 +3120,7 @@
               <w:ind w:left="0"/>
             </w:pPr>
             <w:r>
-              <w:t>W-BI-0</w:t>
-            </w:r>
-            <w:r>
-              <w:t>3</w:t>
+              <w:t>W-BI-03</w:t>
             </w:r>
           </w:p>
           <w:p>
@@ -3397,10 +3156,7 @@
               <w:ind w:left="0"/>
             </w:pPr>
             <w:r>
-              <w:t>W-BI-0</w:t>
-            </w:r>
-            <w:r>
-              <w:t>4</w:t>
+              <w:t>W-BI-04</w:t>
             </w:r>
           </w:p>
           <w:p>
@@ -3436,10 +3192,7 @@
               <w:ind w:left="0"/>
             </w:pPr>
             <w:r>
-              <w:t>W-ADPR</w:t>
-            </w:r>
-            <w:r>
-              <w:t>-01</w:t>
+              <w:t>W-ADPR-01</w:t>
             </w:r>
           </w:p>
         </w:tc>
@@ -3487,10 +3240,7 @@
               <w:ind w:left="0"/>
             </w:pPr>
             <w:r>
-              <w:t>W-ADPR</w:t>
-            </w:r>
-            <w:r>
-              <w:t>-02</w:t>
+              <w:t>W-ADPR-02</w:t>
             </w:r>
           </w:p>
         </w:tc>
@@ -3574,10 +3324,7 @@
               <w:ind w:left="0"/>
             </w:pPr>
             <w:r>
-              <w:t>W-ADUS-0</w:t>
-            </w:r>
-            <w:r>
-              <w:t>2</w:t>
+              <w:t>W-ADUS-02</w:t>
             </w:r>
           </w:p>
           <w:p>
@@ -3620,10 +3367,7 @@
             </w:pPr>
             <w:r>
               <w:lastRenderedPageBreak/>
-              <w:t>W-ADUS-0</w:t>
-            </w:r>
-            <w:r>
-              <w:t>3</w:t>
+              <w:t>W-ADUS-03</w:t>
             </w:r>
           </w:p>
           <w:p>
@@ -3665,10 +3409,7 @@
               <w:ind w:left="0"/>
             </w:pPr>
             <w:r>
-              <w:t>W-SA</w:t>
-            </w:r>
-            <w:r>
-              <w:t>-01</w:t>
+              <w:t>W-SA-01</w:t>
             </w:r>
           </w:p>
         </w:tc>
@@ -3704,10 +3445,7 @@
               <w:ind w:left="0"/>
             </w:pPr>
             <w:r>
-              <w:t>W-SA</w:t>
-            </w:r>
-            <w:r>
-              <w:t>-02</w:t>
+              <w:t>W-SA-02</w:t>
             </w:r>
           </w:p>
         </w:tc>
@@ -3743,10 +3481,7 @@
               <w:ind w:left="0"/>
             </w:pPr>
             <w:r>
-              <w:t>W-AD</w:t>
-            </w:r>
-            <w:r>
-              <w:t>-01</w:t>
+              <w:t>W-AD-01</w:t>
             </w:r>
           </w:p>
         </w:tc>
@@ -3782,10 +3517,7 @@
               <w:ind w:left="0"/>
             </w:pPr>
             <w:r>
-              <w:t>W-AD</w:t>
-            </w:r>
-            <w:r>
-              <w:t>-02</w:t>
+              <w:t>W-AD-02</w:t>
             </w:r>
           </w:p>
         </w:tc>
@@ -3821,10 +3553,7 @@
               <w:ind w:left="0"/>
             </w:pPr>
             <w:r>
-              <w:t>W-AD</w:t>
-            </w:r>
-            <w:r>
-              <w:t>-03</w:t>
+              <w:t>W-AD-03</w:t>
             </w:r>
           </w:p>
         </w:tc>
@@ -3860,96 +3589,19 @@
           <w:noProof/>
         </w:rPr>
         <w:lastRenderedPageBreak/>
-        <w:drawing>
-          <wp:anchor distT="0" distB="0" distL="114300" distR="114300" simplePos="0" relativeHeight="251660288" behindDoc="0" locked="0" layoutInCell="1" allowOverlap="1" wp14:anchorId="7E897497" wp14:editId="3FE7227F">
-            <wp:simplePos x="0" y="0"/>
-            <wp:positionH relativeFrom="column">
-              <wp:posOffset>-688975</wp:posOffset>
-            </wp:positionH>
-            <wp:positionV relativeFrom="paragraph">
-              <wp:posOffset>391795</wp:posOffset>
-            </wp:positionV>
-            <wp:extent cx="7266940" cy="6934835"/>
-            <wp:effectExtent l="0" t="0" r="0" b="0"/>
-            <wp:wrapThrough wrapText="bothSides">
-              <wp:wrapPolygon edited="0">
-                <wp:start x="0" y="0"/>
-                <wp:lineTo x="0" y="21539"/>
-                <wp:lineTo x="21517" y="21539"/>
-                <wp:lineTo x="21517" y="0"/>
-                <wp:lineTo x="0" y="0"/>
-              </wp:wrapPolygon>
-            </wp:wrapThrough>
-            <wp:docPr id="968714080" name="Picture 2"/>
-            <wp:cNvGraphicFramePr>
-              <a:graphicFrameLocks xmlns:a="http://schemas.openxmlformats.org/drawingml/2006/main" noChangeAspect="1"/>
-            </wp:cNvGraphicFramePr>
-            <a:graphic xmlns:a="http://schemas.openxmlformats.org/drawingml/2006/main">
-              <a:graphicData uri="http://schemas.openxmlformats.org/drawingml/2006/picture">
-                <pic:pic xmlns:pic="http://schemas.openxmlformats.org/drawingml/2006/picture">
-                  <pic:nvPicPr>
-                    <pic:cNvPr id="0" name="Picture 2"/>
-                    <pic:cNvPicPr>
-                      <a:picLocks noChangeAspect="1" noChangeArrowheads="1"/>
-                    </pic:cNvPicPr>
-                  </pic:nvPicPr>
-                  <pic:blipFill>
-                    <a:blip r:embed="rId7">
-                      <a:extLst>
-                        <a:ext uri="{28A0092B-C50C-407E-A947-70E740481C1C}">
-                          <a14:useLocalDpi xmlns:a14="http://schemas.microsoft.com/office/drawing/2010/main" val="0"/>
-                        </a:ext>
-                      </a:extLst>
-                    </a:blip>
-                    <a:srcRect/>
-                    <a:stretch>
-                      <a:fillRect/>
-                    </a:stretch>
-                  </pic:blipFill>
-                  <pic:spPr bwMode="auto">
-                    <a:xfrm>
-                      <a:off x="0" y="0"/>
-                      <a:ext cx="7266940" cy="6934835"/>
-                    </a:xfrm>
-                    <a:prstGeom prst="rect">
-                      <a:avLst/>
-                    </a:prstGeom>
-                    <a:noFill/>
-                  </pic:spPr>
-                </pic:pic>
-              </a:graphicData>
-            </a:graphic>
-            <wp14:sizeRelH relativeFrom="page">
-              <wp14:pctWidth>0</wp14:pctWidth>
-            </wp14:sizeRelH>
-            <wp14:sizeRelV relativeFrom="page">
-              <wp14:pctHeight>0</wp14:pctHeight>
-            </wp14:sizeRelV>
-          </wp:anchor>
-        </w:drawing>
-      </w:r>
-      <w:r>
-        <w:t>SYSTEM CONTEXT</w:t>
-      </w:r>
-    </w:p>
-    <w:p>
-      <w:r>
-        <w:rPr>
-          <w:noProof/>
-        </w:rPr>
         <mc:AlternateContent>
           <mc:Choice Requires="wps">
             <w:drawing>
-              <wp:anchor distT="0" distB="0" distL="114300" distR="114300" simplePos="0" relativeHeight="251659264" behindDoc="0" locked="0" layoutInCell="1" allowOverlap="1" wp14:anchorId="1366205E" wp14:editId="781D8817">
+              <wp:anchor distT="0" distB="0" distL="114300" distR="114300" simplePos="0" relativeHeight="251659264" behindDoc="0" locked="0" layoutInCell="1" allowOverlap="1" wp14:anchorId="1366205E" wp14:editId="7313FEE8">
                 <wp:simplePos x="0" y="0"/>
                 <wp:positionH relativeFrom="column">
-                  <wp:posOffset>3004185</wp:posOffset>
+                  <wp:posOffset>1977656</wp:posOffset>
                 </wp:positionH>
                 <wp:positionV relativeFrom="paragraph">
-                  <wp:posOffset>3627120</wp:posOffset>
+                  <wp:posOffset>3370521</wp:posOffset>
                 </wp:positionV>
-                <wp:extent cx="1721922" cy="1270660"/>
-                <wp:effectExtent l="0" t="0" r="12065" b="24765"/>
+                <wp:extent cx="1616149" cy="1179623"/>
+                <wp:effectExtent l="0" t="0" r="22225" b="20955"/>
                 <wp:wrapNone/>
                 <wp:docPr id="1195889287" name="Rectangle 3"/>
                 <wp:cNvGraphicFramePr/>
@@ -3960,7 +3612,7 @@
                       <wps:spPr>
                         <a:xfrm>
                           <a:off x="0" y="0"/>
-                          <a:ext cx="1721922" cy="1270660"/>
+                          <a:ext cx="1616149" cy="1179623"/>
                         </a:xfrm>
                         <a:prstGeom prst="rect">
                           <a:avLst/>
@@ -4037,12 +3689,18 @@
                     </wps:wsp>
                   </a:graphicData>
                 </a:graphic>
+                <wp14:sizeRelH relativeFrom="margin">
+                  <wp14:pctWidth>0</wp14:pctWidth>
+                </wp14:sizeRelH>
+                <wp14:sizeRelV relativeFrom="margin">
+                  <wp14:pctHeight>0</wp14:pctHeight>
+                </wp14:sizeRelV>
               </wp:anchor>
             </w:drawing>
           </mc:Choice>
           <mc:Fallback>
             <w:pict>
-              <v:rect w14:anchorId="1366205E" id="Rectangle 3" o:spid="_x0000_s1026" style="position:absolute;margin-left:236.55pt;margin-top:285.6pt;width:135.6pt;height:100.05pt;z-index:251659264;visibility:visible;mso-wrap-style:square;mso-wrap-distance-left:9pt;mso-wrap-distance-top:0;mso-wrap-distance-right:9pt;mso-wrap-distance-bottom:0;mso-position-horizontal:absolute;mso-position-horizontal-relative:text;mso-position-vertical:absolute;mso-position-vertical-relative:text;v-text-anchor:middle" o:gfxdata="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" fillcolor="white [3212]" strokecolor="white [3212]" strokeweight="1pt">
+              <v:rect w14:anchorId="1366205E" id="Rectangle 3" o:spid="_x0000_s1026" style="position:absolute;margin-left:155.7pt;margin-top:265.4pt;width:127.25pt;height:92.9pt;z-index:251659264;visibility:visible;mso-wrap-style:square;mso-width-percent:0;mso-height-percent:0;mso-wrap-distance-left:9pt;mso-wrap-distance-top:0;mso-wrap-distance-right:9pt;mso-wrap-distance-bottom:0;mso-position-horizontal:absolute;mso-position-horizontal-relative:text;mso-position-vertical:absolute;mso-position-vertical-relative:text;mso-width-percent:0;mso-height-percent:0;mso-width-relative:margin;mso-height-relative:margin;v-text-anchor:middle" o:gfxdata="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" fillcolor="white [3212]" strokecolor="white [3212]" strokeweight="1pt">
                 <v:textbox>
                   <w:txbxContent>
                     <w:p>
@@ -4086,6 +3744,83 @@
           </mc:Fallback>
         </mc:AlternateContent>
       </w:r>
+      <w:r>
+        <w:rPr>
+          <w:noProof/>
+        </w:rPr>
+        <w:drawing>
+          <wp:anchor distT="0" distB="0" distL="114300" distR="114300" simplePos="0" relativeHeight="251658239" behindDoc="0" locked="0" layoutInCell="1" allowOverlap="1" wp14:anchorId="7E897497" wp14:editId="7F1DE076">
+            <wp:simplePos x="0" y="0"/>
+            <wp:positionH relativeFrom="column">
+              <wp:posOffset>-688975</wp:posOffset>
+            </wp:positionH>
+            <wp:positionV relativeFrom="paragraph">
+              <wp:posOffset>391795</wp:posOffset>
+            </wp:positionV>
+            <wp:extent cx="7266940" cy="6934835"/>
+            <wp:effectExtent l="0" t="0" r="0" b="0"/>
+            <wp:wrapThrough wrapText="bothSides">
+              <wp:wrapPolygon edited="0">
+                <wp:start x="0" y="0"/>
+                <wp:lineTo x="0" y="21539"/>
+                <wp:lineTo x="21517" y="21539"/>
+                <wp:lineTo x="21517" y="0"/>
+                <wp:lineTo x="0" y="0"/>
+              </wp:wrapPolygon>
+            </wp:wrapThrough>
+            <wp:docPr id="968714080" name="Picture 2"/>
+            <wp:cNvGraphicFramePr>
+              <a:graphicFrameLocks xmlns:a="http://schemas.openxmlformats.org/drawingml/2006/main" noChangeAspect="1"/>
+            </wp:cNvGraphicFramePr>
+            <a:graphic xmlns:a="http://schemas.openxmlformats.org/drawingml/2006/main">
+              <a:graphicData uri="http://schemas.openxmlformats.org/drawingml/2006/picture">
+                <pic:pic xmlns:pic="http://schemas.openxmlformats.org/drawingml/2006/picture">
+                  <pic:nvPicPr>
+                    <pic:cNvPr id="0" name="Picture 2"/>
+                    <pic:cNvPicPr>
+                      <a:picLocks noChangeAspect="1" noChangeArrowheads="1"/>
+                    </pic:cNvPicPr>
+                  </pic:nvPicPr>
+                  <pic:blipFill>
+                    <a:blip r:embed="rId7">
+                      <a:extLst>
+                        <a:ext uri="{28A0092B-C50C-407E-A947-70E740481C1C}">
+                          <a14:useLocalDpi xmlns:a14="http://schemas.microsoft.com/office/drawing/2010/main" val="0"/>
+                        </a:ext>
+                      </a:extLst>
+                    </a:blip>
+                    <a:srcRect/>
+                    <a:stretch>
+                      <a:fillRect/>
+                    </a:stretch>
+                  </pic:blipFill>
+                  <pic:spPr bwMode="auto">
+                    <a:xfrm>
+                      <a:off x="0" y="0"/>
+                      <a:ext cx="7266940" cy="6934835"/>
+                    </a:xfrm>
+                    <a:prstGeom prst="rect">
+                      <a:avLst/>
+                    </a:prstGeom>
+                    <a:noFill/>
+                  </pic:spPr>
+                </pic:pic>
+              </a:graphicData>
+            </a:graphic>
+            <wp14:sizeRelH relativeFrom="page">
+              <wp14:pctWidth>0</wp14:pctWidth>
+            </wp14:sizeRelH>
+            <wp14:sizeRelV relativeFrom="page">
+              <wp14:pctHeight>0</wp14:pctHeight>
+            </wp14:sizeRelV>
+          </wp:anchor>
+        </w:drawing>
+      </w:r>
+      <w:r>
+        <w:t>SYSTEM CONTEXT</w:t>
+      </w:r>
+    </w:p>
+    <w:p>
       <w:r>
         <w:rPr>
           <w:noProof/>
@@ -4300,10 +4035,7 @@
               <w:ind w:left="0"/>
             </w:pPr>
             <w:r>
-              <w:t>Người sử dụng và thực hiện các thao tác chức năng trên website.</w:t>
-            </w:r>
-            <w:r>
-              <w:t>và đã có tài khoản</w:t>
+              <w:t>Người sử dụng và thực hiện các thao tác chức năng trên website.và đã có tài khoản</w:t>
             </w:r>
           </w:p>
           <w:p>
@@ -4340,10 +4072,7 @@
               <w:ind w:left="0"/>
             </w:pPr>
             <w:r>
-              <w:t>User</w:t>
-            </w:r>
-            <w:r>
-              <w:t>(Non-Register)</w:t>
+              <w:t>User(Non-Register)</w:t>
             </w:r>
           </w:p>
         </w:tc>
@@ -4357,10 +4086,7 @@
               <w:ind w:left="0"/>
             </w:pPr>
             <w:r>
-              <w:t>Người sử dụng và thực hiện các thao tác chức năng trên website.</w:t>
-            </w:r>
-            <w:r>
-              <w:t>và chưa có tài khoản</w:t>
+              <w:t>Người sử dụng và thực hiện các thao tác chức năng trên website.và chưa có tài khoản</w:t>
             </w:r>
           </w:p>
           <w:p>
@@ -4623,7 +4349,21 @@
                 <w:rFonts w:eastAsia="Times New Roman"/>
                 <w:szCs w:val="24"/>
               </w:rPr>
-              <w:t>W-HS-01</w:t>
+              <w:t>W-</w:t>
+            </w:r>
+            <w:r>
+              <w:rPr>
+                <w:rFonts w:eastAsia="Times New Roman"/>
+                <w:szCs w:val="24"/>
+              </w:rPr>
+              <w:t>US</w:t>
+            </w:r>
+            <w:r>
+              <w:rPr>
+                <w:rFonts w:eastAsia="Times New Roman"/>
+                <w:szCs w:val="24"/>
+              </w:rPr>
+              <w:t>-01</w:t>
             </w:r>
           </w:p>
         </w:tc>
@@ -4688,7 +4428,21 @@
                 <w:rFonts w:eastAsia="Times New Roman"/>
                 <w:szCs w:val="24"/>
               </w:rPr>
-              <w:t>Người dùng kích hoạt tài khoản</w:t>
+              <w:t xml:space="preserve">Người dùng </w:t>
+            </w:r>
+            <w:r>
+              <w:rPr>
+                <w:rFonts w:eastAsia="Times New Roman"/>
+                <w:szCs w:val="24"/>
+              </w:rPr>
+              <w:t xml:space="preserve">đăng ký </w:t>
+            </w:r>
+            <w:r>
+              <w:rPr>
+                <w:rFonts w:eastAsia="Times New Roman"/>
+                <w:szCs w:val="24"/>
+              </w:rPr>
+              <w:t xml:space="preserve"> tài khoản</w:t>
             </w:r>
           </w:p>
         </w:tc>
@@ -4820,7 +4574,7 @@
                 <w:rFonts w:eastAsia="Times New Roman"/>
                 <w:szCs w:val="24"/>
               </w:rPr>
-              <w:t>Guest</w:t>
+              <w:t>User(Non-Register)</w:t>
             </w:r>
           </w:p>
         </w:tc>
@@ -4883,22 +4637,7 @@
                 <w:rFonts w:eastAsia="Times New Roman"/>
                 <w:szCs w:val="24"/>
               </w:rPr>
-              <w:t>Actor truy cập website trên mobile.</w:t>
-            </w:r>
-          </w:p>
-          <w:p>
-            <w:pPr>
-              <w:rPr>
-                <w:rFonts w:eastAsia="Times New Roman"/>
-                <w:szCs w:val="24"/>
-              </w:rPr>
-            </w:pPr>
-            <w:r>
-              <w:rPr>
-                <w:rFonts w:eastAsia="Times New Roman"/>
-                <w:szCs w:val="24"/>
-              </w:rPr>
-              <w:t>Website được mở và màn hình đăng nhập được hiển thị.</w:t>
+              <w:t>Actor truy câp vào website</w:t>
             </w:r>
           </w:p>
         </w:tc>
@@ -5045,7 +4784,14 @@
                 <w:rFonts w:eastAsia="Times New Roman"/>
                 <w:szCs w:val="24"/>
               </w:rPr>
-              <w:t>1/ Actor chọn chức năng “Đăng ký” trên màn hình Đăng nhập.</w:t>
+              <w:t xml:space="preserve">1/ </w:t>
+            </w:r>
+            <w:r>
+              <w:rPr>
+                <w:rFonts w:eastAsia="Times New Roman"/>
+                <w:szCs w:val="24"/>
+              </w:rPr>
+              <w:t xml:space="preserve">Actor chọn chức năng đăng nhập || đăng ký ở trang chủ của website </w:t>
             </w:r>
           </w:p>
           <w:p>
@@ -5088,7 +4834,15 @@
                 <w:sz w:val="24"/>
                 <w:szCs w:val="24"/>
               </w:rPr>
-              <w:t>Username, password (nhập 2 lần), số điện thoại, email: Thông tin bắt buộc.</w:t>
+              <w:t>Họ và tên ,u</w:t>
+            </w:r>
+            <w:r>
+              <w:rPr>
+                <w:rFonts w:ascii="Times New Roman" w:eastAsia="Times New Roman" w:hAnsi="Times New Roman"/>
+                <w:sz w:val="24"/>
+                <w:szCs w:val="24"/>
+              </w:rPr>
+              <w:t>sername, password (nhập 2 lần), số điện thoại, email: Thông tin bắt buộc.</w:t>
             </w:r>
             <w:r>
               <w:rPr>
@@ -5126,31 +4880,6 @@
           </w:p>
           <w:p>
             <w:pPr>
-              <w:pStyle w:val="ListParagraph"/>
-              <w:numPr>
-                <w:ilvl w:val="0"/>
-                <w:numId w:val="3"/>
-              </w:numPr>
-              <w:tabs>
-                <w:tab w:val="left" w:pos="1068"/>
-              </w:tabs>
-              <w:rPr>
-                <w:rFonts w:ascii="Times New Roman" w:eastAsia="Times New Roman" w:hAnsi="Times New Roman"/>
-                <w:sz w:val="24"/>
-                <w:szCs w:val="24"/>
-              </w:rPr>
-            </w:pPr>
-            <w:r>
-              <w:rPr>
-                <w:rFonts w:ascii="Times New Roman" w:eastAsia="Times New Roman" w:hAnsi="Times New Roman"/>
-                <w:sz w:val="24"/>
-                <w:szCs w:val="24"/>
-              </w:rPr>
-              <w:t>Avatar: Không bắt buộc.</w:t>
-            </w:r>
-          </w:p>
-          <w:p>
-            <w:pPr>
               <w:tabs>
                 <w:tab w:val="left" w:pos="1068"/>
               </w:tabs>
@@ -5505,7 +5234,14 @@
                 <w:rFonts w:eastAsia="Times New Roman"/>
                 <w:szCs w:val="24"/>
               </w:rPr>
-              <w:t>3/ Khi thực hiện Main flow và đến bước #7</w:t>
+              <w:t>4</w:t>
+            </w:r>
+            <w:r>
+              <w:rPr>
+                <w:rFonts w:eastAsia="Times New Roman"/>
+                <w:szCs w:val="24"/>
+              </w:rPr>
+              <w:t>/ Khi thực hiện Main flow và đến bước #7</w:t>
             </w:r>
           </w:p>
           <w:p>
@@ -5521,13 +5257,2684 @@
                 <w:rFonts w:eastAsia="Times New Roman"/>
                 <w:szCs w:val="24"/>
               </w:rPr>
+              <w:t>Trường hợp actor nhập sai code, hệ thống thông báo “Mã kích hoạt không đúng, vui lòng nhập lại mã hoặc nhấn nút &lt;Gửi lại mã kích hoạt&gt; để nhận mã mới”.</w:t>
+            </w:r>
+          </w:p>
+        </w:tc>
+      </w:tr>
+      <w:tr>
+        <w:trPr>
+          <w:trHeight w:val="280"/>
+        </w:trPr>
+        <w:tc>
+          <w:tcPr>
+            <w:tcW w:w="2155" w:type="dxa"/>
+            <w:tcBorders>
+              <w:top w:val="single" w:sz="4" w:space="0" w:color="000000"/>
+              <w:left w:val="single" w:sz="4" w:space="0" w:color="000000"/>
+              <w:bottom w:val="single" w:sz="4" w:space="0" w:color="000000"/>
+              <w:right w:val="single" w:sz="4" w:space="0" w:color="000000"/>
+            </w:tcBorders>
+          </w:tcPr>
+          <w:p>
+            <w:pPr>
+              <w:spacing w:after="120"/>
+              <w:jc w:val="both"/>
+              <w:rPr>
+                <w:rFonts w:eastAsia="Times New Roman"/>
+                <w:color w:val="000000" w:themeColor="text1"/>
+                <w:szCs w:val="24"/>
+              </w:rPr>
+            </w:pPr>
+            <w:r>
+              <w:rPr>
+                <w:rFonts w:eastAsia="Times New Roman"/>
+                <w:b/>
+                <w:i/>
+                <w:color w:val="000000" w:themeColor="text1"/>
+                <w:szCs w:val="24"/>
+              </w:rPr>
               <w:lastRenderedPageBreak/>
-              <w:t>Trường hợp actor nhập sai code, hệ thống thông báo “Mã kích hoạt không đúng, vui lòng nhập lại mã hoặc nhấn nút &lt;Gửi lại mã kích hoạt&gt; để nhận mã mới”.</w:t>
+              <w:t>Use Case ID:</w:t>
+            </w:r>
+          </w:p>
+        </w:tc>
+        <w:tc>
+          <w:tcPr>
+            <w:tcW w:w="2430" w:type="dxa"/>
+            <w:tcBorders>
+              <w:top w:val="single" w:sz="4" w:space="0" w:color="000000"/>
+              <w:left w:val="single" w:sz="4" w:space="0" w:color="000000"/>
+              <w:bottom w:val="single" w:sz="4" w:space="0" w:color="000000"/>
+              <w:right w:val="single" w:sz="4" w:space="0" w:color="000000"/>
+            </w:tcBorders>
+          </w:tcPr>
+          <w:p>
+            <w:pPr>
+              <w:spacing w:after="120"/>
+              <w:rPr>
+                <w:rFonts w:eastAsia="Times New Roman"/>
+                <w:szCs w:val="24"/>
+              </w:rPr>
+            </w:pPr>
+            <w:r>
+              <w:t>W-HS-UC03</w:t>
+            </w:r>
+          </w:p>
+        </w:tc>
+        <w:tc>
+          <w:tcPr>
+            <w:tcW w:w="5940" w:type="dxa"/>
+            <w:tcBorders>
+              <w:top w:val="single" w:sz="4" w:space="0" w:color="000000"/>
+              <w:left w:val="single" w:sz="4" w:space="0" w:color="000000"/>
+              <w:bottom w:val="single" w:sz="4" w:space="0" w:color="000000"/>
+              <w:right w:val="single" w:sz="4" w:space="0" w:color="000000"/>
+            </w:tcBorders>
+          </w:tcPr>
+          <w:p>
+            <w:pPr>
+              <w:spacing w:after="120"/>
+              <w:rPr>
+                <w:rFonts w:eastAsia="Times New Roman"/>
+                <w:szCs w:val="24"/>
+              </w:rPr>
+            </w:pPr>
+            <w:r>
+              <w:rPr>
+                <w:rFonts w:eastAsia="Times New Roman"/>
+                <w:b/>
+                <w:i/>
+                <w:szCs w:val="24"/>
+              </w:rPr>
+              <w:t>Requirement</w:t>
+            </w:r>
+            <w:r>
+              <w:rPr>
+                <w:rFonts w:eastAsia="Times New Roman"/>
+                <w:b/>
+                <w:i/>
+                <w:szCs w:val="24"/>
+              </w:rPr>
+              <w:t xml:space="preserve"> Ref</w:t>
+            </w:r>
+            <w:r>
+              <w:rPr>
+                <w:rFonts w:eastAsia="Times New Roman"/>
+                <w:b/>
+                <w:i/>
+                <w:szCs w:val="24"/>
+              </w:rPr>
+              <w:t>:</w:t>
+            </w:r>
+            <w:r>
+              <w:rPr>
+                <w:rFonts w:eastAsia="Times New Roman"/>
+                <w:szCs w:val="24"/>
+              </w:rPr>
+              <w:t xml:space="preserve"> </w:t>
+            </w:r>
+            <w:r>
+              <w:t>W-</w:t>
+            </w:r>
+            <w:r>
+              <w:t>US</w:t>
+            </w:r>
+            <w:r>
+              <w:t>-01</w:t>
+            </w:r>
+          </w:p>
+        </w:tc>
+      </w:tr>
+      <w:tr>
+        <w:trPr>
+          <w:trHeight w:val="260"/>
+        </w:trPr>
+        <w:tc>
+          <w:tcPr>
+            <w:tcW w:w="2155" w:type="dxa"/>
+            <w:tcBorders>
+              <w:top w:val="single" w:sz="4" w:space="0" w:color="000000"/>
+              <w:left w:val="single" w:sz="4" w:space="0" w:color="000000"/>
+              <w:bottom w:val="single" w:sz="4" w:space="0" w:color="000000"/>
+              <w:right w:val="single" w:sz="4" w:space="0" w:color="000000"/>
+            </w:tcBorders>
+          </w:tcPr>
+          <w:p>
+            <w:pPr>
+              <w:spacing w:after="120"/>
+              <w:jc w:val="both"/>
+              <w:rPr>
+                <w:rFonts w:eastAsia="Times New Roman"/>
+                <w:color w:val="000000" w:themeColor="text1"/>
+                <w:szCs w:val="24"/>
+              </w:rPr>
+            </w:pPr>
+            <w:r>
+              <w:rPr>
+                <w:rFonts w:eastAsia="Times New Roman"/>
+                <w:b/>
+                <w:i/>
+                <w:color w:val="000000" w:themeColor="text1"/>
+                <w:szCs w:val="24"/>
+              </w:rPr>
+              <w:t>Use case Name:</w:t>
+            </w:r>
+          </w:p>
+        </w:tc>
+        <w:tc>
+          <w:tcPr>
+            <w:tcW w:w="8370" w:type="dxa"/>
+            <w:gridSpan w:val="2"/>
+            <w:tcBorders>
+              <w:top w:val="single" w:sz="4" w:space="0" w:color="000000"/>
+              <w:left w:val="single" w:sz="4" w:space="0" w:color="000000"/>
+              <w:bottom w:val="single" w:sz="4" w:space="0" w:color="000000"/>
+              <w:right w:val="single" w:sz="4" w:space="0" w:color="000000"/>
+            </w:tcBorders>
+          </w:tcPr>
+          <w:p>
+            <w:pPr>
+              <w:spacing w:after="120"/>
+              <w:rPr>
+                <w:rFonts w:eastAsia="Times New Roman"/>
+                <w:szCs w:val="24"/>
+              </w:rPr>
+            </w:pPr>
+            <w:r>
+              <w:rPr>
+                <w:rFonts w:eastAsia="Times New Roman"/>
+                <w:szCs w:val="24"/>
+              </w:rPr>
+              <w:t>Người dùng đăng nhập vào sử dụng website</w:t>
+            </w:r>
+          </w:p>
+        </w:tc>
+      </w:tr>
+      <w:tr>
+        <w:trPr>
+          <w:trHeight w:val="320"/>
+        </w:trPr>
+        <w:tc>
+          <w:tcPr>
+            <w:tcW w:w="2155" w:type="dxa"/>
+            <w:tcBorders>
+              <w:top w:val="single" w:sz="4" w:space="0" w:color="000000"/>
+              <w:left w:val="single" w:sz="4" w:space="0" w:color="000000"/>
+              <w:bottom w:val="single" w:sz="4" w:space="0" w:color="000000"/>
+              <w:right w:val="single" w:sz="4" w:space="0" w:color="000000"/>
+            </w:tcBorders>
+          </w:tcPr>
+          <w:p>
+            <w:pPr>
+              <w:spacing w:after="120"/>
+              <w:rPr>
+                <w:rFonts w:eastAsia="Times New Roman"/>
+                <w:color w:val="000000" w:themeColor="text1"/>
+                <w:szCs w:val="24"/>
+              </w:rPr>
+            </w:pPr>
+            <w:r>
+              <w:rPr>
+                <w:rFonts w:eastAsia="Times New Roman"/>
+                <w:b/>
+                <w:i/>
+                <w:color w:val="000000" w:themeColor="text1"/>
+                <w:szCs w:val="24"/>
+              </w:rPr>
+              <w:t>Brief description:</w:t>
+            </w:r>
+          </w:p>
+        </w:tc>
+        <w:tc>
+          <w:tcPr>
+            <w:tcW w:w="8370" w:type="dxa"/>
+            <w:gridSpan w:val="2"/>
+            <w:tcBorders>
+              <w:top w:val="single" w:sz="4" w:space="0" w:color="000000"/>
+              <w:left w:val="single" w:sz="4" w:space="0" w:color="000000"/>
+              <w:bottom w:val="single" w:sz="4" w:space="0" w:color="000000"/>
+              <w:right w:val="single" w:sz="4" w:space="0" w:color="000000"/>
+            </w:tcBorders>
+          </w:tcPr>
+          <w:p>
+            <w:pPr>
+              <w:spacing w:after="120"/>
+              <w:rPr>
+                <w:rFonts w:eastAsia="Times New Roman"/>
+                <w:szCs w:val="24"/>
+              </w:rPr>
+            </w:pPr>
+            <w:r>
+              <w:t>Người dùng đăng nhập vào tài khoản đã được kích hoạt của mình để sử dụng các chức năng trên website. Khi đăng nhập lần đầu, người dùng có thể chọn nhớ username, password trên website để không phải đăng nhập lại lần sau.</w:t>
+            </w:r>
+          </w:p>
+        </w:tc>
+      </w:tr>
+      <w:tr>
+        <w:trPr>
+          <w:trHeight w:val="280"/>
+        </w:trPr>
+        <w:tc>
+          <w:tcPr>
+            <w:tcW w:w="2155" w:type="dxa"/>
+            <w:tcBorders>
+              <w:top w:val="single" w:sz="4" w:space="0" w:color="000000"/>
+              <w:left w:val="single" w:sz="4" w:space="0" w:color="000000"/>
+              <w:bottom w:val="single" w:sz="4" w:space="0" w:color="000000"/>
+              <w:right w:val="single" w:sz="4" w:space="0" w:color="000000"/>
+            </w:tcBorders>
+          </w:tcPr>
+          <w:p>
+            <w:pPr>
+              <w:spacing w:after="120"/>
+              <w:ind w:right="101"/>
+              <w:rPr>
+                <w:rFonts w:eastAsia="Times New Roman"/>
+                <w:color w:val="000000" w:themeColor="text1"/>
+                <w:szCs w:val="24"/>
+              </w:rPr>
+            </w:pPr>
+            <w:r>
+              <w:rPr>
+                <w:rFonts w:eastAsia="Times New Roman"/>
+                <w:b/>
+                <w:i/>
+                <w:color w:val="000000" w:themeColor="text1"/>
+                <w:szCs w:val="24"/>
+              </w:rPr>
+              <w:t>Actors:</w:t>
+            </w:r>
+          </w:p>
+        </w:tc>
+        <w:tc>
+          <w:tcPr>
+            <w:tcW w:w="8370" w:type="dxa"/>
+            <w:gridSpan w:val="2"/>
+            <w:tcBorders>
+              <w:top w:val="single" w:sz="4" w:space="0" w:color="000000"/>
+              <w:left w:val="single" w:sz="4" w:space="0" w:color="000000"/>
+              <w:bottom w:val="single" w:sz="4" w:space="0" w:color="000000"/>
+              <w:right w:val="single" w:sz="4" w:space="0" w:color="000000"/>
+            </w:tcBorders>
+          </w:tcPr>
+          <w:p>
+            <w:pPr>
+              <w:spacing w:after="120"/>
+              <w:rPr>
+                <w:rFonts w:eastAsia="Times New Roman"/>
+                <w:szCs w:val="24"/>
+              </w:rPr>
+            </w:pPr>
+            <w:r>
+              <w:rPr>
+                <w:rFonts w:eastAsia="Times New Roman"/>
+                <w:szCs w:val="24"/>
+              </w:rPr>
+              <w:t>User</w:t>
+            </w:r>
+          </w:p>
+        </w:tc>
+      </w:tr>
+      <w:tr>
+        <w:trPr>
+          <w:trHeight w:val="700"/>
+        </w:trPr>
+        <w:tc>
+          <w:tcPr>
+            <w:tcW w:w="2155" w:type="dxa"/>
+            <w:tcBorders>
+              <w:top w:val="single" w:sz="4" w:space="0" w:color="000000"/>
+              <w:left w:val="single" w:sz="4" w:space="0" w:color="000000"/>
+              <w:bottom w:val="single" w:sz="4" w:space="0" w:color="000000"/>
+              <w:right w:val="single" w:sz="4" w:space="0" w:color="000000"/>
+            </w:tcBorders>
+          </w:tcPr>
+          <w:p>
+            <w:pPr>
+              <w:spacing w:after="120"/>
+              <w:rPr>
+                <w:rFonts w:eastAsia="Times New Roman"/>
+                <w:color w:val="000000" w:themeColor="text1"/>
+                <w:szCs w:val="24"/>
+              </w:rPr>
+            </w:pPr>
+            <w:r>
+              <w:rPr>
+                <w:rFonts w:eastAsia="Times New Roman"/>
+                <w:b/>
+                <w:i/>
+                <w:color w:val="000000" w:themeColor="text1"/>
+                <w:szCs w:val="24"/>
+              </w:rPr>
+              <w:t>Pre-conditions:</w:t>
+            </w:r>
+          </w:p>
+        </w:tc>
+        <w:tc>
+          <w:tcPr>
+            <w:tcW w:w="8370" w:type="dxa"/>
+            <w:gridSpan w:val="2"/>
+            <w:tcBorders>
+              <w:top w:val="single" w:sz="4" w:space="0" w:color="000000"/>
+              <w:left w:val="single" w:sz="4" w:space="0" w:color="000000"/>
+              <w:bottom w:val="single" w:sz="4" w:space="0" w:color="000000"/>
+              <w:right w:val="single" w:sz="4" w:space="0" w:color="000000"/>
+            </w:tcBorders>
+          </w:tcPr>
+          <w:p>
+            <w:pPr>
+              <w:rPr>
+                <w:rFonts w:eastAsia="Times New Roman"/>
+                <w:szCs w:val="24"/>
+              </w:rPr>
+            </w:pPr>
+            <w:r>
+              <w:rPr>
+                <w:rFonts w:eastAsia="Times New Roman"/>
+                <w:szCs w:val="24"/>
+              </w:rPr>
+              <w:t>Actor đã có tài khoản được kích hoạt trên hệ thống.</w:t>
+            </w:r>
+          </w:p>
+          <w:p>
+            <w:pPr>
+              <w:rPr>
+                <w:rFonts w:eastAsia="Times New Roman"/>
+                <w:szCs w:val="24"/>
+              </w:rPr>
+            </w:pPr>
+            <w:r>
+              <w:rPr>
+                <w:rFonts w:eastAsia="Times New Roman"/>
+                <w:szCs w:val="24"/>
+              </w:rPr>
+              <w:t>Actor đã truy cập website</w:t>
+            </w:r>
+          </w:p>
+        </w:tc>
+      </w:tr>
+      <w:tr>
+        <w:trPr>
+          <w:trHeight w:val="917"/>
+        </w:trPr>
+        <w:tc>
+          <w:tcPr>
+            <w:tcW w:w="2155" w:type="dxa"/>
+            <w:tcBorders>
+              <w:top w:val="single" w:sz="4" w:space="0" w:color="000000"/>
+              <w:left w:val="single" w:sz="4" w:space="0" w:color="000000"/>
+              <w:bottom w:val="single" w:sz="4" w:space="0" w:color="000000"/>
+              <w:right w:val="single" w:sz="4" w:space="0" w:color="000000"/>
+            </w:tcBorders>
+          </w:tcPr>
+          <w:p>
+            <w:pPr>
+              <w:spacing w:after="120"/>
+              <w:rPr>
+                <w:rFonts w:eastAsia="Times New Roman"/>
+                <w:color w:val="000000" w:themeColor="text1"/>
+                <w:szCs w:val="24"/>
+              </w:rPr>
+            </w:pPr>
+            <w:r>
+              <w:rPr>
+                <w:rFonts w:eastAsia="Times New Roman"/>
+                <w:b/>
+                <w:i/>
+                <w:color w:val="000000" w:themeColor="text1"/>
+                <w:szCs w:val="24"/>
+              </w:rPr>
+              <w:t>Post-conditions:</w:t>
+            </w:r>
+          </w:p>
+        </w:tc>
+        <w:tc>
+          <w:tcPr>
+            <w:tcW w:w="8370" w:type="dxa"/>
+            <w:gridSpan w:val="2"/>
+            <w:tcBorders>
+              <w:top w:val="single" w:sz="4" w:space="0" w:color="000000"/>
+              <w:left w:val="single" w:sz="4" w:space="0" w:color="000000"/>
+              <w:bottom w:val="single" w:sz="4" w:space="0" w:color="000000"/>
+              <w:right w:val="single" w:sz="4" w:space="0" w:color="000000"/>
+            </w:tcBorders>
+          </w:tcPr>
+          <w:p>
+            <w:pPr>
+              <w:pBdr>
+                <w:top w:val="nil"/>
+                <w:left w:val="nil"/>
+                <w:bottom w:val="nil"/>
+                <w:right w:val="nil"/>
+                <w:between w:val="nil"/>
+              </w:pBdr>
+              <w:jc w:val="both"/>
+              <w:rPr>
+                <w:rFonts w:eastAsia="Times New Roman"/>
+                <w:color w:val="000000"/>
+                <w:szCs w:val="24"/>
+              </w:rPr>
+            </w:pPr>
+            <w:r>
+              <w:rPr>
+                <w:rFonts w:eastAsia="Times New Roman"/>
+                <w:color w:val="000000"/>
+                <w:szCs w:val="24"/>
+              </w:rPr>
+              <w:t xml:space="preserve">Actor đăng nhập thành công và có thể sử dụng </w:t>
+            </w:r>
+            <w:r>
+              <w:t>website</w:t>
+            </w:r>
+            <w:r>
+              <w:rPr>
+                <w:rFonts w:eastAsia="Times New Roman"/>
+                <w:color w:val="000000"/>
+                <w:szCs w:val="24"/>
+              </w:rPr>
+              <w:t xml:space="preserve"> với tài khoản của mình.</w:t>
+            </w:r>
+          </w:p>
+          <w:p>
+            <w:pPr>
+              <w:pBdr>
+                <w:top w:val="nil"/>
+                <w:left w:val="nil"/>
+                <w:bottom w:val="nil"/>
+                <w:right w:val="nil"/>
+                <w:between w:val="nil"/>
+              </w:pBdr>
+              <w:jc w:val="both"/>
+              <w:rPr>
+                <w:rFonts w:eastAsia="Times New Roman"/>
+                <w:color w:val="000000"/>
+                <w:szCs w:val="24"/>
+              </w:rPr>
+            </w:pPr>
+            <w:r>
+              <w:rPr>
+                <w:rFonts w:eastAsia="Times New Roman"/>
+                <w:color w:val="000000"/>
+                <w:szCs w:val="24"/>
+              </w:rPr>
+              <w:t xml:space="preserve">Trường hợp actor chọn nhớ username và password thì lần sau khi mở </w:t>
+            </w:r>
+            <w:r>
+              <w:t>website</w:t>
+            </w:r>
+            <w:r>
+              <w:rPr>
+                <w:rFonts w:eastAsia="Times New Roman"/>
+                <w:color w:val="000000"/>
+                <w:szCs w:val="24"/>
+              </w:rPr>
+              <w:t>, actor có thể vào thẳng màn hình chính mà không phải đăng nhập lại.</w:t>
+            </w:r>
+          </w:p>
+        </w:tc>
+      </w:tr>
+      <w:tr>
+        <w:trPr>
+          <w:trHeight w:val="998"/>
+        </w:trPr>
+        <w:tc>
+          <w:tcPr>
+            <w:tcW w:w="2155" w:type="dxa"/>
+            <w:tcBorders>
+              <w:top w:val="single" w:sz="4" w:space="0" w:color="000000"/>
+              <w:left w:val="single" w:sz="4" w:space="0" w:color="000000"/>
+              <w:bottom w:val="single" w:sz="4" w:space="0" w:color="000000"/>
+              <w:right w:val="single" w:sz="4" w:space="0" w:color="000000"/>
+            </w:tcBorders>
+          </w:tcPr>
+          <w:p>
+            <w:pPr>
+              <w:spacing w:after="120"/>
+              <w:rPr>
+                <w:rFonts w:eastAsia="Times New Roman"/>
+                <w:color w:val="000000" w:themeColor="text1"/>
+                <w:szCs w:val="24"/>
+              </w:rPr>
+            </w:pPr>
+            <w:r>
+              <w:rPr>
+                <w:rFonts w:eastAsia="Times New Roman"/>
+                <w:b/>
+                <w:i/>
+                <w:color w:val="000000" w:themeColor="text1"/>
+                <w:szCs w:val="24"/>
+              </w:rPr>
+              <w:t>Main Success flow:</w:t>
+            </w:r>
+          </w:p>
+        </w:tc>
+        <w:tc>
+          <w:tcPr>
+            <w:tcW w:w="8370" w:type="dxa"/>
+            <w:gridSpan w:val="2"/>
+            <w:tcBorders>
+              <w:top w:val="single" w:sz="4" w:space="0" w:color="000000"/>
+              <w:left w:val="single" w:sz="4" w:space="0" w:color="000000"/>
+              <w:bottom w:val="single" w:sz="4" w:space="0" w:color="000000"/>
+              <w:right w:val="single" w:sz="4" w:space="0" w:color="000000"/>
+            </w:tcBorders>
+          </w:tcPr>
+          <w:p>
+            <w:pPr>
+              <w:tabs>
+                <w:tab w:val="left" w:pos="1068"/>
+              </w:tabs>
+              <w:rPr>
+                <w:rFonts w:eastAsia="Times New Roman"/>
+                <w:szCs w:val="24"/>
+              </w:rPr>
+            </w:pPr>
+            <w:r>
+              <w:rPr>
+                <w:rFonts w:eastAsia="Times New Roman"/>
+                <w:szCs w:val="24"/>
+              </w:rPr>
+              <w:t>1/ Actor nhập thông tin đăng nhập gồm: username, password.</w:t>
+            </w:r>
+          </w:p>
+          <w:p>
+            <w:pPr>
+              <w:tabs>
+                <w:tab w:val="left" w:pos="1068"/>
+              </w:tabs>
+              <w:rPr>
+                <w:rFonts w:eastAsia="Times New Roman"/>
+                <w:szCs w:val="24"/>
+              </w:rPr>
+            </w:pPr>
+            <w:r>
+              <w:rPr>
+                <w:rFonts w:eastAsia="Times New Roman"/>
+                <w:szCs w:val="24"/>
+              </w:rPr>
+              <w:t>2/ Actor nhấn nút “Đăng nhập”.</w:t>
+            </w:r>
+          </w:p>
+          <w:p>
+            <w:pPr>
+              <w:tabs>
+                <w:tab w:val="left" w:pos="1068"/>
+              </w:tabs>
+              <w:rPr>
+                <w:rFonts w:eastAsia="Times New Roman"/>
+                <w:szCs w:val="24"/>
+              </w:rPr>
+            </w:pPr>
+            <w:r>
+              <w:rPr>
+                <w:rFonts w:eastAsia="Times New Roman"/>
+                <w:szCs w:val="24"/>
+              </w:rPr>
+              <w:t xml:space="preserve">3/ Hệ thống kiểm tra thông tin đăng nhập và hiển thị màn hình chính của </w:t>
+            </w:r>
+            <w:r>
+              <w:t>website</w:t>
+            </w:r>
+            <w:r>
+              <w:rPr>
+                <w:rFonts w:eastAsia="Times New Roman"/>
+                <w:szCs w:val="24"/>
+              </w:rPr>
+              <w:t xml:space="preserve"> tương ứng với tài khoản của actor.</w:t>
+            </w:r>
+          </w:p>
+        </w:tc>
+      </w:tr>
+      <w:tr>
+        <w:trPr>
+          <w:trHeight w:val="1880"/>
+        </w:trPr>
+        <w:tc>
+          <w:tcPr>
+            <w:tcW w:w="2155" w:type="dxa"/>
+            <w:tcBorders>
+              <w:top w:val="single" w:sz="4" w:space="0" w:color="000000"/>
+              <w:left w:val="single" w:sz="4" w:space="0" w:color="000000"/>
+              <w:bottom w:val="single" w:sz="4" w:space="0" w:color="000000"/>
+              <w:right w:val="single" w:sz="4" w:space="0" w:color="000000"/>
+            </w:tcBorders>
+          </w:tcPr>
+          <w:p>
+            <w:pPr>
+              <w:spacing w:after="120"/>
+              <w:rPr>
+                <w:rFonts w:eastAsia="Times New Roman"/>
+                <w:color w:val="000000" w:themeColor="text1"/>
+                <w:szCs w:val="24"/>
+              </w:rPr>
+            </w:pPr>
+            <w:r>
+              <w:rPr>
+                <w:rFonts w:eastAsia="Times New Roman"/>
+                <w:b/>
+                <w:i/>
+                <w:color w:val="000000" w:themeColor="text1"/>
+                <w:szCs w:val="24"/>
+              </w:rPr>
+              <w:t>Alternative flows:</w:t>
+            </w:r>
+          </w:p>
+        </w:tc>
+        <w:tc>
+          <w:tcPr>
+            <w:tcW w:w="8370" w:type="dxa"/>
+            <w:gridSpan w:val="2"/>
+            <w:tcBorders>
+              <w:top w:val="single" w:sz="4" w:space="0" w:color="000000"/>
+              <w:left w:val="single" w:sz="4" w:space="0" w:color="000000"/>
+              <w:bottom w:val="single" w:sz="4" w:space="0" w:color="000000"/>
+              <w:right w:val="single" w:sz="4" w:space="0" w:color="000000"/>
+            </w:tcBorders>
+          </w:tcPr>
+          <w:p>
+            <w:pPr>
+              <w:jc w:val="both"/>
+              <w:rPr>
+                <w:rFonts w:eastAsia="Times New Roman"/>
+                <w:szCs w:val="24"/>
+              </w:rPr>
+            </w:pPr>
+            <w:r>
+              <w:rPr>
+                <w:rFonts w:eastAsia="Times New Roman"/>
+                <w:szCs w:val="24"/>
+              </w:rPr>
+              <w:t>1/ Trường hợp actor quên mật khẩu</w:t>
+            </w:r>
+          </w:p>
+          <w:p>
+            <w:pPr>
+              <w:jc w:val="both"/>
+              <w:rPr>
+                <w:rFonts w:eastAsia="Times New Roman"/>
+                <w:szCs w:val="24"/>
+              </w:rPr>
+            </w:pPr>
+            <w:r>
+              <w:rPr>
+                <w:rFonts w:eastAsia="Times New Roman"/>
+                <w:szCs w:val="24"/>
+              </w:rPr>
+              <w:t>1.1/ Actor chọn quên mật khẩu</w:t>
+            </w:r>
+          </w:p>
+          <w:p>
+            <w:pPr>
+              <w:jc w:val="both"/>
+              <w:rPr>
+                <w:rFonts w:eastAsia="Times New Roman"/>
+                <w:szCs w:val="24"/>
+              </w:rPr>
+            </w:pPr>
+            <w:r>
+              <w:rPr>
+                <w:rFonts w:eastAsia="Times New Roman"/>
+                <w:szCs w:val="24"/>
+              </w:rPr>
+              <w:t>1.2/ Actor điền email / sđt đã đăng ký tài khoản</w:t>
+            </w:r>
+          </w:p>
+          <w:p>
+            <w:pPr>
+              <w:jc w:val="both"/>
+              <w:rPr>
+                <w:rFonts w:eastAsia="Times New Roman"/>
+                <w:szCs w:val="24"/>
+              </w:rPr>
+            </w:pPr>
+            <w:r>
+              <w:rPr>
+                <w:rFonts w:eastAsia="Times New Roman"/>
+                <w:szCs w:val="24"/>
+              </w:rPr>
+              <w:t>1.3/ Hệ thống kiểm tra thông tin email /sđt sau đó gửi mã code về email/sđt</w:t>
+            </w:r>
+          </w:p>
+          <w:p>
+            <w:pPr>
+              <w:jc w:val="both"/>
+              <w:rPr>
+                <w:rFonts w:eastAsia="Times New Roman"/>
+                <w:szCs w:val="24"/>
+              </w:rPr>
+            </w:pPr>
+            <w:r>
+              <w:rPr>
+                <w:rFonts w:eastAsia="Times New Roman"/>
+                <w:szCs w:val="24"/>
+              </w:rPr>
+              <w:t>1.4/ Người dùng nhập đoạn code vừa được gửi</w:t>
+            </w:r>
+          </w:p>
+          <w:p>
+            <w:pPr>
+              <w:jc w:val="both"/>
+              <w:rPr>
+                <w:rFonts w:eastAsia="Times New Roman"/>
+                <w:szCs w:val="24"/>
+              </w:rPr>
+            </w:pPr>
+          </w:p>
+          <w:p>
+            <w:pPr>
+              <w:jc w:val="both"/>
+              <w:rPr>
+                <w:rFonts w:eastAsia="Times New Roman"/>
+                <w:szCs w:val="24"/>
+              </w:rPr>
+            </w:pPr>
+            <w:r>
+              <w:rPr>
+                <w:rFonts w:eastAsia="Times New Roman"/>
+                <w:szCs w:val="24"/>
+              </w:rPr>
+              <w:t>2/ Trường hợp actor chọn nhớ tên đăng nhập và mật khẩu:</w:t>
+            </w:r>
+          </w:p>
+          <w:p>
+            <w:pPr>
+              <w:jc w:val="both"/>
+              <w:rPr>
+                <w:rFonts w:eastAsia="Times New Roman"/>
+                <w:szCs w:val="24"/>
+              </w:rPr>
+            </w:pPr>
+            <w:r>
+              <w:rPr>
+                <w:rFonts w:eastAsia="Times New Roman"/>
+                <w:szCs w:val="24"/>
+              </w:rPr>
+              <w:t>2.1/ Actor nhập thông tin đăng nhập gồm: username, password.</w:t>
+            </w:r>
+          </w:p>
+          <w:p>
+            <w:pPr>
+              <w:jc w:val="both"/>
+              <w:rPr>
+                <w:rFonts w:eastAsia="Times New Roman"/>
+                <w:szCs w:val="24"/>
+              </w:rPr>
+            </w:pPr>
+            <w:r>
+              <w:rPr>
+                <w:rFonts w:eastAsia="Times New Roman"/>
+                <w:szCs w:val="24"/>
+              </w:rPr>
+              <w:t>2.2/ Actor chọn vào checkbox “Nhớ tên đăng nhập” và “Nhớ mật khẩu” và nhấn nút “Đăng nhập”.</w:t>
+            </w:r>
+          </w:p>
+          <w:p>
+            <w:pPr>
+              <w:jc w:val="both"/>
+              <w:rPr>
+                <w:rFonts w:eastAsia="Times New Roman"/>
+                <w:szCs w:val="24"/>
+              </w:rPr>
+            </w:pPr>
+            <w:r>
+              <w:rPr>
+                <w:rFonts w:eastAsia="Times New Roman"/>
+                <w:szCs w:val="24"/>
+              </w:rPr>
+              <w:t xml:space="preserve">2.3/ Hệ thống kiểm tra thông tin đăng nhập và hiển thị màn hình chính của app tương ứng với tài khoản của actor. Lần sau khi actor vào </w:t>
+            </w:r>
+            <w:r>
+              <w:t>website</w:t>
+            </w:r>
+            <w:r>
+              <w:rPr>
+                <w:rFonts w:eastAsia="Times New Roman"/>
+                <w:szCs w:val="24"/>
+              </w:rPr>
+              <w:t xml:space="preserve"> thì hệ thống sẽ vào thẳng màn hình chính của actor mà không qua bước đăng nhập.</w:t>
+            </w:r>
+          </w:p>
+        </w:tc>
+      </w:tr>
+      <w:tr>
+        <w:trPr>
+          <w:trHeight w:val="980"/>
+        </w:trPr>
+        <w:tc>
+          <w:tcPr>
+            <w:tcW w:w="2155" w:type="dxa"/>
+            <w:tcBorders>
+              <w:top w:val="single" w:sz="4" w:space="0" w:color="000000"/>
+              <w:left w:val="single" w:sz="4" w:space="0" w:color="000000"/>
+              <w:bottom w:val="single" w:sz="4" w:space="0" w:color="000000"/>
+              <w:right w:val="single" w:sz="4" w:space="0" w:color="000000"/>
+            </w:tcBorders>
+          </w:tcPr>
+          <w:p>
+            <w:pPr>
+              <w:spacing w:after="120"/>
+              <w:rPr>
+                <w:rFonts w:eastAsia="Times New Roman"/>
+                <w:color w:val="000000" w:themeColor="text1"/>
+                <w:szCs w:val="24"/>
+              </w:rPr>
+            </w:pPr>
+            <w:r>
+              <w:rPr>
+                <w:rFonts w:eastAsia="Times New Roman"/>
+                <w:b/>
+                <w:i/>
+                <w:color w:val="000000" w:themeColor="text1"/>
+                <w:szCs w:val="24"/>
+              </w:rPr>
+              <w:t>Exception flows:</w:t>
+            </w:r>
+          </w:p>
+        </w:tc>
+        <w:tc>
+          <w:tcPr>
+            <w:tcW w:w="8370" w:type="dxa"/>
+            <w:gridSpan w:val="2"/>
+            <w:tcBorders>
+              <w:top w:val="single" w:sz="4" w:space="0" w:color="000000"/>
+              <w:left w:val="single" w:sz="4" w:space="0" w:color="000000"/>
+              <w:bottom w:val="single" w:sz="4" w:space="0" w:color="000000"/>
+              <w:right w:val="single" w:sz="4" w:space="0" w:color="000000"/>
+            </w:tcBorders>
+          </w:tcPr>
+          <w:p>
+            <w:pPr>
+              <w:jc w:val="both"/>
+              <w:rPr>
+                <w:rFonts w:eastAsia="Times New Roman"/>
+                <w:szCs w:val="24"/>
+              </w:rPr>
+            </w:pPr>
+            <w:r>
+              <w:rPr>
+                <w:rFonts w:eastAsia="Times New Roman"/>
+                <w:szCs w:val="24"/>
+              </w:rPr>
+              <w:t>Khi thực hiện Main flow đến bước #2 hoặc Alternative flow 2 đến bước 2.2 . Việc đăng nhập không thành công:</w:t>
+            </w:r>
+          </w:p>
+          <w:p>
+            <w:pPr>
+              <w:jc w:val="both"/>
+              <w:rPr>
+                <w:rFonts w:eastAsia="Times New Roman"/>
+                <w:szCs w:val="24"/>
+              </w:rPr>
+            </w:pPr>
+            <w:r>
+              <w:rPr>
+                <w:rFonts w:eastAsia="Times New Roman"/>
+                <w:szCs w:val="24"/>
+              </w:rPr>
+              <w:t>Hệ thống thông báo “Thông tin đăng nhập không đúng, vui lòng nhập lại”.</w:t>
+            </w:r>
+          </w:p>
+          <w:p>
+            <w:pPr>
+              <w:rPr>
+                <w:rFonts w:eastAsia="Times New Roman"/>
+                <w:szCs w:val="24"/>
+              </w:rPr>
+            </w:pPr>
+            <w:r>
+              <w:rPr>
+                <w:rFonts w:eastAsia="Times New Roman"/>
+                <w:szCs w:val="24"/>
+              </w:rPr>
+              <w:lastRenderedPageBreak/>
+              <w:t xml:space="preserve">Khi thực hiện </w:t>
+            </w:r>
+            <w:r>
+              <w:t xml:space="preserve"> </w:t>
+            </w:r>
+            <w:r>
+              <w:rPr>
+                <w:rFonts w:eastAsia="Times New Roman"/>
+                <w:szCs w:val="24"/>
+              </w:rPr>
+              <w:t>Alternative flow 1 đến bước 2</w:t>
+            </w:r>
+            <w:r>
+              <w:rPr>
+                <w:rFonts w:eastAsia="Times New Roman"/>
+                <w:szCs w:val="24"/>
+              </w:rPr>
+              <w:t xml:space="preserve">.Email chưa được đăng ký </w:t>
+            </w:r>
+          </w:p>
+          <w:p>
+            <w:pPr>
+              <w:jc w:val="both"/>
+              <w:rPr>
+                <w:rFonts w:eastAsia="Times New Roman"/>
+                <w:szCs w:val="24"/>
+              </w:rPr>
+            </w:pPr>
+            <w:r>
+              <w:rPr>
+                <w:rFonts w:eastAsia="Times New Roman"/>
+                <w:szCs w:val="24"/>
+              </w:rPr>
+              <w:t>Hệ thống thông báo “Email chưa được đăng ký với tài khoản nào”.</w:t>
+            </w:r>
+          </w:p>
+          <w:p>
+            <w:pPr>
+              <w:rPr>
+                <w:rFonts w:eastAsia="Times New Roman"/>
+                <w:szCs w:val="24"/>
+              </w:rPr>
+            </w:pPr>
+            <w:r>
+              <w:rPr>
+                <w:rFonts w:eastAsia="Times New Roman"/>
+                <w:szCs w:val="24"/>
+              </w:rPr>
+              <w:t xml:space="preserve">Khi thực hiện </w:t>
+            </w:r>
+            <w:r>
+              <w:t xml:space="preserve"> </w:t>
+            </w:r>
+            <w:r>
+              <w:rPr>
+                <w:rFonts w:eastAsia="Times New Roman"/>
+                <w:szCs w:val="24"/>
+              </w:rPr>
+              <w:t xml:space="preserve">Alternative flow 1 đến bước 4.Mã code không đúng </w:t>
+            </w:r>
+          </w:p>
+          <w:p>
+            <w:pPr>
+              <w:jc w:val="both"/>
+              <w:rPr>
+                <w:rFonts w:eastAsia="Times New Roman"/>
+                <w:szCs w:val="24"/>
+              </w:rPr>
+            </w:pPr>
+            <w:r>
+              <w:rPr>
+                <w:rFonts w:eastAsia="Times New Roman"/>
+                <w:szCs w:val="24"/>
+              </w:rPr>
+              <w:t>Hệ thống thông báo “Mã kích hoạt không đúng, vui lòng nhập lại mã hoặc nhấn nút &lt;Gửi lại mã kích hoạt&gt; để nhận mã mới”.</w:t>
             </w:r>
           </w:p>
         </w:tc>
       </w:tr>
     </w:tbl>
+    <w:p/>
+    <w:tbl>
+      <w:tblPr>
+        <w:tblW w:w="10525" w:type="dxa"/>
+        <w:tblBorders>
+          <w:top w:val="single" w:sz="4" w:space="0" w:color="BFBFBF"/>
+          <w:left w:val="single" w:sz="4" w:space="0" w:color="BFBFBF"/>
+          <w:bottom w:val="single" w:sz="4" w:space="0" w:color="BFBFBF"/>
+          <w:right w:val="single" w:sz="4" w:space="0" w:color="BFBFBF"/>
+          <w:insideH w:val="single" w:sz="4" w:space="0" w:color="BFBFBF"/>
+          <w:insideV w:val="single" w:sz="4" w:space="0" w:color="BFBFBF"/>
+        </w:tblBorders>
+        <w:tblLayout w:type="fixed"/>
+        <w:tblLook w:val="0400" w:firstRow="0" w:lastRow="0" w:firstColumn="0" w:lastColumn="0" w:noHBand="0" w:noVBand="1"/>
+      </w:tblPr>
+      <w:tblGrid>
+        <w:gridCol w:w="2155"/>
+        <w:gridCol w:w="2430"/>
+        <w:gridCol w:w="5940"/>
+      </w:tblGrid>
+      <w:tr>
+        <w:trPr>
+          <w:trHeight w:val="280"/>
+        </w:trPr>
+        <w:tc>
+          <w:tcPr>
+            <w:tcW w:w="2155" w:type="dxa"/>
+            <w:tcBorders>
+              <w:top w:val="single" w:sz="4" w:space="0" w:color="000000"/>
+              <w:left w:val="single" w:sz="4" w:space="0" w:color="000000"/>
+              <w:bottom w:val="single" w:sz="4" w:space="0" w:color="000000"/>
+              <w:right w:val="single" w:sz="4" w:space="0" w:color="000000"/>
+            </w:tcBorders>
+          </w:tcPr>
+          <w:p>
+            <w:pPr>
+              <w:spacing w:after="120"/>
+              <w:jc w:val="both"/>
+              <w:rPr>
+                <w:rFonts w:eastAsia="Times New Roman"/>
+                <w:color w:val="000000" w:themeColor="text1"/>
+                <w:szCs w:val="24"/>
+              </w:rPr>
+            </w:pPr>
+            <w:r>
+              <w:rPr>
+                <w:rFonts w:eastAsia="Times New Roman"/>
+                <w:b/>
+                <w:i/>
+                <w:color w:val="000000" w:themeColor="text1"/>
+                <w:szCs w:val="24"/>
+              </w:rPr>
+              <w:t>Use Case ID:</w:t>
+            </w:r>
+          </w:p>
+        </w:tc>
+        <w:tc>
+          <w:tcPr>
+            <w:tcW w:w="2430" w:type="dxa"/>
+            <w:tcBorders>
+              <w:top w:val="single" w:sz="4" w:space="0" w:color="000000"/>
+              <w:left w:val="single" w:sz="4" w:space="0" w:color="000000"/>
+              <w:bottom w:val="single" w:sz="4" w:space="0" w:color="000000"/>
+              <w:right w:val="single" w:sz="4" w:space="0" w:color="000000"/>
+            </w:tcBorders>
+          </w:tcPr>
+          <w:p>
+            <w:pPr>
+              <w:spacing w:after="120"/>
+              <w:rPr>
+                <w:rFonts w:eastAsia="Times New Roman"/>
+                <w:szCs w:val="24"/>
+              </w:rPr>
+            </w:pPr>
+            <w:r>
+              <w:t>W-HS-UC03</w:t>
+            </w:r>
+          </w:p>
+        </w:tc>
+        <w:tc>
+          <w:tcPr>
+            <w:tcW w:w="5940" w:type="dxa"/>
+            <w:tcBorders>
+              <w:top w:val="single" w:sz="4" w:space="0" w:color="000000"/>
+              <w:left w:val="single" w:sz="4" w:space="0" w:color="000000"/>
+              <w:bottom w:val="single" w:sz="4" w:space="0" w:color="000000"/>
+              <w:right w:val="single" w:sz="4" w:space="0" w:color="000000"/>
+            </w:tcBorders>
+          </w:tcPr>
+          <w:p>
+            <w:pPr>
+              <w:spacing w:after="120"/>
+              <w:rPr>
+                <w:rFonts w:eastAsia="Times New Roman"/>
+                <w:szCs w:val="24"/>
+              </w:rPr>
+            </w:pPr>
+            <w:r>
+              <w:rPr>
+                <w:rFonts w:eastAsia="Times New Roman"/>
+                <w:b/>
+                <w:i/>
+                <w:szCs w:val="24"/>
+              </w:rPr>
+              <w:t>Requirement</w:t>
+            </w:r>
+            <w:r>
+              <w:rPr>
+                <w:rFonts w:eastAsia="Times New Roman"/>
+                <w:b/>
+                <w:i/>
+                <w:szCs w:val="24"/>
+              </w:rPr>
+              <w:t xml:space="preserve"> Ref</w:t>
+            </w:r>
+            <w:r>
+              <w:rPr>
+                <w:rFonts w:eastAsia="Times New Roman"/>
+                <w:b/>
+                <w:i/>
+                <w:szCs w:val="24"/>
+              </w:rPr>
+              <w:t>:</w:t>
+            </w:r>
+            <w:r>
+              <w:rPr>
+                <w:rFonts w:eastAsia="Times New Roman"/>
+                <w:szCs w:val="24"/>
+              </w:rPr>
+              <w:t xml:space="preserve"> </w:t>
+            </w:r>
+            <w:r>
+              <w:t>W-HS-01</w:t>
+            </w:r>
+          </w:p>
+        </w:tc>
+      </w:tr>
+      <w:tr>
+        <w:trPr>
+          <w:trHeight w:val="260"/>
+        </w:trPr>
+        <w:tc>
+          <w:tcPr>
+            <w:tcW w:w="2155" w:type="dxa"/>
+            <w:tcBorders>
+              <w:top w:val="single" w:sz="4" w:space="0" w:color="000000"/>
+              <w:left w:val="single" w:sz="4" w:space="0" w:color="000000"/>
+              <w:bottom w:val="single" w:sz="4" w:space="0" w:color="000000"/>
+              <w:right w:val="single" w:sz="4" w:space="0" w:color="000000"/>
+            </w:tcBorders>
+          </w:tcPr>
+          <w:p>
+            <w:pPr>
+              <w:spacing w:after="120"/>
+              <w:jc w:val="both"/>
+              <w:rPr>
+                <w:rFonts w:eastAsia="Times New Roman"/>
+                <w:color w:val="000000" w:themeColor="text1"/>
+                <w:szCs w:val="24"/>
+              </w:rPr>
+            </w:pPr>
+            <w:r>
+              <w:rPr>
+                <w:rFonts w:eastAsia="Times New Roman"/>
+                <w:b/>
+                <w:i/>
+                <w:color w:val="000000" w:themeColor="text1"/>
+                <w:szCs w:val="24"/>
+              </w:rPr>
+              <w:t>Use case Name:</w:t>
+            </w:r>
+          </w:p>
+        </w:tc>
+        <w:tc>
+          <w:tcPr>
+            <w:tcW w:w="8370" w:type="dxa"/>
+            <w:gridSpan w:val="2"/>
+            <w:tcBorders>
+              <w:top w:val="single" w:sz="4" w:space="0" w:color="000000"/>
+              <w:left w:val="single" w:sz="4" w:space="0" w:color="000000"/>
+              <w:bottom w:val="single" w:sz="4" w:space="0" w:color="000000"/>
+              <w:right w:val="single" w:sz="4" w:space="0" w:color="000000"/>
+            </w:tcBorders>
+          </w:tcPr>
+          <w:p>
+            <w:pPr>
+              <w:spacing w:after="120"/>
+              <w:rPr>
+                <w:rFonts w:eastAsia="Times New Roman"/>
+                <w:szCs w:val="24"/>
+              </w:rPr>
+            </w:pPr>
+            <w:r>
+              <w:rPr>
+                <w:rFonts w:eastAsia="Times New Roman"/>
+                <w:szCs w:val="24"/>
+              </w:rPr>
+              <w:t xml:space="preserve">Người dùng tìm kiếm sản phẩm </w:t>
+            </w:r>
+          </w:p>
+        </w:tc>
+      </w:tr>
+      <w:tr>
+        <w:trPr>
+          <w:trHeight w:val="320"/>
+        </w:trPr>
+        <w:tc>
+          <w:tcPr>
+            <w:tcW w:w="2155" w:type="dxa"/>
+            <w:tcBorders>
+              <w:top w:val="single" w:sz="4" w:space="0" w:color="000000"/>
+              <w:left w:val="single" w:sz="4" w:space="0" w:color="000000"/>
+              <w:bottom w:val="single" w:sz="4" w:space="0" w:color="000000"/>
+              <w:right w:val="single" w:sz="4" w:space="0" w:color="000000"/>
+            </w:tcBorders>
+          </w:tcPr>
+          <w:p>
+            <w:pPr>
+              <w:spacing w:after="120"/>
+              <w:rPr>
+                <w:rFonts w:eastAsia="Times New Roman"/>
+                <w:color w:val="000000" w:themeColor="text1"/>
+                <w:szCs w:val="24"/>
+              </w:rPr>
+            </w:pPr>
+            <w:r>
+              <w:rPr>
+                <w:rFonts w:eastAsia="Times New Roman"/>
+                <w:b/>
+                <w:i/>
+                <w:color w:val="000000" w:themeColor="text1"/>
+                <w:szCs w:val="24"/>
+              </w:rPr>
+              <w:t>Brief description:</w:t>
+            </w:r>
+          </w:p>
+        </w:tc>
+        <w:tc>
+          <w:tcPr>
+            <w:tcW w:w="8370" w:type="dxa"/>
+            <w:gridSpan w:val="2"/>
+            <w:tcBorders>
+              <w:top w:val="single" w:sz="4" w:space="0" w:color="000000"/>
+              <w:left w:val="single" w:sz="4" w:space="0" w:color="000000"/>
+              <w:bottom w:val="single" w:sz="4" w:space="0" w:color="000000"/>
+              <w:right w:val="single" w:sz="4" w:space="0" w:color="000000"/>
+            </w:tcBorders>
+          </w:tcPr>
+          <w:p>
+            <w:pPr>
+              <w:spacing w:after="120"/>
+              <w:rPr>
+                <w:rFonts w:eastAsia="Times New Roman"/>
+                <w:szCs w:val="24"/>
+              </w:rPr>
+            </w:pPr>
+            <w:r>
+              <w:t xml:space="preserve">Người dùng tìm kiếm sản phẩm mình mong muốn </w:t>
+            </w:r>
+          </w:p>
+        </w:tc>
+      </w:tr>
+      <w:tr>
+        <w:trPr>
+          <w:trHeight w:val="280"/>
+        </w:trPr>
+        <w:tc>
+          <w:tcPr>
+            <w:tcW w:w="2155" w:type="dxa"/>
+            <w:tcBorders>
+              <w:top w:val="single" w:sz="4" w:space="0" w:color="000000"/>
+              <w:left w:val="single" w:sz="4" w:space="0" w:color="000000"/>
+              <w:bottom w:val="single" w:sz="4" w:space="0" w:color="000000"/>
+              <w:right w:val="single" w:sz="4" w:space="0" w:color="000000"/>
+            </w:tcBorders>
+          </w:tcPr>
+          <w:p>
+            <w:pPr>
+              <w:spacing w:after="120"/>
+              <w:ind w:right="101"/>
+              <w:rPr>
+                <w:rFonts w:eastAsia="Times New Roman"/>
+                <w:color w:val="000000" w:themeColor="text1"/>
+                <w:szCs w:val="24"/>
+              </w:rPr>
+            </w:pPr>
+            <w:r>
+              <w:rPr>
+                <w:rFonts w:eastAsia="Times New Roman"/>
+                <w:b/>
+                <w:i/>
+                <w:color w:val="000000" w:themeColor="text1"/>
+                <w:szCs w:val="24"/>
+              </w:rPr>
+              <w:t>Actors:</w:t>
+            </w:r>
+          </w:p>
+        </w:tc>
+        <w:tc>
+          <w:tcPr>
+            <w:tcW w:w="8370" w:type="dxa"/>
+            <w:gridSpan w:val="2"/>
+            <w:tcBorders>
+              <w:top w:val="single" w:sz="4" w:space="0" w:color="000000"/>
+              <w:left w:val="single" w:sz="4" w:space="0" w:color="000000"/>
+              <w:bottom w:val="single" w:sz="4" w:space="0" w:color="000000"/>
+              <w:right w:val="single" w:sz="4" w:space="0" w:color="000000"/>
+            </w:tcBorders>
+          </w:tcPr>
+          <w:p>
+            <w:pPr>
+              <w:spacing w:after="120"/>
+              <w:rPr>
+                <w:rFonts w:eastAsia="Times New Roman"/>
+                <w:szCs w:val="24"/>
+              </w:rPr>
+            </w:pPr>
+            <w:r>
+              <w:rPr>
+                <w:rFonts w:eastAsia="Times New Roman"/>
+                <w:szCs w:val="24"/>
+              </w:rPr>
+              <w:t>User(Non-Register)</w:t>
+            </w:r>
+            <w:r>
+              <w:rPr>
+                <w:rFonts w:eastAsia="Times New Roman"/>
+                <w:szCs w:val="24"/>
+              </w:rPr>
+              <w:t>,User</w:t>
+            </w:r>
+          </w:p>
+        </w:tc>
+      </w:tr>
+      <w:tr>
+        <w:trPr>
+          <w:trHeight w:val="700"/>
+        </w:trPr>
+        <w:tc>
+          <w:tcPr>
+            <w:tcW w:w="2155" w:type="dxa"/>
+            <w:tcBorders>
+              <w:top w:val="single" w:sz="4" w:space="0" w:color="000000"/>
+              <w:left w:val="single" w:sz="4" w:space="0" w:color="000000"/>
+              <w:bottom w:val="single" w:sz="4" w:space="0" w:color="000000"/>
+              <w:right w:val="single" w:sz="4" w:space="0" w:color="000000"/>
+            </w:tcBorders>
+          </w:tcPr>
+          <w:p>
+            <w:pPr>
+              <w:spacing w:after="120"/>
+              <w:rPr>
+                <w:rFonts w:eastAsia="Times New Roman"/>
+                <w:color w:val="000000" w:themeColor="text1"/>
+                <w:szCs w:val="24"/>
+              </w:rPr>
+            </w:pPr>
+            <w:r>
+              <w:rPr>
+                <w:rFonts w:eastAsia="Times New Roman"/>
+                <w:b/>
+                <w:i/>
+                <w:color w:val="000000" w:themeColor="text1"/>
+                <w:szCs w:val="24"/>
+              </w:rPr>
+              <w:t>Pre-conditions:</w:t>
+            </w:r>
+          </w:p>
+        </w:tc>
+        <w:tc>
+          <w:tcPr>
+            <w:tcW w:w="8370" w:type="dxa"/>
+            <w:gridSpan w:val="2"/>
+            <w:tcBorders>
+              <w:top w:val="single" w:sz="4" w:space="0" w:color="000000"/>
+              <w:left w:val="single" w:sz="4" w:space="0" w:color="000000"/>
+              <w:bottom w:val="single" w:sz="4" w:space="0" w:color="000000"/>
+              <w:right w:val="single" w:sz="4" w:space="0" w:color="000000"/>
+            </w:tcBorders>
+          </w:tcPr>
+          <w:p>
+            <w:pPr>
+              <w:rPr>
+                <w:rFonts w:eastAsia="Times New Roman"/>
+                <w:szCs w:val="24"/>
+              </w:rPr>
+            </w:pPr>
+            <w:r>
+              <w:t>Actor  truy cập Website</w:t>
+            </w:r>
+          </w:p>
+        </w:tc>
+      </w:tr>
+      <w:tr>
+        <w:trPr>
+          <w:trHeight w:val="917"/>
+        </w:trPr>
+        <w:tc>
+          <w:tcPr>
+            <w:tcW w:w="2155" w:type="dxa"/>
+            <w:tcBorders>
+              <w:top w:val="single" w:sz="4" w:space="0" w:color="000000"/>
+              <w:left w:val="single" w:sz="4" w:space="0" w:color="000000"/>
+              <w:bottom w:val="single" w:sz="4" w:space="0" w:color="000000"/>
+              <w:right w:val="single" w:sz="4" w:space="0" w:color="000000"/>
+            </w:tcBorders>
+          </w:tcPr>
+          <w:p>
+            <w:pPr>
+              <w:spacing w:after="120"/>
+              <w:rPr>
+                <w:rFonts w:eastAsia="Times New Roman"/>
+                <w:color w:val="000000" w:themeColor="text1"/>
+                <w:szCs w:val="24"/>
+              </w:rPr>
+            </w:pPr>
+            <w:r>
+              <w:rPr>
+                <w:rFonts w:eastAsia="Times New Roman"/>
+                <w:b/>
+                <w:i/>
+                <w:color w:val="000000" w:themeColor="text1"/>
+                <w:szCs w:val="24"/>
+              </w:rPr>
+              <w:t>Post-conditions:</w:t>
+            </w:r>
+          </w:p>
+        </w:tc>
+        <w:tc>
+          <w:tcPr>
+            <w:tcW w:w="8370" w:type="dxa"/>
+            <w:gridSpan w:val="2"/>
+            <w:tcBorders>
+              <w:top w:val="single" w:sz="4" w:space="0" w:color="000000"/>
+              <w:left w:val="single" w:sz="4" w:space="0" w:color="000000"/>
+              <w:bottom w:val="single" w:sz="4" w:space="0" w:color="000000"/>
+              <w:right w:val="single" w:sz="4" w:space="0" w:color="000000"/>
+            </w:tcBorders>
+          </w:tcPr>
+          <w:p>
+            <w:pPr>
+              <w:pBdr>
+                <w:top w:val="nil"/>
+                <w:left w:val="nil"/>
+                <w:bottom w:val="nil"/>
+                <w:right w:val="nil"/>
+                <w:between w:val="nil"/>
+              </w:pBdr>
+              <w:jc w:val="both"/>
+              <w:rPr>
+                <w:rFonts w:eastAsia="Times New Roman"/>
+                <w:color w:val="000000"/>
+                <w:szCs w:val="24"/>
+              </w:rPr>
+            </w:pPr>
+            <w:r>
+              <w:rPr>
+                <w:rFonts w:eastAsia="Times New Roman"/>
+                <w:color w:val="000000"/>
+                <w:szCs w:val="24"/>
+              </w:rPr>
+              <w:t>Hệ thống hiển thị các sản phẩm mà Actor tìm kiếm</w:t>
+            </w:r>
+          </w:p>
+        </w:tc>
+      </w:tr>
+      <w:tr>
+        <w:trPr>
+          <w:trHeight w:val="998"/>
+        </w:trPr>
+        <w:tc>
+          <w:tcPr>
+            <w:tcW w:w="2155" w:type="dxa"/>
+            <w:tcBorders>
+              <w:top w:val="single" w:sz="4" w:space="0" w:color="000000"/>
+              <w:left w:val="single" w:sz="4" w:space="0" w:color="000000"/>
+              <w:bottom w:val="single" w:sz="4" w:space="0" w:color="000000"/>
+              <w:right w:val="single" w:sz="4" w:space="0" w:color="000000"/>
+            </w:tcBorders>
+          </w:tcPr>
+          <w:p>
+            <w:pPr>
+              <w:spacing w:after="120"/>
+              <w:rPr>
+                <w:rFonts w:eastAsia="Times New Roman"/>
+                <w:color w:val="000000" w:themeColor="text1"/>
+                <w:szCs w:val="24"/>
+              </w:rPr>
+            </w:pPr>
+            <w:r>
+              <w:rPr>
+                <w:rFonts w:eastAsia="Times New Roman"/>
+                <w:b/>
+                <w:i/>
+                <w:color w:val="000000" w:themeColor="text1"/>
+                <w:szCs w:val="24"/>
+              </w:rPr>
+              <w:t>Main Success flow:</w:t>
+            </w:r>
+          </w:p>
+        </w:tc>
+        <w:tc>
+          <w:tcPr>
+            <w:tcW w:w="8370" w:type="dxa"/>
+            <w:gridSpan w:val="2"/>
+            <w:tcBorders>
+              <w:top w:val="single" w:sz="4" w:space="0" w:color="000000"/>
+              <w:left w:val="single" w:sz="4" w:space="0" w:color="000000"/>
+              <w:bottom w:val="single" w:sz="4" w:space="0" w:color="000000"/>
+              <w:right w:val="single" w:sz="4" w:space="0" w:color="000000"/>
+            </w:tcBorders>
+          </w:tcPr>
+          <w:p>
+            <w:pPr>
+              <w:tabs>
+                <w:tab w:val="left" w:pos="1068"/>
+              </w:tabs>
+              <w:rPr>
+                <w:rFonts w:eastAsia="Times New Roman"/>
+                <w:szCs w:val="24"/>
+              </w:rPr>
+            </w:pPr>
+            <w:r>
+              <w:rPr>
+                <w:rFonts w:eastAsia="Times New Roman"/>
+                <w:szCs w:val="24"/>
+              </w:rPr>
+              <w:t>1/ Actor truy cập trang chủ của Website</w:t>
+            </w:r>
+          </w:p>
+          <w:p>
+            <w:pPr>
+              <w:tabs>
+                <w:tab w:val="left" w:pos="1068"/>
+              </w:tabs>
+              <w:rPr>
+                <w:rFonts w:eastAsia="Times New Roman"/>
+                <w:szCs w:val="24"/>
+              </w:rPr>
+            </w:pPr>
+            <w:r>
+              <w:rPr>
+                <w:rFonts w:eastAsia="Times New Roman"/>
+                <w:szCs w:val="24"/>
+              </w:rPr>
+              <w:t>2/ Actor nhập thông tin tìm kiếm vào textbox phía trên header menu</w:t>
+            </w:r>
+            <w:r>
+              <w:rPr>
+                <w:rFonts w:eastAsia="Times New Roman"/>
+                <w:szCs w:val="24"/>
+              </w:rPr>
+              <w:t>.Nhấn icon tìm kiếm</w:t>
+            </w:r>
+          </w:p>
+          <w:p>
+            <w:pPr>
+              <w:tabs>
+                <w:tab w:val="left" w:pos="1068"/>
+              </w:tabs>
+              <w:rPr>
+                <w:rFonts w:eastAsia="Times New Roman"/>
+                <w:szCs w:val="24"/>
+              </w:rPr>
+            </w:pPr>
+            <w:r>
+              <w:rPr>
+                <w:rFonts w:eastAsia="Times New Roman"/>
+                <w:szCs w:val="24"/>
+              </w:rPr>
+              <w:t>3/ Hệ thống kiểm tra thông tin tìm kiếm và hiển thị các sản phẩm liên quan đến thông tin Actor tìm kiếm</w:t>
+            </w:r>
+          </w:p>
+        </w:tc>
+      </w:tr>
+      <w:tr>
+        <w:trPr>
+          <w:trHeight w:val="1880"/>
+        </w:trPr>
+        <w:tc>
+          <w:tcPr>
+            <w:tcW w:w="2155" w:type="dxa"/>
+            <w:tcBorders>
+              <w:top w:val="single" w:sz="4" w:space="0" w:color="000000"/>
+              <w:left w:val="single" w:sz="4" w:space="0" w:color="000000"/>
+              <w:bottom w:val="single" w:sz="4" w:space="0" w:color="000000"/>
+              <w:right w:val="single" w:sz="4" w:space="0" w:color="000000"/>
+            </w:tcBorders>
+          </w:tcPr>
+          <w:p>
+            <w:pPr>
+              <w:spacing w:after="120"/>
+              <w:rPr>
+                <w:rFonts w:eastAsia="Times New Roman"/>
+                <w:color w:val="000000" w:themeColor="text1"/>
+                <w:szCs w:val="24"/>
+              </w:rPr>
+            </w:pPr>
+            <w:r>
+              <w:rPr>
+                <w:rFonts w:eastAsia="Times New Roman"/>
+                <w:b/>
+                <w:i/>
+                <w:color w:val="000000" w:themeColor="text1"/>
+                <w:szCs w:val="24"/>
+              </w:rPr>
+              <w:t>Alternative flows:</w:t>
+            </w:r>
+          </w:p>
+        </w:tc>
+        <w:tc>
+          <w:tcPr>
+            <w:tcW w:w="8370" w:type="dxa"/>
+            <w:gridSpan w:val="2"/>
+            <w:tcBorders>
+              <w:top w:val="single" w:sz="4" w:space="0" w:color="000000"/>
+              <w:left w:val="single" w:sz="4" w:space="0" w:color="000000"/>
+              <w:bottom w:val="single" w:sz="4" w:space="0" w:color="000000"/>
+              <w:right w:val="single" w:sz="4" w:space="0" w:color="000000"/>
+            </w:tcBorders>
+          </w:tcPr>
+          <w:p>
+            <w:pPr>
+              <w:pStyle w:val="ListParagraph"/>
+              <w:numPr>
+                <w:ilvl w:val="0"/>
+                <w:numId w:val="4"/>
+              </w:numPr>
+              <w:jc w:val="both"/>
+              <w:rPr>
+                <w:rFonts w:eastAsia="Times New Roman"/>
+                <w:szCs w:val="24"/>
+              </w:rPr>
+            </w:pPr>
+            <w:r>
+              <w:rPr>
+                <w:rFonts w:eastAsia="Times New Roman"/>
+                <w:szCs w:val="24"/>
+              </w:rPr>
+              <w:t>Lọc kết quả tìm kiếm:</w:t>
+            </w:r>
+          </w:p>
+          <w:p>
+            <w:pPr>
+              <w:jc w:val="both"/>
+              <w:rPr>
+                <w:rFonts w:eastAsia="Times New Roman"/>
+                <w:szCs w:val="24"/>
+              </w:rPr>
+            </w:pPr>
+            <w:r>
+              <w:rPr>
+                <w:rFonts w:eastAsia="Times New Roman"/>
+                <w:szCs w:val="24"/>
+              </w:rPr>
+              <w:t>Người dùng có thể áp dụng các bộ lọc để thu hẹp kết quả tìm kiếm, như lọc theo danh mục, mức giá, thương hiệu, kích thước, màu sắc, v.v.</w:t>
+            </w:r>
+          </w:p>
+          <w:p>
+            <w:pPr>
+              <w:jc w:val="both"/>
+              <w:rPr>
+                <w:rFonts w:eastAsia="Times New Roman"/>
+                <w:szCs w:val="24"/>
+              </w:rPr>
+            </w:pPr>
+            <w:r>
+              <w:rPr>
+                <w:rFonts w:eastAsia="Times New Roman"/>
+                <w:szCs w:val="24"/>
+              </w:rPr>
+              <w:t>Hệ thống cần cung cấp các lựa chọn lọc dễ hiểu và tiện lợi để người dùng có thể dễ dàng áp dụng và xem kết quả tìm kiếm được lọc.</w:t>
+            </w:r>
+          </w:p>
+          <w:p>
+            <w:pPr>
+              <w:pStyle w:val="ListParagraph"/>
+              <w:numPr>
+                <w:ilvl w:val="0"/>
+                <w:numId w:val="4"/>
+              </w:numPr>
+              <w:jc w:val="both"/>
+              <w:rPr>
+                <w:rFonts w:eastAsia="Times New Roman"/>
+                <w:szCs w:val="24"/>
+              </w:rPr>
+            </w:pPr>
+            <w:r>
+              <w:rPr>
+                <w:rFonts w:eastAsia="Times New Roman"/>
+                <w:szCs w:val="24"/>
+              </w:rPr>
+              <w:t>Sắp xếp kết quả tìm kiếm:</w:t>
+            </w:r>
+          </w:p>
+          <w:p>
+            <w:pPr>
+              <w:jc w:val="both"/>
+              <w:rPr>
+                <w:rFonts w:eastAsia="Times New Roman"/>
+                <w:szCs w:val="24"/>
+              </w:rPr>
+            </w:pPr>
+            <w:r>
+              <w:rPr>
+                <w:rFonts w:eastAsia="Times New Roman"/>
+                <w:szCs w:val="24"/>
+              </w:rPr>
+              <w:t>Người dùng có thể sắp xếp kết quả tìm kiếm theo tiêu chí như giá từ thấp đến cao, từ cao đến thấp, đánh giá cao nhất, mới nhất, phổ biến nhất, v.v.</w:t>
+            </w:r>
+          </w:p>
+          <w:p>
+            <w:pPr>
+              <w:jc w:val="both"/>
+              <w:rPr>
+                <w:rFonts w:eastAsia="Times New Roman"/>
+                <w:szCs w:val="24"/>
+              </w:rPr>
+            </w:pPr>
+            <w:r>
+              <w:rPr>
+                <w:rFonts w:eastAsia="Times New Roman"/>
+                <w:szCs w:val="24"/>
+              </w:rPr>
+              <w:t>Hệ thống cần cung cấp các lựa chọn sắp xếp dễ dàng để người dùng có thể tuỳ chỉnh hiển thị kết quả theo sở thích cá nhân.</w:t>
+            </w:r>
+          </w:p>
+          <w:p>
+            <w:pPr>
+              <w:jc w:val="both"/>
+              <w:rPr>
+                <w:rFonts w:eastAsia="Times New Roman"/>
+                <w:szCs w:val="24"/>
+              </w:rPr>
+            </w:pPr>
+          </w:p>
+        </w:tc>
+      </w:tr>
+      <w:tr>
+        <w:trPr>
+          <w:trHeight w:val="980"/>
+        </w:trPr>
+        <w:tc>
+          <w:tcPr>
+            <w:tcW w:w="2155" w:type="dxa"/>
+            <w:tcBorders>
+              <w:top w:val="single" w:sz="4" w:space="0" w:color="000000"/>
+              <w:left w:val="single" w:sz="4" w:space="0" w:color="000000"/>
+              <w:bottom w:val="single" w:sz="4" w:space="0" w:color="000000"/>
+              <w:right w:val="single" w:sz="4" w:space="0" w:color="000000"/>
+            </w:tcBorders>
+          </w:tcPr>
+          <w:p>
+            <w:pPr>
+              <w:spacing w:after="120"/>
+              <w:rPr>
+                <w:rFonts w:eastAsia="Times New Roman"/>
+                <w:color w:val="000000" w:themeColor="text1"/>
+                <w:szCs w:val="24"/>
+              </w:rPr>
+            </w:pPr>
+            <w:r>
+              <w:rPr>
+                <w:rFonts w:eastAsia="Times New Roman"/>
+                <w:b/>
+                <w:i/>
+                <w:color w:val="000000" w:themeColor="text1"/>
+                <w:szCs w:val="24"/>
+              </w:rPr>
+              <w:lastRenderedPageBreak/>
+              <w:t>Exception flows:</w:t>
+            </w:r>
+          </w:p>
+        </w:tc>
+        <w:tc>
+          <w:tcPr>
+            <w:tcW w:w="8370" w:type="dxa"/>
+            <w:gridSpan w:val="2"/>
+            <w:tcBorders>
+              <w:top w:val="single" w:sz="4" w:space="0" w:color="000000"/>
+              <w:left w:val="single" w:sz="4" w:space="0" w:color="000000"/>
+              <w:bottom w:val="single" w:sz="4" w:space="0" w:color="000000"/>
+              <w:right w:val="single" w:sz="4" w:space="0" w:color="000000"/>
+            </w:tcBorders>
+          </w:tcPr>
+          <w:p>
+            <w:pPr>
+              <w:jc w:val="both"/>
+              <w:rPr>
+                <w:rFonts w:eastAsia="Times New Roman"/>
+                <w:szCs w:val="24"/>
+              </w:rPr>
+            </w:pPr>
+            <w:r>
+              <w:rPr>
+                <w:rFonts w:eastAsia="Times New Roman"/>
+                <w:szCs w:val="24"/>
+              </w:rPr>
+              <w:t>Khi Actor thực hiện Main flow đến bước 2 nếu không có kết quả tìm kiếm:</w:t>
+            </w:r>
+          </w:p>
+          <w:p>
+            <w:pPr>
+              <w:jc w:val="both"/>
+              <w:rPr>
+                <w:rFonts w:eastAsia="Times New Roman"/>
+                <w:szCs w:val="24"/>
+              </w:rPr>
+            </w:pPr>
+            <w:r>
+              <w:rPr>
+                <w:rFonts w:eastAsia="Times New Roman"/>
+                <w:szCs w:val="24"/>
+              </w:rPr>
+              <w:t>Trong trường hợp người dùng nhập từ khóa không hợp lệ hoặc không tồn tại trong cơ sở dữ liệu sản phẩm, hệ thống sẽ hiển thị thông báo "Không tìm thấy kết quả phù hợp" hoặc tìm kiếm tương tự.</w:t>
+            </w:r>
+          </w:p>
+          <w:p>
+            <w:pPr>
+              <w:jc w:val="both"/>
+              <w:rPr>
+                <w:rFonts w:eastAsia="Times New Roman"/>
+                <w:szCs w:val="24"/>
+              </w:rPr>
+            </w:pPr>
+            <w:r>
+              <w:rPr>
+                <w:rFonts w:eastAsia="Times New Roman"/>
+                <w:szCs w:val="24"/>
+              </w:rPr>
+              <w:t>Hệ thống cung cấp gợi ý hoặc tìm kiếm phổ biến khác để người dùng có thể thử tìm kiếm lại với từ khóa khác.</w:t>
+            </w:r>
+          </w:p>
+          <w:p>
+            <w:pPr>
+              <w:jc w:val="both"/>
+              <w:rPr>
+                <w:rFonts w:eastAsia="Times New Roman"/>
+                <w:szCs w:val="24"/>
+              </w:rPr>
+            </w:pPr>
+          </w:p>
+        </w:tc>
+      </w:tr>
+    </w:tbl>
+    <w:p/>
+    <w:tbl>
+      <w:tblPr>
+        <w:tblW w:w="10525" w:type="dxa"/>
+        <w:tblBorders>
+          <w:top w:val="single" w:sz="4" w:space="0" w:color="BFBFBF"/>
+          <w:left w:val="single" w:sz="4" w:space="0" w:color="BFBFBF"/>
+          <w:bottom w:val="single" w:sz="4" w:space="0" w:color="BFBFBF"/>
+          <w:right w:val="single" w:sz="4" w:space="0" w:color="BFBFBF"/>
+          <w:insideH w:val="single" w:sz="4" w:space="0" w:color="BFBFBF"/>
+          <w:insideV w:val="single" w:sz="4" w:space="0" w:color="BFBFBF"/>
+        </w:tblBorders>
+        <w:tblLayout w:type="fixed"/>
+        <w:tblLook w:val="0400" w:firstRow="0" w:lastRow="0" w:firstColumn="0" w:lastColumn="0" w:noHBand="0" w:noVBand="1"/>
+      </w:tblPr>
+      <w:tblGrid>
+        <w:gridCol w:w="2155"/>
+        <w:gridCol w:w="2430"/>
+        <w:gridCol w:w="5940"/>
+      </w:tblGrid>
+      <w:tr>
+        <w:trPr>
+          <w:trHeight w:val="280"/>
+        </w:trPr>
+        <w:tc>
+          <w:tcPr>
+            <w:tcW w:w="2155" w:type="dxa"/>
+            <w:tcBorders>
+              <w:top w:val="single" w:sz="4" w:space="0" w:color="000000"/>
+              <w:left w:val="single" w:sz="4" w:space="0" w:color="000000"/>
+              <w:bottom w:val="single" w:sz="4" w:space="0" w:color="000000"/>
+              <w:right w:val="single" w:sz="4" w:space="0" w:color="000000"/>
+            </w:tcBorders>
+          </w:tcPr>
+          <w:p>
+            <w:pPr>
+              <w:spacing w:after="120"/>
+              <w:jc w:val="both"/>
+              <w:rPr>
+                <w:rFonts w:eastAsia="Times New Roman"/>
+                <w:color w:val="000000" w:themeColor="text1"/>
+                <w:szCs w:val="24"/>
+              </w:rPr>
+            </w:pPr>
+            <w:r>
+              <w:rPr>
+                <w:rFonts w:eastAsia="Times New Roman"/>
+                <w:b/>
+                <w:i/>
+                <w:color w:val="000000" w:themeColor="text1"/>
+                <w:szCs w:val="24"/>
+              </w:rPr>
+              <w:t>Use Case ID:</w:t>
+            </w:r>
+          </w:p>
+        </w:tc>
+        <w:tc>
+          <w:tcPr>
+            <w:tcW w:w="2430" w:type="dxa"/>
+            <w:tcBorders>
+              <w:top w:val="single" w:sz="4" w:space="0" w:color="000000"/>
+              <w:left w:val="single" w:sz="4" w:space="0" w:color="000000"/>
+              <w:bottom w:val="single" w:sz="4" w:space="0" w:color="000000"/>
+              <w:right w:val="single" w:sz="4" w:space="0" w:color="000000"/>
+            </w:tcBorders>
+          </w:tcPr>
+          <w:p>
+            <w:pPr>
+              <w:spacing w:after="120"/>
+              <w:rPr>
+                <w:rFonts w:eastAsia="Times New Roman"/>
+                <w:szCs w:val="24"/>
+              </w:rPr>
+            </w:pPr>
+            <w:r>
+              <w:t>W-HS-UC03</w:t>
+            </w:r>
+          </w:p>
+        </w:tc>
+        <w:tc>
+          <w:tcPr>
+            <w:tcW w:w="5940" w:type="dxa"/>
+            <w:tcBorders>
+              <w:top w:val="single" w:sz="4" w:space="0" w:color="000000"/>
+              <w:left w:val="single" w:sz="4" w:space="0" w:color="000000"/>
+              <w:bottom w:val="single" w:sz="4" w:space="0" w:color="000000"/>
+              <w:right w:val="single" w:sz="4" w:space="0" w:color="000000"/>
+            </w:tcBorders>
+          </w:tcPr>
+          <w:p>
+            <w:pPr>
+              <w:spacing w:after="120"/>
+              <w:rPr>
+                <w:rFonts w:eastAsia="Times New Roman"/>
+                <w:szCs w:val="24"/>
+              </w:rPr>
+            </w:pPr>
+            <w:r>
+              <w:rPr>
+                <w:rFonts w:eastAsia="Times New Roman"/>
+                <w:b/>
+                <w:i/>
+                <w:szCs w:val="24"/>
+              </w:rPr>
+              <w:t>Requirement</w:t>
+            </w:r>
+            <w:r>
+              <w:rPr>
+                <w:rFonts w:eastAsia="Times New Roman"/>
+                <w:b/>
+                <w:i/>
+                <w:szCs w:val="24"/>
+              </w:rPr>
+              <w:t xml:space="preserve"> Ref</w:t>
+            </w:r>
+            <w:r>
+              <w:rPr>
+                <w:rFonts w:eastAsia="Times New Roman"/>
+                <w:b/>
+                <w:i/>
+                <w:szCs w:val="24"/>
+              </w:rPr>
+              <w:t>:</w:t>
+            </w:r>
+            <w:r>
+              <w:rPr>
+                <w:rFonts w:eastAsia="Times New Roman"/>
+                <w:szCs w:val="24"/>
+              </w:rPr>
+              <w:t xml:space="preserve"> </w:t>
+            </w:r>
+            <w:r>
+              <w:t>W-HS-01</w:t>
+            </w:r>
+          </w:p>
+        </w:tc>
+      </w:tr>
+      <w:tr>
+        <w:trPr>
+          <w:trHeight w:val="260"/>
+        </w:trPr>
+        <w:tc>
+          <w:tcPr>
+            <w:tcW w:w="2155" w:type="dxa"/>
+            <w:tcBorders>
+              <w:top w:val="single" w:sz="4" w:space="0" w:color="000000"/>
+              <w:left w:val="single" w:sz="4" w:space="0" w:color="000000"/>
+              <w:bottom w:val="single" w:sz="4" w:space="0" w:color="000000"/>
+              <w:right w:val="single" w:sz="4" w:space="0" w:color="000000"/>
+            </w:tcBorders>
+          </w:tcPr>
+          <w:p>
+            <w:pPr>
+              <w:spacing w:after="120"/>
+              <w:jc w:val="both"/>
+              <w:rPr>
+                <w:rFonts w:eastAsia="Times New Roman"/>
+                <w:color w:val="000000" w:themeColor="text1"/>
+                <w:szCs w:val="24"/>
+              </w:rPr>
+            </w:pPr>
+            <w:r>
+              <w:rPr>
+                <w:rFonts w:eastAsia="Times New Roman"/>
+                <w:b/>
+                <w:i/>
+                <w:color w:val="000000" w:themeColor="text1"/>
+                <w:szCs w:val="24"/>
+              </w:rPr>
+              <w:t>Use case Name:</w:t>
+            </w:r>
+          </w:p>
+        </w:tc>
+        <w:tc>
+          <w:tcPr>
+            <w:tcW w:w="8370" w:type="dxa"/>
+            <w:gridSpan w:val="2"/>
+            <w:tcBorders>
+              <w:top w:val="single" w:sz="4" w:space="0" w:color="000000"/>
+              <w:left w:val="single" w:sz="4" w:space="0" w:color="000000"/>
+              <w:bottom w:val="single" w:sz="4" w:space="0" w:color="000000"/>
+              <w:right w:val="single" w:sz="4" w:space="0" w:color="000000"/>
+            </w:tcBorders>
+          </w:tcPr>
+          <w:p>
+            <w:pPr>
+              <w:spacing w:after="120"/>
+              <w:rPr>
+                <w:rFonts w:eastAsia="Times New Roman"/>
+                <w:szCs w:val="24"/>
+              </w:rPr>
+            </w:pPr>
+            <w:r>
+              <w:rPr>
+                <w:rFonts w:eastAsia="Times New Roman"/>
+                <w:szCs w:val="24"/>
+              </w:rPr>
+              <w:t xml:space="preserve">Người dùng </w:t>
+            </w:r>
+            <w:r>
+              <w:rPr>
+                <w:rFonts w:eastAsia="Times New Roman"/>
+                <w:szCs w:val="24"/>
+              </w:rPr>
+              <w:t>đặt và thanh toán sản phẩm</w:t>
+            </w:r>
+            <w:r>
+              <w:rPr>
+                <w:rFonts w:eastAsia="Times New Roman"/>
+                <w:szCs w:val="24"/>
+              </w:rPr>
+              <w:t xml:space="preserve"> </w:t>
+            </w:r>
+          </w:p>
+        </w:tc>
+      </w:tr>
+      <w:tr>
+        <w:trPr>
+          <w:trHeight w:val="320"/>
+        </w:trPr>
+        <w:tc>
+          <w:tcPr>
+            <w:tcW w:w="2155" w:type="dxa"/>
+            <w:tcBorders>
+              <w:top w:val="single" w:sz="4" w:space="0" w:color="000000"/>
+              <w:left w:val="single" w:sz="4" w:space="0" w:color="000000"/>
+              <w:bottom w:val="single" w:sz="4" w:space="0" w:color="000000"/>
+              <w:right w:val="single" w:sz="4" w:space="0" w:color="000000"/>
+            </w:tcBorders>
+          </w:tcPr>
+          <w:p>
+            <w:pPr>
+              <w:spacing w:after="120"/>
+              <w:rPr>
+                <w:rFonts w:eastAsia="Times New Roman"/>
+                <w:color w:val="000000" w:themeColor="text1"/>
+                <w:szCs w:val="24"/>
+              </w:rPr>
+            </w:pPr>
+            <w:r>
+              <w:rPr>
+                <w:rFonts w:eastAsia="Times New Roman"/>
+                <w:b/>
+                <w:i/>
+                <w:color w:val="000000" w:themeColor="text1"/>
+                <w:szCs w:val="24"/>
+              </w:rPr>
+              <w:t>Brief description:</w:t>
+            </w:r>
+          </w:p>
+        </w:tc>
+        <w:tc>
+          <w:tcPr>
+            <w:tcW w:w="8370" w:type="dxa"/>
+            <w:gridSpan w:val="2"/>
+            <w:tcBorders>
+              <w:top w:val="single" w:sz="4" w:space="0" w:color="000000"/>
+              <w:left w:val="single" w:sz="4" w:space="0" w:color="000000"/>
+              <w:bottom w:val="single" w:sz="4" w:space="0" w:color="000000"/>
+              <w:right w:val="single" w:sz="4" w:space="0" w:color="000000"/>
+            </w:tcBorders>
+          </w:tcPr>
+          <w:p>
+            <w:pPr>
+              <w:spacing w:after="120"/>
+              <w:rPr>
+                <w:rFonts w:eastAsia="Times New Roman"/>
+                <w:szCs w:val="24"/>
+              </w:rPr>
+            </w:pPr>
+            <w:r>
+              <w:t xml:space="preserve">Người dùng </w:t>
+            </w:r>
+            <w:r>
+              <w:t>chọn</w:t>
+            </w:r>
+            <w:r>
+              <w:t xml:space="preserve"> sản phẩm mình mong muốn </w:t>
+            </w:r>
+          </w:p>
+        </w:tc>
+      </w:tr>
+      <w:tr>
+        <w:trPr>
+          <w:trHeight w:val="280"/>
+        </w:trPr>
+        <w:tc>
+          <w:tcPr>
+            <w:tcW w:w="2155" w:type="dxa"/>
+            <w:tcBorders>
+              <w:top w:val="single" w:sz="4" w:space="0" w:color="000000"/>
+              <w:left w:val="single" w:sz="4" w:space="0" w:color="000000"/>
+              <w:bottom w:val="single" w:sz="4" w:space="0" w:color="000000"/>
+              <w:right w:val="single" w:sz="4" w:space="0" w:color="000000"/>
+            </w:tcBorders>
+          </w:tcPr>
+          <w:p>
+            <w:pPr>
+              <w:spacing w:after="120"/>
+              <w:ind w:right="101"/>
+              <w:rPr>
+                <w:rFonts w:eastAsia="Times New Roman"/>
+                <w:color w:val="000000" w:themeColor="text1"/>
+                <w:szCs w:val="24"/>
+              </w:rPr>
+            </w:pPr>
+            <w:r>
+              <w:rPr>
+                <w:rFonts w:eastAsia="Times New Roman"/>
+                <w:b/>
+                <w:i/>
+                <w:color w:val="000000" w:themeColor="text1"/>
+                <w:szCs w:val="24"/>
+              </w:rPr>
+              <w:t>Actors:</w:t>
+            </w:r>
+          </w:p>
+        </w:tc>
+        <w:tc>
+          <w:tcPr>
+            <w:tcW w:w="8370" w:type="dxa"/>
+            <w:gridSpan w:val="2"/>
+            <w:tcBorders>
+              <w:top w:val="single" w:sz="4" w:space="0" w:color="000000"/>
+              <w:left w:val="single" w:sz="4" w:space="0" w:color="000000"/>
+              <w:bottom w:val="single" w:sz="4" w:space="0" w:color="000000"/>
+              <w:right w:val="single" w:sz="4" w:space="0" w:color="000000"/>
+            </w:tcBorders>
+          </w:tcPr>
+          <w:p>
+            <w:pPr>
+              <w:spacing w:after="120"/>
+              <w:rPr>
+                <w:rFonts w:eastAsia="Times New Roman"/>
+                <w:szCs w:val="24"/>
+              </w:rPr>
+            </w:pPr>
+            <w:r>
+              <w:rPr>
+                <w:rFonts w:eastAsia="Times New Roman"/>
+                <w:szCs w:val="24"/>
+              </w:rPr>
+              <w:t>User(Non-Register)</w:t>
+            </w:r>
+            <w:r>
+              <w:rPr>
+                <w:rFonts w:eastAsia="Times New Roman"/>
+                <w:szCs w:val="24"/>
+              </w:rPr>
+              <w:t>,User</w:t>
+            </w:r>
+          </w:p>
+        </w:tc>
+      </w:tr>
+      <w:tr>
+        <w:trPr>
+          <w:trHeight w:val="700"/>
+        </w:trPr>
+        <w:tc>
+          <w:tcPr>
+            <w:tcW w:w="2155" w:type="dxa"/>
+            <w:tcBorders>
+              <w:top w:val="single" w:sz="4" w:space="0" w:color="000000"/>
+              <w:left w:val="single" w:sz="4" w:space="0" w:color="000000"/>
+              <w:bottom w:val="single" w:sz="4" w:space="0" w:color="000000"/>
+              <w:right w:val="single" w:sz="4" w:space="0" w:color="000000"/>
+            </w:tcBorders>
+          </w:tcPr>
+          <w:p>
+            <w:pPr>
+              <w:spacing w:after="120"/>
+              <w:rPr>
+                <w:rFonts w:eastAsia="Times New Roman"/>
+                <w:color w:val="000000" w:themeColor="text1"/>
+                <w:szCs w:val="24"/>
+              </w:rPr>
+            </w:pPr>
+            <w:r>
+              <w:rPr>
+                <w:rFonts w:eastAsia="Times New Roman"/>
+                <w:b/>
+                <w:i/>
+                <w:color w:val="000000" w:themeColor="text1"/>
+                <w:szCs w:val="24"/>
+              </w:rPr>
+              <w:t>Pre-conditions:</w:t>
+            </w:r>
+          </w:p>
+        </w:tc>
+        <w:tc>
+          <w:tcPr>
+            <w:tcW w:w="8370" w:type="dxa"/>
+            <w:gridSpan w:val="2"/>
+            <w:tcBorders>
+              <w:top w:val="single" w:sz="4" w:space="0" w:color="000000"/>
+              <w:left w:val="single" w:sz="4" w:space="0" w:color="000000"/>
+              <w:bottom w:val="single" w:sz="4" w:space="0" w:color="000000"/>
+              <w:right w:val="single" w:sz="4" w:space="0" w:color="000000"/>
+            </w:tcBorders>
+          </w:tcPr>
+          <w:p>
+            <w:pPr>
+              <w:rPr>
+                <w:rFonts w:eastAsia="Times New Roman"/>
+                <w:szCs w:val="24"/>
+              </w:rPr>
+            </w:pPr>
+            <w:r>
+              <w:t>Actor  truy cập Website</w:t>
+            </w:r>
+          </w:p>
+        </w:tc>
+      </w:tr>
+      <w:tr>
+        <w:trPr>
+          <w:trHeight w:val="917"/>
+        </w:trPr>
+        <w:tc>
+          <w:tcPr>
+            <w:tcW w:w="2155" w:type="dxa"/>
+            <w:tcBorders>
+              <w:top w:val="single" w:sz="4" w:space="0" w:color="000000"/>
+              <w:left w:val="single" w:sz="4" w:space="0" w:color="000000"/>
+              <w:bottom w:val="single" w:sz="4" w:space="0" w:color="000000"/>
+              <w:right w:val="single" w:sz="4" w:space="0" w:color="000000"/>
+            </w:tcBorders>
+          </w:tcPr>
+          <w:p>
+            <w:pPr>
+              <w:spacing w:after="120"/>
+              <w:rPr>
+                <w:rFonts w:eastAsia="Times New Roman"/>
+                <w:color w:val="000000" w:themeColor="text1"/>
+                <w:szCs w:val="24"/>
+              </w:rPr>
+            </w:pPr>
+            <w:r>
+              <w:rPr>
+                <w:rFonts w:eastAsia="Times New Roman"/>
+                <w:b/>
+                <w:i/>
+                <w:color w:val="000000" w:themeColor="text1"/>
+                <w:szCs w:val="24"/>
+              </w:rPr>
+              <w:t>Post-conditions:</w:t>
+            </w:r>
+          </w:p>
+        </w:tc>
+        <w:tc>
+          <w:tcPr>
+            <w:tcW w:w="8370" w:type="dxa"/>
+            <w:gridSpan w:val="2"/>
+            <w:tcBorders>
+              <w:top w:val="single" w:sz="4" w:space="0" w:color="000000"/>
+              <w:left w:val="single" w:sz="4" w:space="0" w:color="000000"/>
+              <w:bottom w:val="single" w:sz="4" w:space="0" w:color="000000"/>
+              <w:right w:val="single" w:sz="4" w:space="0" w:color="000000"/>
+            </w:tcBorders>
+          </w:tcPr>
+          <w:p>
+            <w:pPr>
+              <w:pBdr>
+                <w:top w:val="nil"/>
+                <w:left w:val="nil"/>
+                <w:bottom w:val="nil"/>
+                <w:right w:val="nil"/>
+                <w:between w:val="nil"/>
+              </w:pBdr>
+              <w:jc w:val="both"/>
+              <w:rPr>
+                <w:rFonts w:eastAsia="Times New Roman"/>
+                <w:color w:val="000000"/>
+                <w:szCs w:val="24"/>
+              </w:rPr>
+            </w:pPr>
+            <w:r>
+              <w:rPr>
+                <w:rFonts w:eastAsia="Times New Roman"/>
+                <w:color w:val="000000"/>
+                <w:szCs w:val="24"/>
+              </w:rPr>
+              <w:t>Người dùng đặt sản phẩm thành công</w:t>
+            </w:r>
+          </w:p>
+        </w:tc>
+      </w:tr>
+      <w:tr>
+        <w:trPr>
+          <w:trHeight w:val="998"/>
+        </w:trPr>
+        <w:tc>
+          <w:tcPr>
+            <w:tcW w:w="2155" w:type="dxa"/>
+            <w:tcBorders>
+              <w:top w:val="single" w:sz="4" w:space="0" w:color="000000"/>
+              <w:left w:val="single" w:sz="4" w:space="0" w:color="000000"/>
+              <w:bottom w:val="single" w:sz="4" w:space="0" w:color="000000"/>
+              <w:right w:val="single" w:sz="4" w:space="0" w:color="000000"/>
+            </w:tcBorders>
+          </w:tcPr>
+          <w:p>
+            <w:pPr>
+              <w:spacing w:after="120"/>
+              <w:rPr>
+                <w:rFonts w:eastAsia="Times New Roman"/>
+                <w:color w:val="000000" w:themeColor="text1"/>
+                <w:szCs w:val="24"/>
+              </w:rPr>
+            </w:pPr>
+            <w:r>
+              <w:rPr>
+                <w:rFonts w:eastAsia="Times New Roman"/>
+                <w:b/>
+                <w:i/>
+                <w:color w:val="000000" w:themeColor="text1"/>
+                <w:szCs w:val="24"/>
+              </w:rPr>
+              <w:t>Main Success flow:</w:t>
+            </w:r>
+          </w:p>
+        </w:tc>
+        <w:tc>
+          <w:tcPr>
+            <w:tcW w:w="8370" w:type="dxa"/>
+            <w:gridSpan w:val="2"/>
+            <w:tcBorders>
+              <w:top w:val="single" w:sz="4" w:space="0" w:color="000000"/>
+              <w:left w:val="single" w:sz="4" w:space="0" w:color="000000"/>
+              <w:bottom w:val="single" w:sz="4" w:space="0" w:color="000000"/>
+              <w:right w:val="single" w:sz="4" w:space="0" w:color="000000"/>
+            </w:tcBorders>
+          </w:tcPr>
+          <w:p>
+            <w:pPr>
+              <w:tabs>
+                <w:tab w:val="left" w:pos="1068"/>
+              </w:tabs>
+              <w:rPr>
+                <w:rFonts w:eastAsia="Times New Roman"/>
+                <w:szCs w:val="24"/>
+              </w:rPr>
+            </w:pPr>
+            <w:r>
+              <w:rPr>
+                <w:rFonts w:eastAsia="Times New Roman"/>
+                <w:szCs w:val="24"/>
+              </w:rPr>
+              <w:t>1/ Actor truy cập trang chủ của Website</w:t>
+            </w:r>
+          </w:p>
+          <w:p>
+            <w:pPr>
+              <w:tabs>
+                <w:tab w:val="left" w:pos="1068"/>
+              </w:tabs>
+              <w:rPr>
+                <w:rFonts w:eastAsia="Times New Roman"/>
+                <w:szCs w:val="24"/>
+              </w:rPr>
+            </w:pPr>
+            <w:r>
+              <w:rPr>
+                <w:rFonts w:eastAsia="Times New Roman"/>
+                <w:szCs w:val="24"/>
+              </w:rPr>
+              <w:t xml:space="preserve">2/ Actor </w:t>
+            </w:r>
+            <w:r>
+              <w:rPr>
+                <w:rFonts w:eastAsia="Times New Roman"/>
+                <w:szCs w:val="24"/>
+              </w:rPr>
+              <w:t>nhấp vào 1 sản phẩm mình muốn xem chi tiết</w:t>
+            </w:r>
+          </w:p>
+          <w:p>
+            <w:pPr>
+              <w:tabs>
+                <w:tab w:val="left" w:pos="1068"/>
+              </w:tabs>
+              <w:rPr>
+                <w:rFonts w:eastAsia="Times New Roman"/>
+                <w:szCs w:val="24"/>
+              </w:rPr>
+            </w:pPr>
+            <w:r>
+              <w:rPr>
+                <w:rFonts w:eastAsia="Times New Roman"/>
+                <w:szCs w:val="24"/>
+              </w:rPr>
+              <w:t xml:space="preserve">3/ Hệ thống </w:t>
+            </w:r>
+            <w:r>
+              <w:rPr>
+                <w:rFonts w:eastAsia="Times New Roman"/>
+                <w:szCs w:val="24"/>
+              </w:rPr>
+              <w:t>dẫn người dùng dến trang chi tiết sản phẩm của sản phẩm tương ứng</w:t>
+            </w:r>
+          </w:p>
+          <w:p>
+            <w:pPr>
+              <w:tabs>
+                <w:tab w:val="left" w:pos="1068"/>
+              </w:tabs>
+              <w:rPr>
+                <w:rFonts w:eastAsia="Times New Roman"/>
+                <w:szCs w:val="24"/>
+              </w:rPr>
+            </w:pPr>
+            <w:r>
+              <w:rPr>
+                <w:rFonts w:eastAsia="Times New Roman"/>
+                <w:szCs w:val="24"/>
+              </w:rPr>
+              <w:t>4/ Người dùng chọn mẫu ,kích cỡ,số lượng sau đó chọn button đặt</w:t>
+            </w:r>
+          </w:p>
+          <w:p>
+            <w:pPr>
+              <w:tabs>
+                <w:tab w:val="left" w:pos="1068"/>
+              </w:tabs>
+              <w:rPr>
+                <w:rFonts w:eastAsia="Times New Roman"/>
+                <w:szCs w:val="24"/>
+              </w:rPr>
+            </w:pPr>
+            <w:r>
+              <w:rPr>
+                <w:rFonts w:eastAsia="Times New Roman"/>
+                <w:szCs w:val="24"/>
+              </w:rPr>
+              <w:t xml:space="preserve">5/Hệ thống dẫn Actor dến trang thanh toán </w:t>
+            </w:r>
+          </w:p>
+          <w:p>
+            <w:pPr>
+              <w:tabs>
+                <w:tab w:val="left" w:pos="1068"/>
+              </w:tabs>
+              <w:rPr>
+                <w:rFonts w:eastAsia="Times New Roman"/>
+                <w:szCs w:val="24"/>
+              </w:rPr>
+            </w:pPr>
+            <w:r>
+              <w:rPr>
+                <w:rFonts w:eastAsia="Times New Roman"/>
+                <w:szCs w:val="24"/>
+              </w:rPr>
+              <w:t>6/Actor điền thông tin vd : Địa chỉ ,số điện thoại,…</w:t>
+            </w:r>
+          </w:p>
+          <w:p>
+            <w:pPr>
+              <w:tabs>
+                <w:tab w:val="left" w:pos="1068"/>
+              </w:tabs>
+              <w:rPr>
+                <w:rFonts w:eastAsia="Times New Roman"/>
+                <w:szCs w:val="24"/>
+              </w:rPr>
+            </w:pPr>
+            <w:r>
+              <w:rPr>
+                <w:rFonts w:eastAsia="Times New Roman"/>
+                <w:szCs w:val="24"/>
+              </w:rPr>
+              <w:t>7/Actor chọn phương thức thanh toán sau đó tiến hành thanh toán.</w:t>
+            </w:r>
+          </w:p>
+          <w:p>
+            <w:pPr>
+              <w:tabs>
+                <w:tab w:val="left" w:pos="1068"/>
+              </w:tabs>
+              <w:rPr>
+                <w:rFonts w:eastAsia="Times New Roman"/>
+                <w:szCs w:val="24"/>
+              </w:rPr>
+            </w:pPr>
+            <w:r>
+              <w:rPr>
+                <w:rFonts w:eastAsia="Times New Roman"/>
+                <w:szCs w:val="24"/>
+              </w:rPr>
+              <w:t>8/Hệ thống thông báo đặt hàng thành công và gửi mail cho Actor</w:t>
+            </w:r>
+          </w:p>
+        </w:tc>
+      </w:tr>
+      <w:tr>
+        <w:trPr>
+          <w:trHeight w:val="1880"/>
+        </w:trPr>
+        <w:tc>
+          <w:tcPr>
+            <w:tcW w:w="2155" w:type="dxa"/>
+            <w:tcBorders>
+              <w:top w:val="single" w:sz="4" w:space="0" w:color="000000"/>
+              <w:left w:val="single" w:sz="4" w:space="0" w:color="000000"/>
+              <w:bottom w:val="single" w:sz="4" w:space="0" w:color="000000"/>
+              <w:right w:val="single" w:sz="4" w:space="0" w:color="000000"/>
+            </w:tcBorders>
+          </w:tcPr>
+          <w:p>
+            <w:pPr>
+              <w:spacing w:after="120"/>
+              <w:rPr>
+                <w:rFonts w:eastAsia="Times New Roman"/>
+                <w:color w:val="000000" w:themeColor="text1"/>
+                <w:szCs w:val="24"/>
+              </w:rPr>
+            </w:pPr>
+            <w:r>
+              <w:rPr>
+                <w:rFonts w:eastAsia="Times New Roman"/>
+                <w:b/>
+                <w:i/>
+                <w:color w:val="000000" w:themeColor="text1"/>
+                <w:szCs w:val="24"/>
+              </w:rPr>
+              <w:t>Alternative flows:</w:t>
+            </w:r>
+          </w:p>
+        </w:tc>
+        <w:tc>
+          <w:tcPr>
+            <w:tcW w:w="8370" w:type="dxa"/>
+            <w:gridSpan w:val="2"/>
+            <w:tcBorders>
+              <w:top w:val="single" w:sz="4" w:space="0" w:color="000000"/>
+              <w:left w:val="single" w:sz="4" w:space="0" w:color="000000"/>
+              <w:bottom w:val="single" w:sz="4" w:space="0" w:color="000000"/>
+              <w:right w:val="single" w:sz="4" w:space="0" w:color="000000"/>
+            </w:tcBorders>
+          </w:tcPr>
+          <w:p>
+            <w:pPr>
+              <w:jc w:val="both"/>
+              <w:rPr>
+                <w:rFonts w:eastAsia="Times New Roman"/>
+                <w:szCs w:val="24"/>
+              </w:rPr>
+            </w:pPr>
+            <w:r>
+              <w:rPr>
+                <w:rFonts w:eastAsia="Times New Roman"/>
+                <w:szCs w:val="24"/>
+              </w:rPr>
+              <w:t>None</w:t>
+            </w:r>
+          </w:p>
+        </w:tc>
+      </w:tr>
+      <w:tr>
+        <w:trPr>
+          <w:trHeight w:val="980"/>
+        </w:trPr>
+        <w:tc>
+          <w:tcPr>
+            <w:tcW w:w="2155" w:type="dxa"/>
+            <w:tcBorders>
+              <w:top w:val="single" w:sz="4" w:space="0" w:color="000000"/>
+              <w:left w:val="single" w:sz="4" w:space="0" w:color="000000"/>
+              <w:bottom w:val="single" w:sz="4" w:space="0" w:color="000000"/>
+              <w:right w:val="single" w:sz="4" w:space="0" w:color="000000"/>
+            </w:tcBorders>
+          </w:tcPr>
+          <w:p>
+            <w:pPr>
+              <w:spacing w:after="120"/>
+              <w:rPr>
+                <w:rFonts w:eastAsia="Times New Roman"/>
+                <w:color w:val="000000" w:themeColor="text1"/>
+                <w:szCs w:val="24"/>
+              </w:rPr>
+            </w:pPr>
+            <w:r>
+              <w:rPr>
+                <w:rFonts w:eastAsia="Times New Roman"/>
+                <w:b/>
+                <w:i/>
+                <w:color w:val="000000" w:themeColor="text1"/>
+                <w:szCs w:val="24"/>
+              </w:rPr>
+              <w:t>Exception flows:</w:t>
+            </w:r>
+          </w:p>
+        </w:tc>
+        <w:tc>
+          <w:tcPr>
+            <w:tcW w:w="8370" w:type="dxa"/>
+            <w:gridSpan w:val="2"/>
+            <w:tcBorders>
+              <w:top w:val="single" w:sz="4" w:space="0" w:color="000000"/>
+              <w:left w:val="single" w:sz="4" w:space="0" w:color="000000"/>
+              <w:bottom w:val="single" w:sz="4" w:space="0" w:color="000000"/>
+              <w:right w:val="single" w:sz="4" w:space="0" w:color="000000"/>
+            </w:tcBorders>
+          </w:tcPr>
+          <w:p>
+            <w:pPr>
+              <w:jc w:val="both"/>
+              <w:rPr>
+                <w:rFonts w:eastAsia="Times New Roman"/>
+                <w:szCs w:val="24"/>
+              </w:rPr>
+            </w:pPr>
+            <w:r>
+              <w:rPr>
+                <w:rFonts w:eastAsia="Times New Roman"/>
+                <w:szCs w:val="24"/>
+              </w:rPr>
+              <w:t>None</w:t>
+            </w:r>
+          </w:p>
+        </w:tc>
+      </w:tr>
+    </w:tbl>
+    <w:p/>
     <w:p/>
     <w:sectPr>
       <w:pgSz w:w="12240" w:h="15840"/>
@@ -5822,6 +8229,95 @@
     </w:lvl>
   </w:abstractNum>
   <w:abstractNum w:abstractNumId="2" w15:restartNumberingAfterBreak="0">
+    <w:nsid w:val="44CA2B9F"/>
+    <w:multiLevelType w:val="hybridMultilevel"/>
+    <w:tmpl w:val="6BC4A160"/>
+    <w:lvl w:ilvl="0" w:tplc="0409000F">
+      <w:start w:val="1"/>
+      <w:numFmt w:val="decimal"/>
+      <w:lvlText w:val="%1."/>
+      <w:lvlJc w:val="left"/>
+      <w:pPr>
+        <w:ind w:left="720" w:hanging="360"/>
+      </w:pPr>
+      <w:rPr>
+        <w:rFonts w:hint="default"/>
+      </w:rPr>
+    </w:lvl>
+    <w:lvl w:ilvl="1" w:tplc="04090019" w:tentative="1">
+      <w:start w:val="1"/>
+      <w:numFmt w:val="lowerLetter"/>
+      <w:lvlText w:val="%2."/>
+      <w:lvlJc w:val="left"/>
+      <w:pPr>
+        <w:ind w:left="1440" w:hanging="360"/>
+      </w:pPr>
+    </w:lvl>
+    <w:lvl w:ilvl="2" w:tplc="0409001B" w:tentative="1">
+      <w:start w:val="1"/>
+      <w:numFmt w:val="lowerRoman"/>
+      <w:lvlText w:val="%3."/>
+      <w:lvlJc w:val="right"/>
+      <w:pPr>
+        <w:ind w:left="2160" w:hanging="180"/>
+      </w:pPr>
+    </w:lvl>
+    <w:lvl w:ilvl="3" w:tplc="0409000F" w:tentative="1">
+      <w:start w:val="1"/>
+      <w:numFmt w:val="decimal"/>
+      <w:lvlText w:val="%4."/>
+      <w:lvlJc w:val="left"/>
+      <w:pPr>
+        <w:ind w:left="2880" w:hanging="360"/>
+      </w:pPr>
+    </w:lvl>
+    <w:lvl w:ilvl="4" w:tplc="04090019" w:tentative="1">
+      <w:start w:val="1"/>
+      <w:numFmt w:val="lowerLetter"/>
+      <w:lvlText w:val="%5."/>
+      <w:lvlJc w:val="left"/>
+      <w:pPr>
+        <w:ind w:left="3600" w:hanging="360"/>
+      </w:pPr>
+    </w:lvl>
+    <w:lvl w:ilvl="5" w:tplc="0409001B" w:tentative="1">
+      <w:start w:val="1"/>
+      <w:numFmt w:val="lowerRoman"/>
+      <w:lvlText w:val="%6."/>
+      <w:lvlJc w:val="right"/>
+      <w:pPr>
+        <w:ind w:left="4320" w:hanging="180"/>
+      </w:pPr>
+    </w:lvl>
+    <w:lvl w:ilvl="6" w:tplc="0409000F" w:tentative="1">
+      <w:start w:val="1"/>
+      <w:numFmt w:val="decimal"/>
+      <w:lvlText w:val="%7."/>
+      <w:lvlJc w:val="left"/>
+      <w:pPr>
+        <w:ind w:left="5040" w:hanging="360"/>
+      </w:pPr>
+    </w:lvl>
+    <w:lvl w:ilvl="7" w:tplc="04090019" w:tentative="1">
+      <w:start w:val="1"/>
+      <w:numFmt w:val="lowerLetter"/>
+      <w:lvlText w:val="%8."/>
+      <w:lvlJc w:val="left"/>
+      <w:pPr>
+        <w:ind w:left="5760" w:hanging="360"/>
+      </w:pPr>
+    </w:lvl>
+    <w:lvl w:ilvl="8" w:tplc="0409001B" w:tentative="1">
+      <w:start w:val="1"/>
+      <w:numFmt w:val="lowerRoman"/>
+      <w:lvlText w:val="%9."/>
+      <w:lvlJc w:val="right"/>
+      <w:pPr>
+        <w:ind w:left="6480" w:hanging="180"/>
+      </w:pPr>
+    </w:lvl>
+  </w:abstractNum>
+  <w:abstractNum w:abstractNumId="3" w15:restartNumberingAfterBreak="0">
     <w:nsid w:val="47F7172B"/>
     <w:multiLevelType w:val="hybridMultilevel"/>
     <w:tmpl w:val="2A3CC6A0"/>
@@ -5934,6 +8430,184 @@
       </w:rPr>
     </w:lvl>
   </w:abstractNum>
+  <w:abstractNum w:abstractNumId="4" w15:restartNumberingAfterBreak="0">
+    <w:nsid w:val="74A94E16"/>
+    <w:multiLevelType w:val="hybridMultilevel"/>
+    <w:tmpl w:val="6BC4A160"/>
+    <w:lvl w:ilvl="0" w:tplc="FFFFFFFF">
+      <w:start w:val="1"/>
+      <w:numFmt w:val="decimal"/>
+      <w:lvlText w:val="%1."/>
+      <w:lvlJc w:val="left"/>
+      <w:pPr>
+        <w:ind w:left="720" w:hanging="360"/>
+      </w:pPr>
+      <w:rPr>
+        <w:rFonts w:hint="default"/>
+      </w:rPr>
+    </w:lvl>
+    <w:lvl w:ilvl="1" w:tplc="FFFFFFFF" w:tentative="1">
+      <w:start w:val="1"/>
+      <w:numFmt w:val="lowerLetter"/>
+      <w:lvlText w:val="%2."/>
+      <w:lvlJc w:val="left"/>
+      <w:pPr>
+        <w:ind w:left="1440" w:hanging="360"/>
+      </w:pPr>
+    </w:lvl>
+    <w:lvl w:ilvl="2" w:tplc="FFFFFFFF" w:tentative="1">
+      <w:start w:val="1"/>
+      <w:numFmt w:val="lowerRoman"/>
+      <w:lvlText w:val="%3."/>
+      <w:lvlJc w:val="right"/>
+      <w:pPr>
+        <w:ind w:left="2160" w:hanging="180"/>
+      </w:pPr>
+    </w:lvl>
+    <w:lvl w:ilvl="3" w:tplc="FFFFFFFF" w:tentative="1">
+      <w:start w:val="1"/>
+      <w:numFmt w:val="decimal"/>
+      <w:lvlText w:val="%4."/>
+      <w:lvlJc w:val="left"/>
+      <w:pPr>
+        <w:ind w:left="2880" w:hanging="360"/>
+      </w:pPr>
+    </w:lvl>
+    <w:lvl w:ilvl="4" w:tplc="FFFFFFFF" w:tentative="1">
+      <w:start w:val="1"/>
+      <w:numFmt w:val="lowerLetter"/>
+      <w:lvlText w:val="%5."/>
+      <w:lvlJc w:val="left"/>
+      <w:pPr>
+        <w:ind w:left="3600" w:hanging="360"/>
+      </w:pPr>
+    </w:lvl>
+    <w:lvl w:ilvl="5" w:tplc="FFFFFFFF" w:tentative="1">
+      <w:start w:val="1"/>
+      <w:numFmt w:val="lowerRoman"/>
+      <w:lvlText w:val="%6."/>
+      <w:lvlJc w:val="right"/>
+      <w:pPr>
+        <w:ind w:left="4320" w:hanging="180"/>
+      </w:pPr>
+    </w:lvl>
+    <w:lvl w:ilvl="6" w:tplc="FFFFFFFF" w:tentative="1">
+      <w:start w:val="1"/>
+      <w:numFmt w:val="decimal"/>
+      <w:lvlText w:val="%7."/>
+      <w:lvlJc w:val="left"/>
+      <w:pPr>
+        <w:ind w:left="5040" w:hanging="360"/>
+      </w:pPr>
+    </w:lvl>
+    <w:lvl w:ilvl="7" w:tplc="FFFFFFFF" w:tentative="1">
+      <w:start w:val="1"/>
+      <w:numFmt w:val="lowerLetter"/>
+      <w:lvlText w:val="%8."/>
+      <w:lvlJc w:val="left"/>
+      <w:pPr>
+        <w:ind w:left="5760" w:hanging="360"/>
+      </w:pPr>
+    </w:lvl>
+    <w:lvl w:ilvl="8" w:tplc="FFFFFFFF" w:tentative="1">
+      <w:start w:val="1"/>
+      <w:numFmt w:val="lowerRoman"/>
+      <w:lvlText w:val="%9."/>
+      <w:lvlJc w:val="right"/>
+      <w:pPr>
+        <w:ind w:left="6480" w:hanging="180"/>
+      </w:pPr>
+    </w:lvl>
+  </w:abstractNum>
+  <w:abstractNum w:abstractNumId="5" w15:restartNumberingAfterBreak="0">
+    <w:nsid w:val="7C023DD1"/>
+    <w:multiLevelType w:val="hybridMultilevel"/>
+    <w:tmpl w:val="6BC4A160"/>
+    <w:lvl w:ilvl="0" w:tplc="FFFFFFFF">
+      <w:start w:val="1"/>
+      <w:numFmt w:val="decimal"/>
+      <w:lvlText w:val="%1."/>
+      <w:lvlJc w:val="left"/>
+      <w:pPr>
+        <w:ind w:left="720" w:hanging="360"/>
+      </w:pPr>
+      <w:rPr>
+        <w:rFonts w:hint="default"/>
+      </w:rPr>
+    </w:lvl>
+    <w:lvl w:ilvl="1" w:tplc="FFFFFFFF" w:tentative="1">
+      <w:start w:val="1"/>
+      <w:numFmt w:val="lowerLetter"/>
+      <w:lvlText w:val="%2."/>
+      <w:lvlJc w:val="left"/>
+      <w:pPr>
+        <w:ind w:left="1440" w:hanging="360"/>
+      </w:pPr>
+    </w:lvl>
+    <w:lvl w:ilvl="2" w:tplc="FFFFFFFF" w:tentative="1">
+      <w:start w:val="1"/>
+      <w:numFmt w:val="lowerRoman"/>
+      <w:lvlText w:val="%3."/>
+      <w:lvlJc w:val="right"/>
+      <w:pPr>
+        <w:ind w:left="2160" w:hanging="180"/>
+      </w:pPr>
+    </w:lvl>
+    <w:lvl w:ilvl="3" w:tplc="FFFFFFFF" w:tentative="1">
+      <w:start w:val="1"/>
+      <w:numFmt w:val="decimal"/>
+      <w:lvlText w:val="%4."/>
+      <w:lvlJc w:val="left"/>
+      <w:pPr>
+        <w:ind w:left="2880" w:hanging="360"/>
+      </w:pPr>
+    </w:lvl>
+    <w:lvl w:ilvl="4" w:tplc="FFFFFFFF" w:tentative="1">
+      <w:start w:val="1"/>
+      <w:numFmt w:val="lowerLetter"/>
+      <w:lvlText w:val="%5."/>
+      <w:lvlJc w:val="left"/>
+      <w:pPr>
+        <w:ind w:left="3600" w:hanging="360"/>
+      </w:pPr>
+    </w:lvl>
+    <w:lvl w:ilvl="5" w:tplc="FFFFFFFF" w:tentative="1">
+      <w:start w:val="1"/>
+      <w:numFmt w:val="lowerRoman"/>
+      <w:lvlText w:val="%6."/>
+      <w:lvlJc w:val="right"/>
+      <w:pPr>
+        <w:ind w:left="4320" w:hanging="180"/>
+      </w:pPr>
+    </w:lvl>
+    <w:lvl w:ilvl="6" w:tplc="FFFFFFFF" w:tentative="1">
+      <w:start w:val="1"/>
+      <w:numFmt w:val="decimal"/>
+      <w:lvlText w:val="%7."/>
+      <w:lvlJc w:val="left"/>
+      <w:pPr>
+        <w:ind w:left="5040" w:hanging="360"/>
+      </w:pPr>
+    </w:lvl>
+    <w:lvl w:ilvl="7" w:tplc="FFFFFFFF" w:tentative="1">
+      <w:start w:val="1"/>
+      <w:numFmt w:val="lowerLetter"/>
+      <w:lvlText w:val="%8."/>
+      <w:lvlJc w:val="left"/>
+      <w:pPr>
+        <w:ind w:left="5760" w:hanging="360"/>
+      </w:pPr>
+    </w:lvl>
+    <w:lvl w:ilvl="8" w:tplc="FFFFFFFF" w:tentative="1">
+      <w:start w:val="1"/>
+      <w:numFmt w:val="lowerRoman"/>
+      <w:lvlText w:val="%9."/>
+      <w:lvlJc w:val="right"/>
+      <w:pPr>
+        <w:ind w:left="6480" w:hanging="180"/>
+      </w:pPr>
+    </w:lvl>
+  </w:abstractNum>
   <w:num w:numId="1" w16cid:durableId="1360353620">
     <w:abstractNumId w:val="0"/>
   </w:num>
@@ -5941,7 +8615,16 @@
     <w:abstractNumId w:val="1"/>
   </w:num>
   <w:num w:numId="3" w16cid:durableId="233929768">
+    <w:abstractNumId w:val="3"/>
+  </w:num>
+  <w:num w:numId="4" w16cid:durableId="1041249728">
     <w:abstractNumId w:val="2"/>
+  </w:num>
+  <w:num w:numId="5" w16cid:durableId="1089541865">
+    <w:abstractNumId w:val="5"/>
+  </w:num>
+  <w:num w:numId="6" w16cid:durableId="1432235986">
+    <w:abstractNumId w:val="4"/>
   </w:num>
 </w:numbering>
 </file>

</xml_diff>

<commit_message>
Revert "Update & Connect Database"
This reverts commit 6087ce4639eecf0129f7548a600636692e089c0b.
</commit_message>
<xml_diff>
--- a/USER REQUIREMENT DOCUMENT PETLAND SHOP.docx
+++ b/USER REQUIREMENT DOCUMENT PETLAND SHOP.docx
@@ -587,7 +587,7 @@
     </w:p>
     <w:tbl>
       <w:tblPr>
-        <w:tblW w:w="5531" w:type="pct"/>
+        <w:tblW w:w="4925" w:type="pct"/>
         <w:tblBorders>
           <w:top w:val="single" w:sz="4" w:space="0" w:color="auto"/>
           <w:left w:val="single" w:sz="4" w:space="0" w:color="auto"/>
@@ -599,13 +599,14 @@
         <w:tblLook w:val="01E0" w:firstRow="1" w:lastRow="1" w:firstColumn="1" w:lastColumn="1" w:noHBand="0" w:noVBand="0"/>
       </w:tblPr>
       <w:tblGrid>
-        <w:gridCol w:w="5240"/>
-        <w:gridCol w:w="5103"/>
+        <w:gridCol w:w="3396"/>
+        <w:gridCol w:w="3970"/>
+        <w:gridCol w:w="1844"/>
       </w:tblGrid>
       <w:tr>
         <w:tc>
           <w:tcPr>
-            <w:tcW w:w="2533" w:type="pct"/>
+            <w:tcW w:w="1844" w:type="pct"/>
             <w:vAlign w:val="center"/>
           </w:tcPr>
           <w:p>
@@ -631,7 +632,7 @@
         </w:tc>
         <w:tc>
           <w:tcPr>
-            <w:tcW w:w="2467" w:type="pct"/>
+            <w:tcW w:w="2155" w:type="pct"/>
             <w:vAlign w:val="center"/>
           </w:tcPr>
           <w:p>
@@ -655,11 +656,73 @@
             </w:r>
           </w:p>
         </w:tc>
+        <w:tc>
+          <w:tcPr>
+            <w:tcW w:w="1001" w:type="pct"/>
+            <w:vAlign w:val="center"/>
+          </w:tcPr>
+          <w:p>
+            <w:pPr>
+              <w:jc w:val="center"/>
+              <w:rPr>
+                <w:rFonts w:ascii="Arial" w:hAnsi="Arial" w:cs="Arial"/>
+                <w:b/>
+                <w:sz w:val="18"/>
+                <w:szCs w:val="18"/>
+              </w:rPr>
+            </w:pPr>
+            <w:r>
+              <w:rPr>
+                <w:rFonts w:ascii="Arial" w:hAnsi="Arial" w:cs="Arial"/>
+                <w:b/>
+                <w:sz w:val="18"/>
+                <w:szCs w:val="18"/>
+              </w:rPr>
+              <w:t>Người</w:t>
+            </w:r>
+            <w:r>
+              <w:rPr>
+                <w:rFonts w:ascii="Arial" w:hAnsi="Arial" w:cs="Arial"/>
+                <w:b/>
+                <w:sz w:val="18"/>
+                <w:szCs w:val="18"/>
+              </w:rPr>
+              <w:t xml:space="preserve"> </w:t>
+            </w:r>
+            <w:r>
+              <w:rPr>
+                <w:rFonts w:ascii="Arial" w:hAnsi="Arial" w:cs="Arial"/>
+                <w:b/>
+                <w:sz w:val="18"/>
+                <w:szCs w:val="18"/>
+              </w:rPr>
+              <w:t>thực</w:t>
+            </w:r>
+            <w:r>
+              <w:rPr>
+                <w:rFonts w:ascii="Arial" w:hAnsi="Arial" w:cs="Arial"/>
+                <w:b/>
+                <w:sz w:val="18"/>
+                <w:szCs w:val="18"/>
+              </w:rPr>
+              <w:t xml:space="preserve"> </w:t>
+            </w:r>
+            <w:r>
+              <w:rPr>
+                <w:rFonts w:ascii="Arial" w:hAnsi="Arial" w:cs="Arial"/>
+                <w:b/>
+                <w:sz w:val="18"/>
+                <w:szCs w:val="18"/>
+              </w:rPr>
+              <w:t>hiện</w:t>
+            </w:r>
+          </w:p>
+        </w:tc>
       </w:tr>
       <w:tr>
         <w:tc>
           <w:tcPr>
-            <w:tcW w:w="2533" w:type="pct"/>
+            <w:tcW w:w="1844" w:type="pct"/>
           </w:tcPr>
           <w:p>
             <w:pPr>
@@ -669,21 +732,28 @@
                 <w:sz w:val="20"/>
               </w:rPr>
             </w:pPr>
-            <w:r>
+          </w:p>
+        </w:tc>
+        <w:tc>
+          <w:tcPr>
+            <w:tcW w:w="2155" w:type="pct"/>
+          </w:tcPr>
+          <w:p>
+            <w:pPr>
               <w:rPr>
                 <w:rFonts w:ascii="Arial" w:hAnsi="Arial" w:cs="Arial"/>
                 <w:sz w:val="20"/>
               </w:rPr>
-              <w:t>Nguyễn Viết Trung</w:t>
-            </w:r>
-          </w:p>
-        </w:tc>
-        <w:tc>
-          <w:tcPr>
-            <w:tcW w:w="2467" w:type="pct"/>
-          </w:tcPr>
-          <w:p>
-            <w:pPr>
+            </w:pPr>
+          </w:p>
+        </w:tc>
+        <w:tc>
+          <w:tcPr>
+            <w:tcW w:w="1001" w:type="pct"/>
+          </w:tcPr>
+          <w:p>
+            <w:pPr>
+              <w:jc w:val="center"/>
               <w:rPr>
                 <w:rFonts w:ascii="Arial" w:hAnsi="Arial" w:cs="Arial"/>
                 <w:sz w:val="20"/>
@@ -695,7 +765,7 @@
       <w:tr>
         <w:tc>
           <w:tcPr>
-            <w:tcW w:w="2533" w:type="pct"/>
+            <w:tcW w:w="1844" w:type="pct"/>
           </w:tcPr>
           <w:p>
             <w:pPr>
@@ -705,21 +775,28 @@
                 <w:sz w:val="20"/>
               </w:rPr>
             </w:pPr>
-            <w:r>
+          </w:p>
+        </w:tc>
+        <w:tc>
+          <w:tcPr>
+            <w:tcW w:w="2155" w:type="pct"/>
+          </w:tcPr>
+          <w:p>
+            <w:pPr>
               <w:rPr>
                 <w:rFonts w:ascii="Arial" w:hAnsi="Arial" w:cs="Arial"/>
                 <w:sz w:val="20"/>
               </w:rPr>
-              <w:t>Nguyễn Trung Khánh</w:t>
-            </w:r>
-          </w:p>
-        </w:tc>
-        <w:tc>
-          <w:tcPr>
-            <w:tcW w:w="2467" w:type="pct"/>
-          </w:tcPr>
-          <w:p>
-            <w:pPr>
+            </w:pPr>
+          </w:p>
+        </w:tc>
+        <w:tc>
+          <w:tcPr>
+            <w:tcW w:w="1001" w:type="pct"/>
+          </w:tcPr>
+          <w:p>
+            <w:pPr>
+              <w:jc w:val="center"/>
               <w:rPr>
                 <w:rFonts w:ascii="Arial" w:hAnsi="Arial" w:cs="Arial"/>
                 <w:sz w:val="20"/>
@@ -731,7 +808,7 @@
       <w:tr>
         <w:tc>
           <w:tcPr>
-            <w:tcW w:w="2533" w:type="pct"/>
+            <w:tcW w:w="1844" w:type="pct"/>
           </w:tcPr>
           <w:p>
             <w:pPr>
@@ -741,21 +818,28 @@
                 <w:sz w:val="20"/>
               </w:rPr>
             </w:pPr>
-            <w:r>
+          </w:p>
+        </w:tc>
+        <w:tc>
+          <w:tcPr>
+            <w:tcW w:w="2155" w:type="pct"/>
+          </w:tcPr>
+          <w:p>
+            <w:pPr>
               <w:rPr>
                 <w:rFonts w:ascii="Arial" w:hAnsi="Arial" w:cs="Arial"/>
                 <w:sz w:val="20"/>
               </w:rPr>
-              <w:t>Vũ Nhã Vy</w:t>
-            </w:r>
-          </w:p>
-        </w:tc>
-        <w:tc>
-          <w:tcPr>
-            <w:tcW w:w="2467" w:type="pct"/>
-          </w:tcPr>
-          <w:p>
-            <w:pPr>
+            </w:pPr>
+          </w:p>
+        </w:tc>
+        <w:tc>
+          <w:tcPr>
+            <w:tcW w:w="1001" w:type="pct"/>
+          </w:tcPr>
+          <w:p>
+            <w:pPr>
+              <w:jc w:val="center"/>
               <w:rPr>
                 <w:rFonts w:ascii="Arial" w:hAnsi="Arial" w:cs="Arial"/>
                 <w:sz w:val="20"/>
@@ -767,7 +851,7 @@
       <w:tr>
         <w:tc>
           <w:tcPr>
-            <w:tcW w:w="2533" w:type="pct"/>
+            <w:tcW w:w="1844" w:type="pct"/>
           </w:tcPr>
           <w:p>
             <w:pPr>
@@ -777,21 +861,28 @@
                 <w:sz w:val="20"/>
               </w:rPr>
             </w:pPr>
-            <w:r>
+          </w:p>
+        </w:tc>
+        <w:tc>
+          <w:tcPr>
+            <w:tcW w:w="2155" w:type="pct"/>
+          </w:tcPr>
+          <w:p>
+            <w:pPr>
               <w:rPr>
                 <w:rFonts w:ascii="Arial" w:hAnsi="Arial" w:cs="Arial"/>
                 <w:sz w:val="20"/>
               </w:rPr>
-              <w:t>Trương Thị Huyền Thu</w:t>
-            </w:r>
-          </w:p>
-        </w:tc>
-        <w:tc>
-          <w:tcPr>
-            <w:tcW w:w="2467" w:type="pct"/>
-          </w:tcPr>
-          <w:p>
-            <w:pPr>
+            </w:pPr>
+          </w:p>
+        </w:tc>
+        <w:tc>
+          <w:tcPr>
+            <w:tcW w:w="1001" w:type="pct"/>
+          </w:tcPr>
+          <w:p>
+            <w:pPr>
+              <w:jc w:val="center"/>
               <w:rPr>
                 <w:rFonts w:ascii="Arial" w:hAnsi="Arial" w:cs="Arial"/>
                 <w:sz w:val="20"/>
@@ -803,7 +894,7 @@
       <w:tr>
         <w:tc>
           <w:tcPr>
-            <w:tcW w:w="2533" w:type="pct"/>
+            <w:tcW w:w="1844" w:type="pct"/>
           </w:tcPr>
           <w:p>
             <w:pPr>
@@ -813,21 +904,28 @@
                 <w:sz w:val="20"/>
               </w:rPr>
             </w:pPr>
-            <w:r>
+          </w:p>
+        </w:tc>
+        <w:tc>
+          <w:tcPr>
+            <w:tcW w:w="2155" w:type="pct"/>
+          </w:tcPr>
+          <w:p>
+            <w:pPr>
               <w:rPr>
                 <w:rFonts w:ascii="Arial" w:hAnsi="Arial" w:cs="Arial"/>
                 <w:sz w:val="20"/>
               </w:rPr>
-              <w:t>Trần Thị Yến Nhi</w:t>
-            </w:r>
-          </w:p>
-        </w:tc>
-        <w:tc>
-          <w:tcPr>
-            <w:tcW w:w="2467" w:type="pct"/>
-          </w:tcPr>
-          <w:p>
-            <w:pPr>
+            </w:pPr>
+          </w:p>
+        </w:tc>
+        <w:tc>
+          <w:tcPr>
+            <w:tcW w:w="1001" w:type="pct"/>
+          </w:tcPr>
+          <w:p>
+            <w:pPr>
+              <w:jc w:val="center"/>
               <w:rPr>
                 <w:rFonts w:ascii="Arial" w:hAnsi="Arial" w:cs="Arial"/>
                 <w:sz w:val="20"/>
@@ -1323,7 +1421,10 @@
               <w:ind w:left="0"/>
             </w:pPr>
             <w:r>
-              <w:t xml:space="preserve">W-US </w:t>
+              <w:t>W-US</w:t>
+            </w:r>
+            <w:r>
+              <w:t xml:space="preserve"> </w:t>
             </w:r>
             <w:r>
               <w:t>-01</w:t>
@@ -1335,7 +1436,10 @@
               <w:ind w:left="0"/>
             </w:pPr>
             <w:r>
-              <w:t xml:space="preserve">W-US </w:t>
+              <w:t>W-US</w:t>
+            </w:r>
+            <w:r>
+              <w:t xml:space="preserve"> </w:t>
             </w:r>
             <w:r>
               <w:t>-02</w:t>
@@ -1347,7 +1451,10 @@
               <w:ind w:left="0"/>
             </w:pPr>
             <w:r>
-              <w:t xml:space="preserve">W-US </w:t>
+              <w:t>W-US</w:t>
+            </w:r>
+            <w:r>
+              <w:t xml:space="preserve"> </w:t>
             </w:r>
             <w:r>
               <w:t>-03</w:t>
@@ -1359,7 +1466,10 @@
               <w:ind w:left="0"/>
             </w:pPr>
             <w:r>
-              <w:t xml:space="preserve">W-US </w:t>
+              <w:t>W-US</w:t>
+            </w:r>
+            <w:r>
+              <w:t xml:space="preserve"> </w:t>
             </w:r>
             <w:r>
               <w:t>-0</w:t>
@@ -1374,7 +1484,10 @@
               <w:ind w:left="0"/>
             </w:pPr>
             <w:r>
-              <w:t xml:space="preserve">W-US </w:t>
+              <w:t>W-US</w:t>
+            </w:r>
+            <w:r>
+              <w:t xml:space="preserve"> </w:t>
             </w:r>
             <w:r>
               <w:t>-0</w:t>
@@ -1389,7 +1502,10 @@
               <w:ind w:left="0"/>
             </w:pPr>
             <w:r>
-              <w:t xml:space="preserve">W-US </w:t>
+              <w:t>W-US</w:t>
+            </w:r>
+            <w:r>
+              <w:t xml:space="preserve"> </w:t>
             </w:r>
             <w:r>
               <w:t>-0</w:t>
@@ -1536,7 +1652,13 @@
               <w:t>W-</w:t>
             </w:r>
             <w:r>
-              <w:t xml:space="preserve"> FI </w:t>
+              <w:t xml:space="preserve"> </w:t>
+            </w:r>
+            <w:r>
+              <w:t>FI</w:t>
+            </w:r>
+            <w:r>
+              <w:t xml:space="preserve"> </w:t>
             </w:r>
             <w:r>
               <w:t>-02</w:t>
@@ -1551,7 +1673,13 @@
               <w:t>W-</w:t>
             </w:r>
             <w:r>
-              <w:t xml:space="preserve"> FI </w:t>
+              <w:t xml:space="preserve"> </w:t>
+            </w:r>
+            <w:r>
+              <w:t>FI</w:t>
+            </w:r>
+            <w:r>
+              <w:t xml:space="preserve"> </w:t>
             </w:r>
             <w:r>
               <w:t>-02</w:t>
@@ -1657,7 +1785,13 @@
               <w:t>W-</w:t>
             </w:r>
             <w:r>
-              <w:t xml:space="preserve"> CA </w:t>
+              <w:t xml:space="preserve"> </w:t>
+            </w:r>
+            <w:r>
+              <w:t>CA</w:t>
+            </w:r>
+            <w:r>
+              <w:t xml:space="preserve"> </w:t>
             </w:r>
             <w:r>
               <w:t>-01</w:t>
@@ -1672,7 +1806,13 @@
               <w:t>W-</w:t>
             </w:r>
             <w:r>
-              <w:t xml:space="preserve"> CA </w:t>
+              <w:t xml:space="preserve"> </w:t>
+            </w:r>
+            <w:r>
+              <w:t>CA</w:t>
+            </w:r>
+            <w:r>
+              <w:t xml:space="preserve"> </w:t>
             </w:r>
             <w:r>
               <w:t>-02</w:t>
@@ -1687,7 +1827,13 @@
               <w:t>W-</w:t>
             </w:r>
             <w:r>
-              <w:t xml:space="preserve"> CA </w:t>
+              <w:t xml:space="preserve"> </w:t>
+            </w:r>
+            <w:r>
+              <w:t>CA</w:t>
+            </w:r>
+            <w:r>
+              <w:t xml:space="preserve"> </w:t>
             </w:r>
             <w:r>
               <w:t>-03</w:t>
@@ -1702,7 +1848,13 @@
               <w:t>W-</w:t>
             </w:r>
             <w:r>
-              <w:t xml:space="preserve"> CA </w:t>
+              <w:t xml:space="preserve"> </w:t>
+            </w:r>
+            <w:r>
+              <w:t>CA</w:t>
+            </w:r>
+            <w:r>
+              <w:t xml:space="preserve"> </w:t>
             </w:r>
             <w:r>
               <w:t>-04</w:t>
@@ -1717,7 +1869,13 @@
               <w:t>W-</w:t>
             </w:r>
             <w:r>
-              <w:t xml:space="preserve"> CA </w:t>
+              <w:t xml:space="preserve"> </w:t>
+            </w:r>
+            <w:r>
+              <w:t>CA</w:t>
+            </w:r>
+            <w:r>
+              <w:t xml:space="preserve"> </w:t>
             </w:r>
             <w:r>
               <w:t>-05</w:t>
@@ -1732,7 +1890,13 @@
               <w:t>W-</w:t>
             </w:r>
             <w:r>
-              <w:t xml:space="preserve"> CA </w:t>
+              <w:t xml:space="preserve"> </w:t>
+            </w:r>
+            <w:r>
+              <w:t>CA</w:t>
+            </w:r>
+            <w:r>
+              <w:t xml:space="preserve"> </w:t>
             </w:r>
             <w:r>
               <w:t>-0</w:t>
@@ -1968,45 +2132,54 @@
             </w:pPr>
             <w:r>
               <w:lastRenderedPageBreak/>
+              <w:t>W-AD</w:t>
+            </w:r>
+            <w:r>
+              <w:t>PR</w:t>
+            </w:r>
+          </w:p>
+        </w:tc>
+        <w:tc>
+          <w:tcPr>
+            <w:tcW w:w="1839" w:type="dxa"/>
+          </w:tcPr>
+          <w:p>
+            <w:pPr>
+              <w:pStyle w:val="BodyText"/>
+              <w:ind w:left="0"/>
+              <w:jc w:val="left"/>
+            </w:pPr>
+            <w:r>
+              <w:t>Chức năng Quản lý sản phẩm:</w:t>
+            </w:r>
+          </w:p>
+        </w:tc>
+        <w:tc>
+          <w:tcPr>
+            <w:tcW w:w="1597" w:type="dxa"/>
+          </w:tcPr>
+          <w:p>
+            <w:pPr>
+              <w:pStyle w:val="BodyText"/>
+              <w:ind w:left="0"/>
+            </w:pPr>
+            <w:r>
               <w:t>W-ADPR</w:t>
             </w:r>
-          </w:p>
-        </w:tc>
-        <w:tc>
-          <w:tcPr>
-            <w:tcW w:w="1839" w:type="dxa"/>
-          </w:tcPr>
-          <w:p>
-            <w:pPr>
-              <w:pStyle w:val="BodyText"/>
-              <w:ind w:left="0"/>
-              <w:jc w:val="left"/>
-            </w:pPr>
-            <w:r>
-              <w:t>Chức năng Quản lý sản phẩm:</w:t>
-            </w:r>
-          </w:p>
-        </w:tc>
-        <w:tc>
-          <w:tcPr>
-            <w:tcW w:w="1597" w:type="dxa"/>
-          </w:tcPr>
-          <w:p>
-            <w:pPr>
-              <w:pStyle w:val="BodyText"/>
-              <w:ind w:left="0"/>
-            </w:pPr>
-            <w:r>
-              <w:t>W-ADPR-01</w:t>
-            </w:r>
-          </w:p>
-          <w:p>
-            <w:pPr>
-              <w:pStyle w:val="BodyText"/>
-              <w:ind w:left="0"/>
-            </w:pPr>
-            <w:r>
-              <w:t>W-ADPR-02</w:t>
+            <w:r>
+              <w:t>-01</w:t>
+            </w:r>
+          </w:p>
+          <w:p>
+            <w:pPr>
+              <w:pStyle w:val="BodyText"/>
+              <w:ind w:left="0"/>
+            </w:pPr>
+            <w:r>
+              <w:t>W-ADPR-0</w:t>
+            </w:r>
+            <w:r>
+              <w:t>2</w:t>
             </w:r>
           </w:p>
           <w:p>
@@ -2058,54 +2231,66 @@
               <w:jc w:val="center"/>
             </w:pPr>
             <w:r>
+              <w:t>W-AD</w:t>
+            </w:r>
+            <w:r>
+              <w:t>US</w:t>
+            </w:r>
+          </w:p>
+        </w:tc>
+        <w:tc>
+          <w:tcPr>
+            <w:tcW w:w="1839" w:type="dxa"/>
+          </w:tcPr>
+          <w:p>
+            <w:pPr>
+              <w:pStyle w:val="BodyText"/>
+              <w:ind w:left="0"/>
+              <w:jc w:val="left"/>
+            </w:pPr>
+            <w:r>
+              <w:t>Chức năng Quản lý khách hàng</w:t>
+            </w:r>
+          </w:p>
+        </w:tc>
+        <w:tc>
+          <w:tcPr>
+            <w:tcW w:w="1597" w:type="dxa"/>
+          </w:tcPr>
+          <w:p>
+            <w:pPr>
+              <w:pStyle w:val="BodyText"/>
+              <w:ind w:left="0"/>
+            </w:pPr>
+            <w:r>
               <w:t>W-ADUS</w:t>
             </w:r>
-          </w:p>
-        </w:tc>
-        <w:tc>
-          <w:tcPr>
-            <w:tcW w:w="1839" w:type="dxa"/>
-          </w:tcPr>
-          <w:p>
-            <w:pPr>
-              <w:pStyle w:val="BodyText"/>
-              <w:ind w:left="0"/>
-              <w:jc w:val="left"/>
-            </w:pPr>
-            <w:r>
-              <w:t>Chức năng Quản lý khách hàng</w:t>
-            </w:r>
-          </w:p>
-        </w:tc>
-        <w:tc>
-          <w:tcPr>
-            <w:tcW w:w="1597" w:type="dxa"/>
-          </w:tcPr>
-          <w:p>
-            <w:pPr>
-              <w:pStyle w:val="BodyText"/>
-              <w:ind w:left="0"/>
-            </w:pPr>
-            <w:r>
-              <w:t>W-ADUS-01</w:t>
-            </w:r>
-          </w:p>
-          <w:p>
-            <w:pPr>
-              <w:pStyle w:val="BodyText"/>
-              <w:ind w:left="0"/>
-            </w:pPr>
-            <w:r>
-              <w:t>W-ADUS-02</w:t>
-            </w:r>
-          </w:p>
-          <w:p>
-            <w:pPr>
-              <w:pStyle w:val="BodyText"/>
-              <w:ind w:left="0"/>
-            </w:pPr>
-            <w:r>
-              <w:t>W-ADUS-03</w:t>
+            <w:r>
+              <w:t>-01</w:t>
+            </w:r>
+          </w:p>
+          <w:p>
+            <w:pPr>
+              <w:pStyle w:val="BodyText"/>
+              <w:ind w:left="0"/>
+            </w:pPr>
+            <w:r>
+              <w:t>W-ADUS</w:t>
+            </w:r>
+            <w:r>
+              <w:t>-02</w:t>
+            </w:r>
+          </w:p>
+          <w:p>
+            <w:pPr>
+              <w:pStyle w:val="BodyText"/>
+              <w:ind w:left="0"/>
+            </w:pPr>
+            <w:r>
+              <w:t>W-ADUS</w:t>
+            </w:r>
+            <w:r>
+              <w:t>-03</w:t>
             </w:r>
           </w:p>
         </w:tc>
@@ -2160,45 +2345,54 @@
               <w:jc w:val="center"/>
             </w:pPr>
             <w:r>
+              <w:t>W-</w:t>
+            </w:r>
+            <w:r>
+              <w:t>SA</w:t>
+            </w:r>
+          </w:p>
+        </w:tc>
+        <w:tc>
+          <w:tcPr>
+            <w:tcW w:w="1839" w:type="dxa"/>
+          </w:tcPr>
+          <w:p>
+            <w:pPr>
+              <w:pStyle w:val="BodyText"/>
+              <w:ind w:left="0"/>
+              <w:jc w:val="left"/>
+            </w:pPr>
+            <w:r>
+              <w:t>Chức năng Quảng cáo và Khuyến mãi</w:t>
+            </w:r>
+          </w:p>
+        </w:tc>
+        <w:tc>
+          <w:tcPr>
+            <w:tcW w:w="1597" w:type="dxa"/>
+          </w:tcPr>
+          <w:p>
+            <w:pPr>
+              <w:pStyle w:val="BodyText"/>
+              <w:ind w:left="0"/>
+            </w:pPr>
+            <w:r>
               <w:t>W-SA</w:t>
             </w:r>
-          </w:p>
-        </w:tc>
-        <w:tc>
-          <w:tcPr>
-            <w:tcW w:w="1839" w:type="dxa"/>
-          </w:tcPr>
-          <w:p>
-            <w:pPr>
-              <w:pStyle w:val="BodyText"/>
-              <w:ind w:left="0"/>
-              <w:jc w:val="left"/>
-            </w:pPr>
-            <w:r>
-              <w:t>Chức năng Quảng cáo và Khuyến mãi</w:t>
-            </w:r>
-          </w:p>
-        </w:tc>
-        <w:tc>
-          <w:tcPr>
-            <w:tcW w:w="1597" w:type="dxa"/>
-          </w:tcPr>
-          <w:p>
-            <w:pPr>
-              <w:pStyle w:val="BodyText"/>
-              <w:ind w:left="0"/>
-            </w:pPr>
-            <w:r>
-              <w:t>W-SA-01</w:t>
-            </w:r>
-          </w:p>
-          <w:p>
-            <w:pPr>
-              <w:pStyle w:val="BodyText"/>
-              <w:ind w:left="0"/>
-            </w:pPr>
-            <w:r>
-              <w:t>W-SA-02</w:t>
+            <w:r>
+              <w:t>-01</w:t>
+            </w:r>
+          </w:p>
+          <w:p>
+            <w:pPr>
+              <w:pStyle w:val="BodyText"/>
+              <w:ind w:left="0"/>
+            </w:pPr>
+            <w:r>
+              <w:t>W-SA</w:t>
+            </w:r>
+            <w:r>
+              <w:t>-02</w:t>
             </w:r>
           </w:p>
         </w:tc>
@@ -2273,7 +2467,10 @@
               <w:ind w:left="0"/>
             </w:pPr>
             <w:r>
-              <w:t>W-AD-01</w:t>
+              <w:t>W-AD-0</w:t>
+            </w:r>
+            <w:r>
+              <w:t>1</w:t>
             </w:r>
           </w:p>
           <w:p>
@@ -2291,7 +2488,10 @@
               <w:ind w:left="0"/>
             </w:pPr>
             <w:r>
-              <w:t>W-AD-03</w:t>
+              <w:t>W-AD-0</w:t>
+            </w:r>
+            <w:r>
+              <w:t>3</w:t>
             </w:r>
           </w:p>
         </w:tc>
@@ -2464,7 +2664,10 @@
               <w:jc w:val="center"/>
             </w:pPr>
             <w:r>
-              <w:t>W-US -02</w:t>
+              <w:t>W-US -0</w:t>
+            </w:r>
+            <w:r>
+              <w:t>2</w:t>
             </w:r>
           </w:p>
           <w:p>
@@ -2541,7 +2744,10 @@
             </w:pPr>
             <w:r>
               <w:lastRenderedPageBreak/>
-              <w:t>W-US -03</w:t>
+              <w:t>W-US -0</w:t>
+            </w:r>
+            <w:r>
+              <w:t>3</w:t>
             </w:r>
           </w:p>
           <w:p>
@@ -2583,7 +2789,10 @@
               <w:ind w:left="0"/>
             </w:pPr>
             <w:r>
-              <w:t>W-US -04</w:t>
+              <w:t>W-US -0</w:t>
+            </w:r>
+            <w:r>
+              <w:t>4</w:t>
             </w:r>
           </w:p>
           <w:p>
@@ -2619,7 +2828,10 @@
               <w:ind w:left="0"/>
             </w:pPr>
             <w:r>
-              <w:t>W-US -05</w:t>
+              <w:t>W-US -0</w:t>
+            </w:r>
+            <w:r>
+              <w:t>5</w:t>
             </w:r>
           </w:p>
           <w:p>
@@ -2661,7 +2873,10 @@
               <w:ind w:left="0"/>
             </w:pPr>
             <w:r>
-              <w:t>W-US -06</w:t>
+              <w:t>W-US -0</w:t>
+            </w:r>
+            <w:r>
+              <w:t>6</w:t>
             </w:r>
           </w:p>
           <w:p>
@@ -2733,7 +2948,10 @@
               <w:ind w:left="0"/>
             </w:pPr>
             <w:r>
-              <w:t>W-FI-02</w:t>
+              <w:t>W-FI-0</w:t>
+            </w:r>
+            <w:r>
+              <w:t>2</w:t>
             </w:r>
           </w:p>
           <w:p>
@@ -2775,7 +2993,10 @@
               <w:ind w:left="0"/>
             </w:pPr>
             <w:r>
-              <w:t>W-FI-03</w:t>
+              <w:t>W-FI-0</w:t>
+            </w:r>
+            <w:r>
+              <w:t>3</w:t>
             </w:r>
           </w:p>
           <w:p>
@@ -2853,7 +3074,10 @@
               <w:ind w:left="0"/>
             </w:pPr>
             <w:r>
-              <w:t>W- CA -02</w:t>
+              <w:t>W- CA -0</w:t>
+            </w:r>
+            <w:r>
+              <w:t>2</w:t>
             </w:r>
           </w:p>
           <w:p>
@@ -2889,7 +3113,10 @@
               <w:ind w:left="0"/>
             </w:pPr>
             <w:r>
-              <w:t>W- CA -03</w:t>
+              <w:t>W- CA -0</w:t>
+            </w:r>
+            <w:r>
+              <w:t>3</w:t>
             </w:r>
           </w:p>
           <w:p>
@@ -2932,7 +3159,10 @@
             </w:pPr>
             <w:r>
               <w:lastRenderedPageBreak/>
-              <w:t>W- CA -04</w:t>
+              <w:t>W- CA -0</w:t>
+            </w:r>
+            <w:r>
+              <w:t>4</w:t>
             </w:r>
           </w:p>
           <w:p>
@@ -2975,8 +3205,10 @@
               <w:ind w:left="0"/>
             </w:pPr>
             <w:r>
-              <w:lastRenderedPageBreak/>
-              <w:t>W- CA -05</w:t>
+              <w:t>W- CA -0</w:t>
+            </w:r>
+            <w:r>
+              <w:t>5</w:t>
             </w:r>
           </w:p>
           <w:p>
@@ -3012,7 +3244,10 @@
               <w:ind w:left="0"/>
             </w:pPr>
             <w:r>
-              <w:t>W- CA -06</w:t>
+              <w:t>W- CA -0</w:t>
+            </w:r>
+            <w:r>
+              <w:t>6</w:t>
             </w:r>
           </w:p>
           <w:p>
@@ -3084,7 +3319,10 @@
               <w:ind w:left="0"/>
             </w:pPr>
             <w:r>
-              <w:t>W-BI-02</w:t>
+              <w:t>W-BI-0</w:t>
+            </w:r>
+            <w:r>
+              <w:t>2</w:t>
             </w:r>
           </w:p>
           <w:p>
@@ -3120,7 +3358,10 @@
               <w:ind w:left="0"/>
             </w:pPr>
             <w:r>
-              <w:t>W-BI-03</w:t>
+              <w:t>W-BI-0</w:t>
+            </w:r>
+            <w:r>
+              <w:t>3</w:t>
             </w:r>
           </w:p>
           <w:p>
@@ -3156,7 +3397,10 @@
               <w:ind w:left="0"/>
             </w:pPr>
             <w:r>
-              <w:t>W-BI-04</w:t>
+              <w:t>W-BI-0</w:t>
+            </w:r>
+            <w:r>
+              <w:t>4</w:t>
             </w:r>
           </w:p>
           <w:p>
@@ -3192,7 +3436,10 @@
               <w:ind w:left="0"/>
             </w:pPr>
             <w:r>
-              <w:t>W-ADPR-01</w:t>
+              <w:t>W-ADPR</w:t>
+            </w:r>
+            <w:r>
+              <w:t>-01</w:t>
             </w:r>
           </w:p>
         </w:tc>
@@ -3240,7 +3487,10 @@
               <w:ind w:left="0"/>
             </w:pPr>
             <w:r>
-              <w:t>W-ADPR-02</w:t>
+              <w:t>W-ADPR</w:t>
+            </w:r>
+            <w:r>
+              <w:t>-02</w:t>
             </w:r>
           </w:p>
         </w:tc>
@@ -3324,7 +3574,10 @@
               <w:ind w:left="0"/>
             </w:pPr>
             <w:r>
-              <w:t>W-ADUS-02</w:t>
+              <w:t>W-ADUS-0</w:t>
+            </w:r>
+            <w:r>
+              <w:t>2</w:t>
             </w:r>
           </w:p>
           <w:p>
@@ -3367,7 +3620,10 @@
             </w:pPr>
             <w:r>
               <w:lastRenderedPageBreak/>
-              <w:t>W-ADUS-03</w:t>
+              <w:t>W-ADUS-0</w:t>
+            </w:r>
+            <w:r>
+              <w:t>3</w:t>
             </w:r>
           </w:p>
           <w:p>
@@ -3409,7 +3665,10 @@
               <w:ind w:left="0"/>
             </w:pPr>
             <w:r>
-              <w:t>W-SA-01</w:t>
+              <w:t>W-SA</w:t>
+            </w:r>
+            <w:r>
+              <w:t>-01</w:t>
             </w:r>
           </w:p>
         </w:tc>
@@ -3445,7 +3704,10 @@
               <w:ind w:left="0"/>
             </w:pPr>
             <w:r>
-              <w:t>W-SA-02</w:t>
+              <w:t>W-SA</w:t>
+            </w:r>
+            <w:r>
+              <w:t>-02</w:t>
             </w:r>
           </w:p>
         </w:tc>
@@ -3481,7 +3743,10 @@
               <w:ind w:left="0"/>
             </w:pPr>
             <w:r>
-              <w:t>W-AD-01</w:t>
+              <w:t>W-AD</w:t>
+            </w:r>
+            <w:r>
+              <w:t>-01</w:t>
             </w:r>
           </w:p>
         </w:tc>
@@ -3517,7 +3782,10 @@
               <w:ind w:left="0"/>
             </w:pPr>
             <w:r>
-              <w:t>W-AD-02</w:t>
+              <w:t>W-AD</w:t>
+            </w:r>
+            <w:r>
+              <w:t>-02</w:t>
             </w:r>
           </w:p>
         </w:tc>
@@ -3553,7 +3821,10 @@
               <w:ind w:left="0"/>
             </w:pPr>
             <w:r>
-              <w:t>W-AD-03</w:t>
+              <w:t>W-AD</w:t>
+            </w:r>
+            <w:r>
+              <w:t>-03</w:t>
             </w:r>
           </w:p>
         </w:tc>
@@ -3589,19 +3860,96 @@
           <w:noProof/>
         </w:rPr>
         <w:lastRenderedPageBreak/>
+        <w:drawing>
+          <wp:anchor distT="0" distB="0" distL="114300" distR="114300" simplePos="0" relativeHeight="251660288" behindDoc="0" locked="0" layoutInCell="1" allowOverlap="1" wp14:anchorId="7E897497" wp14:editId="3FE7227F">
+            <wp:simplePos x="0" y="0"/>
+            <wp:positionH relativeFrom="column">
+              <wp:posOffset>-688975</wp:posOffset>
+            </wp:positionH>
+            <wp:positionV relativeFrom="paragraph">
+              <wp:posOffset>391795</wp:posOffset>
+            </wp:positionV>
+            <wp:extent cx="7266940" cy="6934835"/>
+            <wp:effectExtent l="0" t="0" r="0" b="0"/>
+            <wp:wrapThrough wrapText="bothSides">
+              <wp:wrapPolygon edited="0">
+                <wp:start x="0" y="0"/>
+                <wp:lineTo x="0" y="21539"/>
+                <wp:lineTo x="21517" y="21539"/>
+                <wp:lineTo x="21517" y="0"/>
+                <wp:lineTo x="0" y="0"/>
+              </wp:wrapPolygon>
+            </wp:wrapThrough>
+            <wp:docPr id="968714080" name="Picture 2"/>
+            <wp:cNvGraphicFramePr>
+              <a:graphicFrameLocks xmlns:a="http://schemas.openxmlformats.org/drawingml/2006/main" noChangeAspect="1"/>
+            </wp:cNvGraphicFramePr>
+            <a:graphic xmlns:a="http://schemas.openxmlformats.org/drawingml/2006/main">
+              <a:graphicData uri="http://schemas.openxmlformats.org/drawingml/2006/picture">
+                <pic:pic xmlns:pic="http://schemas.openxmlformats.org/drawingml/2006/picture">
+                  <pic:nvPicPr>
+                    <pic:cNvPr id="0" name="Picture 2"/>
+                    <pic:cNvPicPr>
+                      <a:picLocks noChangeAspect="1" noChangeArrowheads="1"/>
+                    </pic:cNvPicPr>
+                  </pic:nvPicPr>
+                  <pic:blipFill>
+                    <a:blip r:embed="rId7">
+                      <a:extLst>
+                        <a:ext uri="{28A0092B-C50C-407E-A947-70E740481C1C}">
+                          <a14:useLocalDpi xmlns:a14="http://schemas.microsoft.com/office/drawing/2010/main" val="0"/>
+                        </a:ext>
+                      </a:extLst>
+                    </a:blip>
+                    <a:srcRect/>
+                    <a:stretch>
+                      <a:fillRect/>
+                    </a:stretch>
+                  </pic:blipFill>
+                  <pic:spPr bwMode="auto">
+                    <a:xfrm>
+                      <a:off x="0" y="0"/>
+                      <a:ext cx="7266940" cy="6934835"/>
+                    </a:xfrm>
+                    <a:prstGeom prst="rect">
+                      <a:avLst/>
+                    </a:prstGeom>
+                    <a:noFill/>
+                  </pic:spPr>
+                </pic:pic>
+              </a:graphicData>
+            </a:graphic>
+            <wp14:sizeRelH relativeFrom="page">
+              <wp14:pctWidth>0</wp14:pctWidth>
+            </wp14:sizeRelH>
+            <wp14:sizeRelV relativeFrom="page">
+              <wp14:pctHeight>0</wp14:pctHeight>
+            </wp14:sizeRelV>
+          </wp:anchor>
+        </w:drawing>
+      </w:r>
+      <w:r>
+        <w:t>SYSTEM CONTEXT</w:t>
+      </w:r>
+    </w:p>
+    <w:p>
+      <w:r>
+        <w:rPr>
+          <w:noProof/>
+        </w:rPr>
         <mc:AlternateContent>
           <mc:Choice Requires="wps">
             <w:drawing>
-              <wp:anchor distT="0" distB="0" distL="114300" distR="114300" simplePos="0" relativeHeight="251659264" behindDoc="0" locked="0" layoutInCell="1" allowOverlap="1" wp14:anchorId="1366205E" wp14:editId="7313FEE8">
+              <wp:anchor distT="0" distB="0" distL="114300" distR="114300" simplePos="0" relativeHeight="251659264" behindDoc="0" locked="0" layoutInCell="1" allowOverlap="1" wp14:anchorId="1366205E" wp14:editId="781D8817">
                 <wp:simplePos x="0" y="0"/>
                 <wp:positionH relativeFrom="column">
-                  <wp:posOffset>1977656</wp:posOffset>
+                  <wp:posOffset>3004185</wp:posOffset>
                 </wp:positionH>
                 <wp:positionV relativeFrom="paragraph">
-                  <wp:posOffset>3370521</wp:posOffset>
+                  <wp:posOffset>3627120</wp:posOffset>
                 </wp:positionV>
-                <wp:extent cx="1616149" cy="1179623"/>
-                <wp:effectExtent l="0" t="0" r="22225" b="20955"/>
+                <wp:extent cx="1721922" cy="1270660"/>
+                <wp:effectExtent l="0" t="0" r="12065" b="24765"/>
                 <wp:wrapNone/>
                 <wp:docPr id="1195889287" name="Rectangle 3"/>
                 <wp:cNvGraphicFramePr/>
@@ -3612,7 +3960,7 @@
                       <wps:spPr>
                         <a:xfrm>
                           <a:off x="0" y="0"/>
-                          <a:ext cx="1616149" cy="1179623"/>
+                          <a:ext cx="1721922" cy="1270660"/>
                         </a:xfrm>
                         <a:prstGeom prst="rect">
                           <a:avLst/>
@@ -3689,18 +4037,12 @@
                     </wps:wsp>
                   </a:graphicData>
                 </a:graphic>
-                <wp14:sizeRelH relativeFrom="margin">
-                  <wp14:pctWidth>0</wp14:pctWidth>
-                </wp14:sizeRelH>
-                <wp14:sizeRelV relativeFrom="margin">
-                  <wp14:pctHeight>0</wp14:pctHeight>
-                </wp14:sizeRelV>
               </wp:anchor>
             </w:drawing>
           </mc:Choice>
           <mc:Fallback>
             <w:pict>
-              <v:rect w14:anchorId="1366205E" id="Rectangle 3" o:spid="_x0000_s1026" style="position:absolute;margin-left:155.7pt;margin-top:265.4pt;width:127.25pt;height:92.9pt;z-index:251659264;visibility:visible;mso-wrap-style:square;mso-width-percent:0;mso-height-percent:0;mso-wrap-distance-left:9pt;mso-wrap-distance-top:0;mso-wrap-distance-right:9pt;mso-wrap-distance-bottom:0;mso-position-horizontal:absolute;mso-position-horizontal-relative:text;mso-position-vertical:absolute;mso-position-vertical-relative:text;mso-width-percent:0;mso-height-percent:0;mso-width-relative:margin;mso-height-relative:margin;v-text-anchor:middle" o:gfxdata="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" fillcolor="white [3212]" strokecolor="white [3212]" strokeweight="1pt">
+              <v:rect w14:anchorId="1366205E" id="Rectangle 3" o:spid="_x0000_s1026" style="position:absolute;margin-left:236.55pt;margin-top:285.6pt;width:135.6pt;height:100.05pt;z-index:251659264;visibility:visible;mso-wrap-style:square;mso-wrap-distance-left:9pt;mso-wrap-distance-top:0;mso-wrap-distance-right:9pt;mso-wrap-distance-bottom:0;mso-position-horizontal:absolute;mso-position-horizontal-relative:text;mso-position-vertical:absolute;mso-position-vertical-relative:text;v-text-anchor:middle" o:gfxdata="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" fillcolor="white [3212]" strokecolor="white [3212]" strokeweight="1pt">
                 <v:textbox>
                   <w:txbxContent>
                     <w:p>
@@ -3744,83 +4086,6 @@
           </mc:Fallback>
         </mc:AlternateContent>
       </w:r>
-      <w:r>
-        <w:rPr>
-          <w:noProof/>
-        </w:rPr>
-        <w:drawing>
-          <wp:anchor distT="0" distB="0" distL="114300" distR="114300" simplePos="0" relativeHeight="251658239" behindDoc="0" locked="0" layoutInCell="1" allowOverlap="1" wp14:anchorId="7E897497" wp14:editId="7F1DE076">
-            <wp:simplePos x="0" y="0"/>
-            <wp:positionH relativeFrom="column">
-              <wp:posOffset>-688975</wp:posOffset>
-            </wp:positionH>
-            <wp:positionV relativeFrom="paragraph">
-              <wp:posOffset>391795</wp:posOffset>
-            </wp:positionV>
-            <wp:extent cx="7266940" cy="6934835"/>
-            <wp:effectExtent l="0" t="0" r="0" b="0"/>
-            <wp:wrapThrough wrapText="bothSides">
-              <wp:wrapPolygon edited="0">
-                <wp:start x="0" y="0"/>
-                <wp:lineTo x="0" y="21539"/>
-                <wp:lineTo x="21517" y="21539"/>
-                <wp:lineTo x="21517" y="0"/>
-                <wp:lineTo x="0" y="0"/>
-              </wp:wrapPolygon>
-            </wp:wrapThrough>
-            <wp:docPr id="968714080" name="Picture 2"/>
-            <wp:cNvGraphicFramePr>
-              <a:graphicFrameLocks xmlns:a="http://schemas.openxmlformats.org/drawingml/2006/main" noChangeAspect="1"/>
-            </wp:cNvGraphicFramePr>
-            <a:graphic xmlns:a="http://schemas.openxmlformats.org/drawingml/2006/main">
-              <a:graphicData uri="http://schemas.openxmlformats.org/drawingml/2006/picture">
-                <pic:pic xmlns:pic="http://schemas.openxmlformats.org/drawingml/2006/picture">
-                  <pic:nvPicPr>
-                    <pic:cNvPr id="0" name="Picture 2"/>
-                    <pic:cNvPicPr>
-                      <a:picLocks noChangeAspect="1" noChangeArrowheads="1"/>
-                    </pic:cNvPicPr>
-                  </pic:nvPicPr>
-                  <pic:blipFill>
-                    <a:blip r:embed="rId7">
-                      <a:extLst>
-                        <a:ext uri="{28A0092B-C50C-407E-A947-70E740481C1C}">
-                          <a14:useLocalDpi xmlns:a14="http://schemas.microsoft.com/office/drawing/2010/main" val="0"/>
-                        </a:ext>
-                      </a:extLst>
-                    </a:blip>
-                    <a:srcRect/>
-                    <a:stretch>
-                      <a:fillRect/>
-                    </a:stretch>
-                  </pic:blipFill>
-                  <pic:spPr bwMode="auto">
-                    <a:xfrm>
-                      <a:off x="0" y="0"/>
-                      <a:ext cx="7266940" cy="6934835"/>
-                    </a:xfrm>
-                    <a:prstGeom prst="rect">
-                      <a:avLst/>
-                    </a:prstGeom>
-                    <a:noFill/>
-                  </pic:spPr>
-                </pic:pic>
-              </a:graphicData>
-            </a:graphic>
-            <wp14:sizeRelH relativeFrom="page">
-              <wp14:pctWidth>0</wp14:pctWidth>
-            </wp14:sizeRelH>
-            <wp14:sizeRelV relativeFrom="page">
-              <wp14:pctHeight>0</wp14:pctHeight>
-            </wp14:sizeRelV>
-          </wp:anchor>
-        </w:drawing>
-      </w:r>
-      <w:r>
-        <w:t>SYSTEM CONTEXT</w:t>
-      </w:r>
-    </w:p>
-    <w:p>
       <w:r>
         <w:rPr>
           <w:noProof/>
@@ -4035,7 +4300,10 @@
               <w:ind w:left="0"/>
             </w:pPr>
             <w:r>
-              <w:t>Người sử dụng và thực hiện các thao tác chức năng trên website.và đã có tài khoản</w:t>
+              <w:t>Người sử dụng và thực hiện các thao tác chức năng trên website.</w:t>
+            </w:r>
+            <w:r>
+              <w:t>và đã có tài khoản</w:t>
             </w:r>
           </w:p>
           <w:p>
@@ -4072,7 +4340,10 @@
               <w:ind w:left="0"/>
             </w:pPr>
             <w:r>
-              <w:t>User(Non-Register)</w:t>
+              <w:t>User</w:t>
+            </w:r>
+            <w:r>
+              <w:t>(Non-Register)</w:t>
             </w:r>
           </w:p>
         </w:tc>
@@ -4086,7 +4357,10 @@
               <w:ind w:left="0"/>
             </w:pPr>
             <w:r>
-              <w:t>Người sử dụng và thực hiện các thao tác chức năng trên website.và chưa có tài khoản</w:t>
+              <w:t>Người sử dụng và thực hiện các thao tác chức năng trên website.</w:t>
+            </w:r>
+            <w:r>
+              <w:t>và chưa có tài khoản</w:t>
             </w:r>
           </w:p>
           <w:p>
@@ -4349,21 +4623,7 @@
                 <w:rFonts w:eastAsia="Times New Roman"/>
                 <w:szCs w:val="24"/>
               </w:rPr>
-              <w:t>W-</w:t>
-            </w:r>
-            <w:r>
-              <w:rPr>
-                <w:rFonts w:eastAsia="Times New Roman"/>
-                <w:szCs w:val="24"/>
-              </w:rPr>
-              <w:t>US</w:t>
-            </w:r>
-            <w:r>
-              <w:rPr>
-                <w:rFonts w:eastAsia="Times New Roman"/>
-                <w:szCs w:val="24"/>
-              </w:rPr>
-              <w:t>-01</w:t>
+              <w:t>W-HS-01</w:t>
             </w:r>
           </w:p>
         </w:tc>
@@ -4428,21 +4688,7 @@
                 <w:rFonts w:eastAsia="Times New Roman"/>
                 <w:szCs w:val="24"/>
               </w:rPr>
-              <w:t xml:space="preserve">Người dùng </w:t>
-            </w:r>
-            <w:r>
-              <w:rPr>
-                <w:rFonts w:eastAsia="Times New Roman"/>
-                <w:szCs w:val="24"/>
-              </w:rPr>
-              <w:t xml:space="preserve">đăng ký </w:t>
-            </w:r>
-            <w:r>
-              <w:rPr>
-                <w:rFonts w:eastAsia="Times New Roman"/>
-                <w:szCs w:val="24"/>
-              </w:rPr>
-              <w:t xml:space="preserve"> tài khoản</w:t>
+              <w:t>Người dùng kích hoạt tài khoản</w:t>
             </w:r>
           </w:p>
         </w:tc>
@@ -4574,7 +4820,7 @@
                 <w:rFonts w:eastAsia="Times New Roman"/>
                 <w:szCs w:val="24"/>
               </w:rPr>
-              <w:t>User(Non-Register)</w:t>
+              <w:t>Guest</w:t>
             </w:r>
           </w:p>
         </w:tc>
@@ -4637,7 +4883,22 @@
                 <w:rFonts w:eastAsia="Times New Roman"/>
                 <w:szCs w:val="24"/>
               </w:rPr>
-              <w:t>Actor truy câp vào website</w:t>
+              <w:t>Actor truy cập website trên mobile.</w:t>
+            </w:r>
+          </w:p>
+          <w:p>
+            <w:pPr>
+              <w:rPr>
+                <w:rFonts w:eastAsia="Times New Roman"/>
+                <w:szCs w:val="24"/>
+              </w:rPr>
+            </w:pPr>
+            <w:r>
+              <w:rPr>
+                <w:rFonts w:eastAsia="Times New Roman"/>
+                <w:szCs w:val="24"/>
+              </w:rPr>
+              <w:t>Website được mở và màn hình đăng nhập được hiển thị.</w:t>
             </w:r>
           </w:p>
         </w:tc>
@@ -4784,14 +5045,7 @@
                 <w:rFonts w:eastAsia="Times New Roman"/>
                 <w:szCs w:val="24"/>
               </w:rPr>
-              <w:t xml:space="preserve">1/ </w:t>
-            </w:r>
-            <w:r>
-              <w:rPr>
-                <w:rFonts w:eastAsia="Times New Roman"/>
-                <w:szCs w:val="24"/>
-              </w:rPr>
-              <w:t xml:space="preserve">Actor chọn chức năng đăng nhập || đăng ký ở trang chủ của website </w:t>
+              <w:t>1/ Actor chọn chức năng “Đăng ký” trên màn hình Đăng nhập.</w:t>
             </w:r>
           </w:p>
           <w:p>
@@ -4834,15 +5088,7 @@
                 <w:sz w:val="24"/>
                 <w:szCs w:val="24"/>
               </w:rPr>
-              <w:t>Họ và tên ,u</w:t>
-            </w:r>
-            <w:r>
-              <w:rPr>
-                <w:rFonts w:ascii="Times New Roman" w:eastAsia="Times New Roman" w:hAnsi="Times New Roman"/>
-                <w:sz w:val="24"/>
-                <w:szCs w:val="24"/>
-              </w:rPr>
-              <w:t>sername, password (nhập 2 lần), số điện thoại, email: Thông tin bắt buộc.</w:t>
+              <w:t>Username, password (nhập 2 lần), số điện thoại, email: Thông tin bắt buộc.</w:t>
             </w:r>
             <w:r>
               <w:rPr>
@@ -4880,6 +5126,31 @@
           </w:p>
           <w:p>
             <w:pPr>
+              <w:pStyle w:val="ListParagraph"/>
+              <w:numPr>
+                <w:ilvl w:val="0"/>
+                <w:numId w:val="3"/>
+              </w:numPr>
+              <w:tabs>
+                <w:tab w:val="left" w:pos="1068"/>
+              </w:tabs>
+              <w:rPr>
+                <w:rFonts w:ascii="Times New Roman" w:eastAsia="Times New Roman" w:hAnsi="Times New Roman"/>
+                <w:sz w:val="24"/>
+                <w:szCs w:val="24"/>
+              </w:rPr>
+            </w:pPr>
+            <w:r>
+              <w:rPr>
+                <w:rFonts w:ascii="Times New Roman" w:eastAsia="Times New Roman" w:hAnsi="Times New Roman"/>
+                <w:sz w:val="24"/>
+                <w:szCs w:val="24"/>
+              </w:rPr>
+              <w:t>Avatar: Không bắt buộc.</w:t>
+            </w:r>
+          </w:p>
+          <w:p>
+            <w:pPr>
               <w:tabs>
                 <w:tab w:val="left" w:pos="1068"/>
               </w:tabs>
@@ -5234,14 +5505,7 @@
                 <w:rFonts w:eastAsia="Times New Roman"/>
                 <w:szCs w:val="24"/>
               </w:rPr>
-              <w:t>4</w:t>
-            </w:r>
-            <w:r>
-              <w:rPr>
-                <w:rFonts w:eastAsia="Times New Roman"/>
-                <w:szCs w:val="24"/>
-              </w:rPr>
-              <w:t>/ Khi thực hiện Main flow và đến bước #7</w:t>
+              <w:t>3/ Khi thực hiện Main flow và đến bước #7</w:t>
             </w:r>
           </w:p>
           <w:p>
@@ -5257,2684 +5521,13 @@
                 <w:rFonts w:eastAsia="Times New Roman"/>
                 <w:szCs w:val="24"/>
               </w:rPr>
+              <w:lastRenderedPageBreak/>
               <w:t>Trường hợp actor nhập sai code, hệ thống thông báo “Mã kích hoạt không đúng, vui lòng nhập lại mã hoặc nhấn nút &lt;Gửi lại mã kích hoạt&gt; để nhận mã mới”.</w:t>
-            </w:r>
-          </w:p>
-        </w:tc>
-      </w:tr>
-      <w:tr>
-        <w:trPr>
-          <w:trHeight w:val="280"/>
-        </w:trPr>
-        <w:tc>
-          <w:tcPr>
-            <w:tcW w:w="2155" w:type="dxa"/>
-            <w:tcBorders>
-              <w:top w:val="single" w:sz="4" w:space="0" w:color="000000"/>
-              <w:left w:val="single" w:sz="4" w:space="0" w:color="000000"/>
-              <w:bottom w:val="single" w:sz="4" w:space="0" w:color="000000"/>
-              <w:right w:val="single" w:sz="4" w:space="0" w:color="000000"/>
-            </w:tcBorders>
-          </w:tcPr>
-          <w:p>
-            <w:pPr>
-              <w:spacing w:after="120"/>
-              <w:jc w:val="both"/>
-              <w:rPr>
-                <w:rFonts w:eastAsia="Times New Roman"/>
-                <w:color w:val="000000" w:themeColor="text1"/>
-                <w:szCs w:val="24"/>
-              </w:rPr>
-            </w:pPr>
-            <w:r>
-              <w:rPr>
-                <w:rFonts w:eastAsia="Times New Roman"/>
-                <w:b/>
-                <w:i/>
-                <w:color w:val="000000" w:themeColor="text1"/>
-                <w:szCs w:val="24"/>
-              </w:rPr>
-              <w:lastRenderedPageBreak/>
-              <w:t>Use Case ID:</w:t>
-            </w:r>
-          </w:p>
-        </w:tc>
-        <w:tc>
-          <w:tcPr>
-            <w:tcW w:w="2430" w:type="dxa"/>
-            <w:tcBorders>
-              <w:top w:val="single" w:sz="4" w:space="0" w:color="000000"/>
-              <w:left w:val="single" w:sz="4" w:space="0" w:color="000000"/>
-              <w:bottom w:val="single" w:sz="4" w:space="0" w:color="000000"/>
-              <w:right w:val="single" w:sz="4" w:space="0" w:color="000000"/>
-            </w:tcBorders>
-          </w:tcPr>
-          <w:p>
-            <w:pPr>
-              <w:spacing w:after="120"/>
-              <w:rPr>
-                <w:rFonts w:eastAsia="Times New Roman"/>
-                <w:szCs w:val="24"/>
-              </w:rPr>
-            </w:pPr>
-            <w:r>
-              <w:t>W-HS-UC03</w:t>
-            </w:r>
-          </w:p>
-        </w:tc>
-        <w:tc>
-          <w:tcPr>
-            <w:tcW w:w="5940" w:type="dxa"/>
-            <w:tcBorders>
-              <w:top w:val="single" w:sz="4" w:space="0" w:color="000000"/>
-              <w:left w:val="single" w:sz="4" w:space="0" w:color="000000"/>
-              <w:bottom w:val="single" w:sz="4" w:space="0" w:color="000000"/>
-              <w:right w:val="single" w:sz="4" w:space="0" w:color="000000"/>
-            </w:tcBorders>
-          </w:tcPr>
-          <w:p>
-            <w:pPr>
-              <w:spacing w:after="120"/>
-              <w:rPr>
-                <w:rFonts w:eastAsia="Times New Roman"/>
-                <w:szCs w:val="24"/>
-              </w:rPr>
-            </w:pPr>
-            <w:r>
-              <w:rPr>
-                <w:rFonts w:eastAsia="Times New Roman"/>
-                <w:b/>
-                <w:i/>
-                <w:szCs w:val="24"/>
-              </w:rPr>
-              <w:t>Requirement</w:t>
-            </w:r>
-            <w:r>
-              <w:rPr>
-                <w:rFonts w:eastAsia="Times New Roman"/>
-                <w:b/>
-                <w:i/>
-                <w:szCs w:val="24"/>
-              </w:rPr>
-              <w:t xml:space="preserve"> Ref</w:t>
-            </w:r>
-            <w:r>
-              <w:rPr>
-                <w:rFonts w:eastAsia="Times New Roman"/>
-                <w:b/>
-                <w:i/>
-                <w:szCs w:val="24"/>
-              </w:rPr>
-              <w:t>:</w:t>
-            </w:r>
-            <w:r>
-              <w:rPr>
-                <w:rFonts w:eastAsia="Times New Roman"/>
-                <w:szCs w:val="24"/>
-              </w:rPr>
-              <w:t xml:space="preserve"> </w:t>
-            </w:r>
-            <w:r>
-              <w:t>W-</w:t>
-            </w:r>
-            <w:r>
-              <w:t>US</w:t>
-            </w:r>
-            <w:r>
-              <w:t>-01</w:t>
-            </w:r>
-          </w:p>
-        </w:tc>
-      </w:tr>
-      <w:tr>
-        <w:trPr>
-          <w:trHeight w:val="260"/>
-        </w:trPr>
-        <w:tc>
-          <w:tcPr>
-            <w:tcW w:w="2155" w:type="dxa"/>
-            <w:tcBorders>
-              <w:top w:val="single" w:sz="4" w:space="0" w:color="000000"/>
-              <w:left w:val="single" w:sz="4" w:space="0" w:color="000000"/>
-              <w:bottom w:val="single" w:sz="4" w:space="0" w:color="000000"/>
-              <w:right w:val="single" w:sz="4" w:space="0" w:color="000000"/>
-            </w:tcBorders>
-          </w:tcPr>
-          <w:p>
-            <w:pPr>
-              <w:spacing w:after="120"/>
-              <w:jc w:val="both"/>
-              <w:rPr>
-                <w:rFonts w:eastAsia="Times New Roman"/>
-                <w:color w:val="000000" w:themeColor="text1"/>
-                <w:szCs w:val="24"/>
-              </w:rPr>
-            </w:pPr>
-            <w:r>
-              <w:rPr>
-                <w:rFonts w:eastAsia="Times New Roman"/>
-                <w:b/>
-                <w:i/>
-                <w:color w:val="000000" w:themeColor="text1"/>
-                <w:szCs w:val="24"/>
-              </w:rPr>
-              <w:t>Use case Name:</w:t>
-            </w:r>
-          </w:p>
-        </w:tc>
-        <w:tc>
-          <w:tcPr>
-            <w:tcW w:w="8370" w:type="dxa"/>
-            <w:gridSpan w:val="2"/>
-            <w:tcBorders>
-              <w:top w:val="single" w:sz="4" w:space="0" w:color="000000"/>
-              <w:left w:val="single" w:sz="4" w:space="0" w:color="000000"/>
-              <w:bottom w:val="single" w:sz="4" w:space="0" w:color="000000"/>
-              <w:right w:val="single" w:sz="4" w:space="0" w:color="000000"/>
-            </w:tcBorders>
-          </w:tcPr>
-          <w:p>
-            <w:pPr>
-              <w:spacing w:after="120"/>
-              <w:rPr>
-                <w:rFonts w:eastAsia="Times New Roman"/>
-                <w:szCs w:val="24"/>
-              </w:rPr>
-            </w:pPr>
-            <w:r>
-              <w:rPr>
-                <w:rFonts w:eastAsia="Times New Roman"/>
-                <w:szCs w:val="24"/>
-              </w:rPr>
-              <w:t>Người dùng đăng nhập vào sử dụng website</w:t>
-            </w:r>
-          </w:p>
-        </w:tc>
-      </w:tr>
-      <w:tr>
-        <w:trPr>
-          <w:trHeight w:val="320"/>
-        </w:trPr>
-        <w:tc>
-          <w:tcPr>
-            <w:tcW w:w="2155" w:type="dxa"/>
-            <w:tcBorders>
-              <w:top w:val="single" w:sz="4" w:space="0" w:color="000000"/>
-              <w:left w:val="single" w:sz="4" w:space="0" w:color="000000"/>
-              <w:bottom w:val="single" w:sz="4" w:space="0" w:color="000000"/>
-              <w:right w:val="single" w:sz="4" w:space="0" w:color="000000"/>
-            </w:tcBorders>
-          </w:tcPr>
-          <w:p>
-            <w:pPr>
-              <w:spacing w:after="120"/>
-              <w:rPr>
-                <w:rFonts w:eastAsia="Times New Roman"/>
-                <w:color w:val="000000" w:themeColor="text1"/>
-                <w:szCs w:val="24"/>
-              </w:rPr>
-            </w:pPr>
-            <w:r>
-              <w:rPr>
-                <w:rFonts w:eastAsia="Times New Roman"/>
-                <w:b/>
-                <w:i/>
-                <w:color w:val="000000" w:themeColor="text1"/>
-                <w:szCs w:val="24"/>
-              </w:rPr>
-              <w:t>Brief description:</w:t>
-            </w:r>
-          </w:p>
-        </w:tc>
-        <w:tc>
-          <w:tcPr>
-            <w:tcW w:w="8370" w:type="dxa"/>
-            <w:gridSpan w:val="2"/>
-            <w:tcBorders>
-              <w:top w:val="single" w:sz="4" w:space="0" w:color="000000"/>
-              <w:left w:val="single" w:sz="4" w:space="0" w:color="000000"/>
-              <w:bottom w:val="single" w:sz="4" w:space="0" w:color="000000"/>
-              <w:right w:val="single" w:sz="4" w:space="0" w:color="000000"/>
-            </w:tcBorders>
-          </w:tcPr>
-          <w:p>
-            <w:pPr>
-              <w:spacing w:after="120"/>
-              <w:rPr>
-                <w:rFonts w:eastAsia="Times New Roman"/>
-                <w:szCs w:val="24"/>
-              </w:rPr>
-            </w:pPr>
-            <w:r>
-              <w:t>Người dùng đăng nhập vào tài khoản đã được kích hoạt của mình để sử dụng các chức năng trên website. Khi đăng nhập lần đầu, người dùng có thể chọn nhớ username, password trên website để không phải đăng nhập lại lần sau.</w:t>
-            </w:r>
-          </w:p>
-        </w:tc>
-      </w:tr>
-      <w:tr>
-        <w:trPr>
-          <w:trHeight w:val="280"/>
-        </w:trPr>
-        <w:tc>
-          <w:tcPr>
-            <w:tcW w:w="2155" w:type="dxa"/>
-            <w:tcBorders>
-              <w:top w:val="single" w:sz="4" w:space="0" w:color="000000"/>
-              <w:left w:val="single" w:sz="4" w:space="0" w:color="000000"/>
-              <w:bottom w:val="single" w:sz="4" w:space="0" w:color="000000"/>
-              <w:right w:val="single" w:sz="4" w:space="0" w:color="000000"/>
-            </w:tcBorders>
-          </w:tcPr>
-          <w:p>
-            <w:pPr>
-              <w:spacing w:after="120"/>
-              <w:ind w:right="101"/>
-              <w:rPr>
-                <w:rFonts w:eastAsia="Times New Roman"/>
-                <w:color w:val="000000" w:themeColor="text1"/>
-                <w:szCs w:val="24"/>
-              </w:rPr>
-            </w:pPr>
-            <w:r>
-              <w:rPr>
-                <w:rFonts w:eastAsia="Times New Roman"/>
-                <w:b/>
-                <w:i/>
-                <w:color w:val="000000" w:themeColor="text1"/>
-                <w:szCs w:val="24"/>
-              </w:rPr>
-              <w:t>Actors:</w:t>
-            </w:r>
-          </w:p>
-        </w:tc>
-        <w:tc>
-          <w:tcPr>
-            <w:tcW w:w="8370" w:type="dxa"/>
-            <w:gridSpan w:val="2"/>
-            <w:tcBorders>
-              <w:top w:val="single" w:sz="4" w:space="0" w:color="000000"/>
-              <w:left w:val="single" w:sz="4" w:space="0" w:color="000000"/>
-              <w:bottom w:val="single" w:sz="4" w:space="0" w:color="000000"/>
-              <w:right w:val="single" w:sz="4" w:space="0" w:color="000000"/>
-            </w:tcBorders>
-          </w:tcPr>
-          <w:p>
-            <w:pPr>
-              <w:spacing w:after="120"/>
-              <w:rPr>
-                <w:rFonts w:eastAsia="Times New Roman"/>
-                <w:szCs w:val="24"/>
-              </w:rPr>
-            </w:pPr>
-            <w:r>
-              <w:rPr>
-                <w:rFonts w:eastAsia="Times New Roman"/>
-                <w:szCs w:val="24"/>
-              </w:rPr>
-              <w:t>User</w:t>
-            </w:r>
-          </w:p>
-        </w:tc>
-      </w:tr>
-      <w:tr>
-        <w:trPr>
-          <w:trHeight w:val="700"/>
-        </w:trPr>
-        <w:tc>
-          <w:tcPr>
-            <w:tcW w:w="2155" w:type="dxa"/>
-            <w:tcBorders>
-              <w:top w:val="single" w:sz="4" w:space="0" w:color="000000"/>
-              <w:left w:val="single" w:sz="4" w:space="0" w:color="000000"/>
-              <w:bottom w:val="single" w:sz="4" w:space="0" w:color="000000"/>
-              <w:right w:val="single" w:sz="4" w:space="0" w:color="000000"/>
-            </w:tcBorders>
-          </w:tcPr>
-          <w:p>
-            <w:pPr>
-              <w:spacing w:after="120"/>
-              <w:rPr>
-                <w:rFonts w:eastAsia="Times New Roman"/>
-                <w:color w:val="000000" w:themeColor="text1"/>
-                <w:szCs w:val="24"/>
-              </w:rPr>
-            </w:pPr>
-            <w:r>
-              <w:rPr>
-                <w:rFonts w:eastAsia="Times New Roman"/>
-                <w:b/>
-                <w:i/>
-                <w:color w:val="000000" w:themeColor="text1"/>
-                <w:szCs w:val="24"/>
-              </w:rPr>
-              <w:t>Pre-conditions:</w:t>
-            </w:r>
-          </w:p>
-        </w:tc>
-        <w:tc>
-          <w:tcPr>
-            <w:tcW w:w="8370" w:type="dxa"/>
-            <w:gridSpan w:val="2"/>
-            <w:tcBorders>
-              <w:top w:val="single" w:sz="4" w:space="0" w:color="000000"/>
-              <w:left w:val="single" w:sz="4" w:space="0" w:color="000000"/>
-              <w:bottom w:val="single" w:sz="4" w:space="0" w:color="000000"/>
-              <w:right w:val="single" w:sz="4" w:space="0" w:color="000000"/>
-            </w:tcBorders>
-          </w:tcPr>
-          <w:p>
-            <w:pPr>
-              <w:rPr>
-                <w:rFonts w:eastAsia="Times New Roman"/>
-                <w:szCs w:val="24"/>
-              </w:rPr>
-            </w:pPr>
-            <w:r>
-              <w:rPr>
-                <w:rFonts w:eastAsia="Times New Roman"/>
-                <w:szCs w:val="24"/>
-              </w:rPr>
-              <w:t>Actor đã có tài khoản được kích hoạt trên hệ thống.</w:t>
-            </w:r>
-          </w:p>
-          <w:p>
-            <w:pPr>
-              <w:rPr>
-                <w:rFonts w:eastAsia="Times New Roman"/>
-                <w:szCs w:val="24"/>
-              </w:rPr>
-            </w:pPr>
-            <w:r>
-              <w:rPr>
-                <w:rFonts w:eastAsia="Times New Roman"/>
-                <w:szCs w:val="24"/>
-              </w:rPr>
-              <w:t>Actor đã truy cập website</w:t>
-            </w:r>
-          </w:p>
-        </w:tc>
-      </w:tr>
-      <w:tr>
-        <w:trPr>
-          <w:trHeight w:val="917"/>
-        </w:trPr>
-        <w:tc>
-          <w:tcPr>
-            <w:tcW w:w="2155" w:type="dxa"/>
-            <w:tcBorders>
-              <w:top w:val="single" w:sz="4" w:space="0" w:color="000000"/>
-              <w:left w:val="single" w:sz="4" w:space="0" w:color="000000"/>
-              <w:bottom w:val="single" w:sz="4" w:space="0" w:color="000000"/>
-              <w:right w:val="single" w:sz="4" w:space="0" w:color="000000"/>
-            </w:tcBorders>
-          </w:tcPr>
-          <w:p>
-            <w:pPr>
-              <w:spacing w:after="120"/>
-              <w:rPr>
-                <w:rFonts w:eastAsia="Times New Roman"/>
-                <w:color w:val="000000" w:themeColor="text1"/>
-                <w:szCs w:val="24"/>
-              </w:rPr>
-            </w:pPr>
-            <w:r>
-              <w:rPr>
-                <w:rFonts w:eastAsia="Times New Roman"/>
-                <w:b/>
-                <w:i/>
-                <w:color w:val="000000" w:themeColor="text1"/>
-                <w:szCs w:val="24"/>
-              </w:rPr>
-              <w:t>Post-conditions:</w:t>
-            </w:r>
-          </w:p>
-        </w:tc>
-        <w:tc>
-          <w:tcPr>
-            <w:tcW w:w="8370" w:type="dxa"/>
-            <w:gridSpan w:val="2"/>
-            <w:tcBorders>
-              <w:top w:val="single" w:sz="4" w:space="0" w:color="000000"/>
-              <w:left w:val="single" w:sz="4" w:space="0" w:color="000000"/>
-              <w:bottom w:val="single" w:sz="4" w:space="0" w:color="000000"/>
-              <w:right w:val="single" w:sz="4" w:space="0" w:color="000000"/>
-            </w:tcBorders>
-          </w:tcPr>
-          <w:p>
-            <w:pPr>
-              <w:pBdr>
-                <w:top w:val="nil"/>
-                <w:left w:val="nil"/>
-                <w:bottom w:val="nil"/>
-                <w:right w:val="nil"/>
-                <w:between w:val="nil"/>
-              </w:pBdr>
-              <w:jc w:val="both"/>
-              <w:rPr>
-                <w:rFonts w:eastAsia="Times New Roman"/>
-                <w:color w:val="000000"/>
-                <w:szCs w:val="24"/>
-              </w:rPr>
-            </w:pPr>
-            <w:r>
-              <w:rPr>
-                <w:rFonts w:eastAsia="Times New Roman"/>
-                <w:color w:val="000000"/>
-                <w:szCs w:val="24"/>
-              </w:rPr>
-              <w:t xml:space="preserve">Actor đăng nhập thành công và có thể sử dụng </w:t>
-            </w:r>
-            <w:r>
-              <w:t>website</w:t>
-            </w:r>
-            <w:r>
-              <w:rPr>
-                <w:rFonts w:eastAsia="Times New Roman"/>
-                <w:color w:val="000000"/>
-                <w:szCs w:val="24"/>
-              </w:rPr>
-              <w:t xml:space="preserve"> với tài khoản của mình.</w:t>
-            </w:r>
-          </w:p>
-          <w:p>
-            <w:pPr>
-              <w:pBdr>
-                <w:top w:val="nil"/>
-                <w:left w:val="nil"/>
-                <w:bottom w:val="nil"/>
-                <w:right w:val="nil"/>
-                <w:between w:val="nil"/>
-              </w:pBdr>
-              <w:jc w:val="both"/>
-              <w:rPr>
-                <w:rFonts w:eastAsia="Times New Roman"/>
-                <w:color w:val="000000"/>
-                <w:szCs w:val="24"/>
-              </w:rPr>
-            </w:pPr>
-            <w:r>
-              <w:rPr>
-                <w:rFonts w:eastAsia="Times New Roman"/>
-                <w:color w:val="000000"/>
-                <w:szCs w:val="24"/>
-              </w:rPr>
-              <w:t xml:space="preserve">Trường hợp actor chọn nhớ username và password thì lần sau khi mở </w:t>
-            </w:r>
-            <w:r>
-              <w:t>website</w:t>
-            </w:r>
-            <w:r>
-              <w:rPr>
-                <w:rFonts w:eastAsia="Times New Roman"/>
-                <w:color w:val="000000"/>
-                <w:szCs w:val="24"/>
-              </w:rPr>
-              <w:t>, actor có thể vào thẳng màn hình chính mà không phải đăng nhập lại.</w:t>
-            </w:r>
-          </w:p>
-        </w:tc>
-      </w:tr>
-      <w:tr>
-        <w:trPr>
-          <w:trHeight w:val="998"/>
-        </w:trPr>
-        <w:tc>
-          <w:tcPr>
-            <w:tcW w:w="2155" w:type="dxa"/>
-            <w:tcBorders>
-              <w:top w:val="single" w:sz="4" w:space="0" w:color="000000"/>
-              <w:left w:val="single" w:sz="4" w:space="0" w:color="000000"/>
-              <w:bottom w:val="single" w:sz="4" w:space="0" w:color="000000"/>
-              <w:right w:val="single" w:sz="4" w:space="0" w:color="000000"/>
-            </w:tcBorders>
-          </w:tcPr>
-          <w:p>
-            <w:pPr>
-              <w:spacing w:after="120"/>
-              <w:rPr>
-                <w:rFonts w:eastAsia="Times New Roman"/>
-                <w:color w:val="000000" w:themeColor="text1"/>
-                <w:szCs w:val="24"/>
-              </w:rPr>
-            </w:pPr>
-            <w:r>
-              <w:rPr>
-                <w:rFonts w:eastAsia="Times New Roman"/>
-                <w:b/>
-                <w:i/>
-                <w:color w:val="000000" w:themeColor="text1"/>
-                <w:szCs w:val="24"/>
-              </w:rPr>
-              <w:t>Main Success flow:</w:t>
-            </w:r>
-          </w:p>
-        </w:tc>
-        <w:tc>
-          <w:tcPr>
-            <w:tcW w:w="8370" w:type="dxa"/>
-            <w:gridSpan w:val="2"/>
-            <w:tcBorders>
-              <w:top w:val="single" w:sz="4" w:space="0" w:color="000000"/>
-              <w:left w:val="single" w:sz="4" w:space="0" w:color="000000"/>
-              <w:bottom w:val="single" w:sz="4" w:space="0" w:color="000000"/>
-              <w:right w:val="single" w:sz="4" w:space="0" w:color="000000"/>
-            </w:tcBorders>
-          </w:tcPr>
-          <w:p>
-            <w:pPr>
-              <w:tabs>
-                <w:tab w:val="left" w:pos="1068"/>
-              </w:tabs>
-              <w:rPr>
-                <w:rFonts w:eastAsia="Times New Roman"/>
-                <w:szCs w:val="24"/>
-              </w:rPr>
-            </w:pPr>
-            <w:r>
-              <w:rPr>
-                <w:rFonts w:eastAsia="Times New Roman"/>
-                <w:szCs w:val="24"/>
-              </w:rPr>
-              <w:t>1/ Actor nhập thông tin đăng nhập gồm: username, password.</w:t>
-            </w:r>
-          </w:p>
-          <w:p>
-            <w:pPr>
-              <w:tabs>
-                <w:tab w:val="left" w:pos="1068"/>
-              </w:tabs>
-              <w:rPr>
-                <w:rFonts w:eastAsia="Times New Roman"/>
-                <w:szCs w:val="24"/>
-              </w:rPr>
-            </w:pPr>
-            <w:r>
-              <w:rPr>
-                <w:rFonts w:eastAsia="Times New Roman"/>
-                <w:szCs w:val="24"/>
-              </w:rPr>
-              <w:t>2/ Actor nhấn nút “Đăng nhập”.</w:t>
-            </w:r>
-          </w:p>
-          <w:p>
-            <w:pPr>
-              <w:tabs>
-                <w:tab w:val="left" w:pos="1068"/>
-              </w:tabs>
-              <w:rPr>
-                <w:rFonts w:eastAsia="Times New Roman"/>
-                <w:szCs w:val="24"/>
-              </w:rPr>
-            </w:pPr>
-            <w:r>
-              <w:rPr>
-                <w:rFonts w:eastAsia="Times New Roman"/>
-                <w:szCs w:val="24"/>
-              </w:rPr>
-              <w:t xml:space="preserve">3/ Hệ thống kiểm tra thông tin đăng nhập và hiển thị màn hình chính của </w:t>
-            </w:r>
-            <w:r>
-              <w:t>website</w:t>
-            </w:r>
-            <w:r>
-              <w:rPr>
-                <w:rFonts w:eastAsia="Times New Roman"/>
-                <w:szCs w:val="24"/>
-              </w:rPr>
-              <w:t xml:space="preserve"> tương ứng với tài khoản của actor.</w:t>
-            </w:r>
-          </w:p>
-        </w:tc>
-      </w:tr>
-      <w:tr>
-        <w:trPr>
-          <w:trHeight w:val="1880"/>
-        </w:trPr>
-        <w:tc>
-          <w:tcPr>
-            <w:tcW w:w="2155" w:type="dxa"/>
-            <w:tcBorders>
-              <w:top w:val="single" w:sz="4" w:space="0" w:color="000000"/>
-              <w:left w:val="single" w:sz="4" w:space="0" w:color="000000"/>
-              <w:bottom w:val="single" w:sz="4" w:space="0" w:color="000000"/>
-              <w:right w:val="single" w:sz="4" w:space="0" w:color="000000"/>
-            </w:tcBorders>
-          </w:tcPr>
-          <w:p>
-            <w:pPr>
-              <w:spacing w:after="120"/>
-              <w:rPr>
-                <w:rFonts w:eastAsia="Times New Roman"/>
-                <w:color w:val="000000" w:themeColor="text1"/>
-                <w:szCs w:val="24"/>
-              </w:rPr>
-            </w:pPr>
-            <w:r>
-              <w:rPr>
-                <w:rFonts w:eastAsia="Times New Roman"/>
-                <w:b/>
-                <w:i/>
-                <w:color w:val="000000" w:themeColor="text1"/>
-                <w:szCs w:val="24"/>
-              </w:rPr>
-              <w:t>Alternative flows:</w:t>
-            </w:r>
-          </w:p>
-        </w:tc>
-        <w:tc>
-          <w:tcPr>
-            <w:tcW w:w="8370" w:type="dxa"/>
-            <w:gridSpan w:val="2"/>
-            <w:tcBorders>
-              <w:top w:val="single" w:sz="4" w:space="0" w:color="000000"/>
-              <w:left w:val="single" w:sz="4" w:space="0" w:color="000000"/>
-              <w:bottom w:val="single" w:sz="4" w:space="0" w:color="000000"/>
-              <w:right w:val="single" w:sz="4" w:space="0" w:color="000000"/>
-            </w:tcBorders>
-          </w:tcPr>
-          <w:p>
-            <w:pPr>
-              <w:jc w:val="both"/>
-              <w:rPr>
-                <w:rFonts w:eastAsia="Times New Roman"/>
-                <w:szCs w:val="24"/>
-              </w:rPr>
-            </w:pPr>
-            <w:r>
-              <w:rPr>
-                <w:rFonts w:eastAsia="Times New Roman"/>
-                <w:szCs w:val="24"/>
-              </w:rPr>
-              <w:t>1/ Trường hợp actor quên mật khẩu</w:t>
-            </w:r>
-          </w:p>
-          <w:p>
-            <w:pPr>
-              <w:jc w:val="both"/>
-              <w:rPr>
-                <w:rFonts w:eastAsia="Times New Roman"/>
-                <w:szCs w:val="24"/>
-              </w:rPr>
-            </w:pPr>
-            <w:r>
-              <w:rPr>
-                <w:rFonts w:eastAsia="Times New Roman"/>
-                <w:szCs w:val="24"/>
-              </w:rPr>
-              <w:t>1.1/ Actor chọn quên mật khẩu</w:t>
-            </w:r>
-          </w:p>
-          <w:p>
-            <w:pPr>
-              <w:jc w:val="both"/>
-              <w:rPr>
-                <w:rFonts w:eastAsia="Times New Roman"/>
-                <w:szCs w:val="24"/>
-              </w:rPr>
-            </w:pPr>
-            <w:r>
-              <w:rPr>
-                <w:rFonts w:eastAsia="Times New Roman"/>
-                <w:szCs w:val="24"/>
-              </w:rPr>
-              <w:t>1.2/ Actor điền email / sđt đã đăng ký tài khoản</w:t>
-            </w:r>
-          </w:p>
-          <w:p>
-            <w:pPr>
-              <w:jc w:val="both"/>
-              <w:rPr>
-                <w:rFonts w:eastAsia="Times New Roman"/>
-                <w:szCs w:val="24"/>
-              </w:rPr>
-            </w:pPr>
-            <w:r>
-              <w:rPr>
-                <w:rFonts w:eastAsia="Times New Roman"/>
-                <w:szCs w:val="24"/>
-              </w:rPr>
-              <w:t>1.3/ Hệ thống kiểm tra thông tin email /sđt sau đó gửi mã code về email/sđt</w:t>
-            </w:r>
-          </w:p>
-          <w:p>
-            <w:pPr>
-              <w:jc w:val="both"/>
-              <w:rPr>
-                <w:rFonts w:eastAsia="Times New Roman"/>
-                <w:szCs w:val="24"/>
-              </w:rPr>
-            </w:pPr>
-            <w:r>
-              <w:rPr>
-                <w:rFonts w:eastAsia="Times New Roman"/>
-                <w:szCs w:val="24"/>
-              </w:rPr>
-              <w:t>1.4/ Người dùng nhập đoạn code vừa được gửi</w:t>
-            </w:r>
-          </w:p>
-          <w:p>
-            <w:pPr>
-              <w:jc w:val="both"/>
-              <w:rPr>
-                <w:rFonts w:eastAsia="Times New Roman"/>
-                <w:szCs w:val="24"/>
-              </w:rPr>
-            </w:pPr>
-          </w:p>
-          <w:p>
-            <w:pPr>
-              <w:jc w:val="both"/>
-              <w:rPr>
-                <w:rFonts w:eastAsia="Times New Roman"/>
-                <w:szCs w:val="24"/>
-              </w:rPr>
-            </w:pPr>
-            <w:r>
-              <w:rPr>
-                <w:rFonts w:eastAsia="Times New Roman"/>
-                <w:szCs w:val="24"/>
-              </w:rPr>
-              <w:t>2/ Trường hợp actor chọn nhớ tên đăng nhập và mật khẩu:</w:t>
-            </w:r>
-          </w:p>
-          <w:p>
-            <w:pPr>
-              <w:jc w:val="both"/>
-              <w:rPr>
-                <w:rFonts w:eastAsia="Times New Roman"/>
-                <w:szCs w:val="24"/>
-              </w:rPr>
-            </w:pPr>
-            <w:r>
-              <w:rPr>
-                <w:rFonts w:eastAsia="Times New Roman"/>
-                <w:szCs w:val="24"/>
-              </w:rPr>
-              <w:t>2.1/ Actor nhập thông tin đăng nhập gồm: username, password.</w:t>
-            </w:r>
-          </w:p>
-          <w:p>
-            <w:pPr>
-              <w:jc w:val="both"/>
-              <w:rPr>
-                <w:rFonts w:eastAsia="Times New Roman"/>
-                <w:szCs w:val="24"/>
-              </w:rPr>
-            </w:pPr>
-            <w:r>
-              <w:rPr>
-                <w:rFonts w:eastAsia="Times New Roman"/>
-                <w:szCs w:val="24"/>
-              </w:rPr>
-              <w:t>2.2/ Actor chọn vào checkbox “Nhớ tên đăng nhập” và “Nhớ mật khẩu” và nhấn nút “Đăng nhập”.</w:t>
-            </w:r>
-          </w:p>
-          <w:p>
-            <w:pPr>
-              <w:jc w:val="both"/>
-              <w:rPr>
-                <w:rFonts w:eastAsia="Times New Roman"/>
-                <w:szCs w:val="24"/>
-              </w:rPr>
-            </w:pPr>
-            <w:r>
-              <w:rPr>
-                <w:rFonts w:eastAsia="Times New Roman"/>
-                <w:szCs w:val="24"/>
-              </w:rPr>
-              <w:t xml:space="preserve">2.3/ Hệ thống kiểm tra thông tin đăng nhập và hiển thị màn hình chính của app tương ứng với tài khoản của actor. Lần sau khi actor vào </w:t>
-            </w:r>
-            <w:r>
-              <w:t>website</w:t>
-            </w:r>
-            <w:r>
-              <w:rPr>
-                <w:rFonts w:eastAsia="Times New Roman"/>
-                <w:szCs w:val="24"/>
-              </w:rPr>
-              <w:t xml:space="preserve"> thì hệ thống sẽ vào thẳng màn hình chính của actor mà không qua bước đăng nhập.</w:t>
-            </w:r>
-          </w:p>
-        </w:tc>
-      </w:tr>
-      <w:tr>
-        <w:trPr>
-          <w:trHeight w:val="980"/>
-        </w:trPr>
-        <w:tc>
-          <w:tcPr>
-            <w:tcW w:w="2155" w:type="dxa"/>
-            <w:tcBorders>
-              <w:top w:val="single" w:sz="4" w:space="0" w:color="000000"/>
-              <w:left w:val="single" w:sz="4" w:space="0" w:color="000000"/>
-              <w:bottom w:val="single" w:sz="4" w:space="0" w:color="000000"/>
-              <w:right w:val="single" w:sz="4" w:space="0" w:color="000000"/>
-            </w:tcBorders>
-          </w:tcPr>
-          <w:p>
-            <w:pPr>
-              <w:spacing w:after="120"/>
-              <w:rPr>
-                <w:rFonts w:eastAsia="Times New Roman"/>
-                <w:color w:val="000000" w:themeColor="text1"/>
-                <w:szCs w:val="24"/>
-              </w:rPr>
-            </w:pPr>
-            <w:r>
-              <w:rPr>
-                <w:rFonts w:eastAsia="Times New Roman"/>
-                <w:b/>
-                <w:i/>
-                <w:color w:val="000000" w:themeColor="text1"/>
-                <w:szCs w:val="24"/>
-              </w:rPr>
-              <w:t>Exception flows:</w:t>
-            </w:r>
-          </w:p>
-        </w:tc>
-        <w:tc>
-          <w:tcPr>
-            <w:tcW w:w="8370" w:type="dxa"/>
-            <w:gridSpan w:val="2"/>
-            <w:tcBorders>
-              <w:top w:val="single" w:sz="4" w:space="0" w:color="000000"/>
-              <w:left w:val="single" w:sz="4" w:space="0" w:color="000000"/>
-              <w:bottom w:val="single" w:sz="4" w:space="0" w:color="000000"/>
-              <w:right w:val="single" w:sz="4" w:space="0" w:color="000000"/>
-            </w:tcBorders>
-          </w:tcPr>
-          <w:p>
-            <w:pPr>
-              <w:jc w:val="both"/>
-              <w:rPr>
-                <w:rFonts w:eastAsia="Times New Roman"/>
-                <w:szCs w:val="24"/>
-              </w:rPr>
-            </w:pPr>
-            <w:r>
-              <w:rPr>
-                <w:rFonts w:eastAsia="Times New Roman"/>
-                <w:szCs w:val="24"/>
-              </w:rPr>
-              <w:t>Khi thực hiện Main flow đến bước #2 hoặc Alternative flow 2 đến bước 2.2 . Việc đăng nhập không thành công:</w:t>
-            </w:r>
-          </w:p>
-          <w:p>
-            <w:pPr>
-              <w:jc w:val="both"/>
-              <w:rPr>
-                <w:rFonts w:eastAsia="Times New Roman"/>
-                <w:szCs w:val="24"/>
-              </w:rPr>
-            </w:pPr>
-            <w:r>
-              <w:rPr>
-                <w:rFonts w:eastAsia="Times New Roman"/>
-                <w:szCs w:val="24"/>
-              </w:rPr>
-              <w:t>Hệ thống thông báo “Thông tin đăng nhập không đúng, vui lòng nhập lại”.</w:t>
-            </w:r>
-          </w:p>
-          <w:p>
-            <w:pPr>
-              <w:rPr>
-                <w:rFonts w:eastAsia="Times New Roman"/>
-                <w:szCs w:val="24"/>
-              </w:rPr>
-            </w:pPr>
-            <w:r>
-              <w:rPr>
-                <w:rFonts w:eastAsia="Times New Roman"/>
-                <w:szCs w:val="24"/>
-              </w:rPr>
-              <w:lastRenderedPageBreak/>
-              <w:t xml:space="preserve">Khi thực hiện </w:t>
-            </w:r>
-            <w:r>
-              <w:t xml:space="preserve"> </w:t>
-            </w:r>
-            <w:r>
-              <w:rPr>
-                <w:rFonts w:eastAsia="Times New Roman"/>
-                <w:szCs w:val="24"/>
-              </w:rPr>
-              <w:t>Alternative flow 1 đến bước 2</w:t>
-            </w:r>
-            <w:r>
-              <w:rPr>
-                <w:rFonts w:eastAsia="Times New Roman"/>
-                <w:szCs w:val="24"/>
-              </w:rPr>
-              <w:t xml:space="preserve">.Email chưa được đăng ký </w:t>
-            </w:r>
-          </w:p>
-          <w:p>
-            <w:pPr>
-              <w:jc w:val="both"/>
-              <w:rPr>
-                <w:rFonts w:eastAsia="Times New Roman"/>
-                <w:szCs w:val="24"/>
-              </w:rPr>
-            </w:pPr>
-            <w:r>
-              <w:rPr>
-                <w:rFonts w:eastAsia="Times New Roman"/>
-                <w:szCs w:val="24"/>
-              </w:rPr>
-              <w:t>Hệ thống thông báo “Email chưa được đăng ký với tài khoản nào”.</w:t>
-            </w:r>
-          </w:p>
-          <w:p>
-            <w:pPr>
-              <w:rPr>
-                <w:rFonts w:eastAsia="Times New Roman"/>
-                <w:szCs w:val="24"/>
-              </w:rPr>
-            </w:pPr>
-            <w:r>
-              <w:rPr>
-                <w:rFonts w:eastAsia="Times New Roman"/>
-                <w:szCs w:val="24"/>
-              </w:rPr>
-              <w:t xml:space="preserve">Khi thực hiện </w:t>
-            </w:r>
-            <w:r>
-              <w:t xml:space="preserve"> </w:t>
-            </w:r>
-            <w:r>
-              <w:rPr>
-                <w:rFonts w:eastAsia="Times New Roman"/>
-                <w:szCs w:val="24"/>
-              </w:rPr>
-              <w:t xml:space="preserve">Alternative flow 1 đến bước 4.Mã code không đúng </w:t>
-            </w:r>
-          </w:p>
-          <w:p>
-            <w:pPr>
-              <w:jc w:val="both"/>
-              <w:rPr>
-                <w:rFonts w:eastAsia="Times New Roman"/>
-                <w:szCs w:val="24"/>
-              </w:rPr>
-            </w:pPr>
-            <w:r>
-              <w:rPr>
-                <w:rFonts w:eastAsia="Times New Roman"/>
-                <w:szCs w:val="24"/>
-              </w:rPr>
-              <w:t>Hệ thống thông báo “Mã kích hoạt không đúng, vui lòng nhập lại mã hoặc nhấn nút &lt;Gửi lại mã kích hoạt&gt; để nhận mã mới”.</w:t>
             </w:r>
           </w:p>
         </w:tc>
       </w:tr>
     </w:tbl>
-    <w:p/>
-    <w:tbl>
-      <w:tblPr>
-        <w:tblW w:w="10525" w:type="dxa"/>
-        <w:tblBorders>
-          <w:top w:val="single" w:sz="4" w:space="0" w:color="BFBFBF"/>
-          <w:left w:val="single" w:sz="4" w:space="0" w:color="BFBFBF"/>
-          <w:bottom w:val="single" w:sz="4" w:space="0" w:color="BFBFBF"/>
-          <w:right w:val="single" w:sz="4" w:space="0" w:color="BFBFBF"/>
-          <w:insideH w:val="single" w:sz="4" w:space="0" w:color="BFBFBF"/>
-          <w:insideV w:val="single" w:sz="4" w:space="0" w:color="BFBFBF"/>
-        </w:tblBorders>
-        <w:tblLayout w:type="fixed"/>
-        <w:tblLook w:val="0400" w:firstRow="0" w:lastRow="0" w:firstColumn="0" w:lastColumn="0" w:noHBand="0" w:noVBand="1"/>
-      </w:tblPr>
-      <w:tblGrid>
-        <w:gridCol w:w="2155"/>
-        <w:gridCol w:w="2430"/>
-        <w:gridCol w:w="5940"/>
-      </w:tblGrid>
-      <w:tr>
-        <w:trPr>
-          <w:trHeight w:val="280"/>
-        </w:trPr>
-        <w:tc>
-          <w:tcPr>
-            <w:tcW w:w="2155" w:type="dxa"/>
-            <w:tcBorders>
-              <w:top w:val="single" w:sz="4" w:space="0" w:color="000000"/>
-              <w:left w:val="single" w:sz="4" w:space="0" w:color="000000"/>
-              <w:bottom w:val="single" w:sz="4" w:space="0" w:color="000000"/>
-              <w:right w:val="single" w:sz="4" w:space="0" w:color="000000"/>
-            </w:tcBorders>
-          </w:tcPr>
-          <w:p>
-            <w:pPr>
-              <w:spacing w:after="120"/>
-              <w:jc w:val="both"/>
-              <w:rPr>
-                <w:rFonts w:eastAsia="Times New Roman"/>
-                <w:color w:val="000000" w:themeColor="text1"/>
-                <w:szCs w:val="24"/>
-              </w:rPr>
-            </w:pPr>
-            <w:r>
-              <w:rPr>
-                <w:rFonts w:eastAsia="Times New Roman"/>
-                <w:b/>
-                <w:i/>
-                <w:color w:val="000000" w:themeColor="text1"/>
-                <w:szCs w:val="24"/>
-              </w:rPr>
-              <w:t>Use Case ID:</w:t>
-            </w:r>
-          </w:p>
-        </w:tc>
-        <w:tc>
-          <w:tcPr>
-            <w:tcW w:w="2430" w:type="dxa"/>
-            <w:tcBorders>
-              <w:top w:val="single" w:sz="4" w:space="0" w:color="000000"/>
-              <w:left w:val="single" w:sz="4" w:space="0" w:color="000000"/>
-              <w:bottom w:val="single" w:sz="4" w:space="0" w:color="000000"/>
-              <w:right w:val="single" w:sz="4" w:space="0" w:color="000000"/>
-            </w:tcBorders>
-          </w:tcPr>
-          <w:p>
-            <w:pPr>
-              <w:spacing w:after="120"/>
-              <w:rPr>
-                <w:rFonts w:eastAsia="Times New Roman"/>
-                <w:szCs w:val="24"/>
-              </w:rPr>
-            </w:pPr>
-            <w:r>
-              <w:t>W-HS-UC03</w:t>
-            </w:r>
-          </w:p>
-        </w:tc>
-        <w:tc>
-          <w:tcPr>
-            <w:tcW w:w="5940" w:type="dxa"/>
-            <w:tcBorders>
-              <w:top w:val="single" w:sz="4" w:space="0" w:color="000000"/>
-              <w:left w:val="single" w:sz="4" w:space="0" w:color="000000"/>
-              <w:bottom w:val="single" w:sz="4" w:space="0" w:color="000000"/>
-              <w:right w:val="single" w:sz="4" w:space="0" w:color="000000"/>
-            </w:tcBorders>
-          </w:tcPr>
-          <w:p>
-            <w:pPr>
-              <w:spacing w:after="120"/>
-              <w:rPr>
-                <w:rFonts w:eastAsia="Times New Roman"/>
-                <w:szCs w:val="24"/>
-              </w:rPr>
-            </w:pPr>
-            <w:r>
-              <w:rPr>
-                <w:rFonts w:eastAsia="Times New Roman"/>
-                <w:b/>
-                <w:i/>
-                <w:szCs w:val="24"/>
-              </w:rPr>
-              <w:t>Requirement</w:t>
-            </w:r>
-            <w:r>
-              <w:rPr>
-                <w:rFonts w:eastAsia="Times New Roman"/>
-                <w:b/>
-                <w:i/>
-                <w:szCs w:val="24"/>
-              </w:rPr>
-              <w:t xml:space="preserve"> Ref</w:t>
-            </w:r>
-            <w:r>
-              <w:rPr>
-                <w:rFonts w:eastAsia="Times New Roman"/>
-                <w:b/>
-                <w:i/>
-                <w:szCs w:val="24"/>
-              </w:rPr>
-              <w:t>:</w:t>
-            </w:r>
-            <w:r>
-              <w:rPr>
-                <w:rFonts w:eastAsia="Times New Roman"/>
-                <w:szCs w:val="24"/>
-              </w:rPr>
-              <w:t xml:space="preserve"> </w:t>
-            </w:r>
-            <w:r>
-              <w:t>W-HS-01</w:t>
-            </w:r>
-          </w:p>
-        </w:tc>
-      </w:tr>
-      <w:tr>
-        <w:trPr>
-          <w:trHeight w:val="260"/>
-        </w:trPr>
-        <w:tc>
-          <w:tcPr>
-            <w:tcW w:w="2155" w:type="dxa"/>
-            <w:tcBorders>
-              <w:top w:val="single" w:sz="4" w:space="0" w:color="000000"/>
-              <w:left w:val="single" w:sz="4" w:space="0" w:color="000000"/>
-              <w:bottom w:val="single" w:sz="4" w:space="0" w:color="000000"/>
-              <w:right w:val="single" w:sz="4" w:space="0" w:color="000000"/>
-            </w:tcBorders>
-          </w:tcPr>
-          <w:p>
-            <w:pPr>
-              <w:spacing w:after="120"/>
-              <w:jc w:val="both"/>
-              <w:rPr>
-                <w:rFonts w:eastAsia="Times New Roman"/>
-                <w:color w:val="000000" w:themeColor="text1"/>
-                <w:szCs w:val="24"/>
-              </w:rPr>
-            </w:pPr>
-            <w:r>
-              <w:rPr>
-                <w:rFonts w:eastAsia="Times New Roman"/>
-                <w:b/>
-                <w:i/>
-                <w:color w:val="000000" w:themeColor="text1"/>
-                <w:szCs w:val="24"/>
-              </w:rPr>
-              <w:t>Use case Name:</w:t>
-            </w:r>
-          </w:p>
-        </w:tc>
-        <w:tc>
-          <w:tcPr>
-            <w:tcW w:w="8370" w:type="dxa"/>
-            <w:gridSpan w:val="2"/>
-            <w:tcBorders>
-              <w:top w:val="single" w:sz="4" w:space="0" w:color="000000"/>
-              <w:left w:val="single" w:sz="4" w:space="0" w:color="000000"/>
-              <w:bottom w:val="single" w:sz="4" w:space="0" w:color="000000"/>
-              <w:right w:val="single" w:sz="4" w:space="0" w:color="000000"/>
-            </w:tcBorders>
-          </w:tcPr>
-          <w:p>
-            <w:pPr>
-              <w:spacing w:after="120"/>
-              <w:rPr>
-                <w:rFonts w:eastAsia="Times New Roman"/>
-                <w:szCs w:val="24"/>
-              </w:rPr>
-            </w:pPr>
-            <w:r>
-              <w:rPr>
-                <w:rFonts w:eastAsia="Times New Roman"/>
-                <w:szCs w:val="24"/>
-              </w:rPr>
-              <w:t xml:space="preserve">Người dùng tìm kiếm sản phẩm </w:t>
-            </w:r>
-          </w:p>
-        </w:tc>
-      </w:tr>
-      <w:tr>
-        <w:trPr>
-          <w:trHeight w:val="320"/>
-        </w:trPr>
-        <w:tc>
-          <w:tcPr>
-            <w:tcW w:w="2155" w:type="dxa"/>
-            <w:tcBorders>
-              <w:top w:val="single" w:sz="4" w:space="0" w:color="000000"/>
-              <w:left w:val="single" w:sz="4" w:space="0" w:color="000000"/>
-              <w:bottom w:val="single" w:sz="4" w:space="0" w:color="000000"/>
-              <w:right w:val="single" w:sz="4" w:space="0" w:color="000000"/>
-            </w:tcBorders>
-          </w:tcPr>
-          <w:p>
-            <w:pPr>
-              <w:spacing w:after="120"/>
-              <w:rPr>
-                <w:rFonts w:eastAsia="Times New Roman"/>
-                <w:color w:val="000000" w:themeColor="text1"/>
-                <w:szCs w:val="24"/>
-              </w:rPr>
-            </w:pPr>
-            <w:r>
-              <w:rPr>
-                <w:rFonts w:eastAsia="Times New Roman"/>
-                <w:b/>
-                <w:i/>
-                <w:color w:val="000000" w:themeColor="text1"/>
-                <w:szCs w:val="24"/>
-              </w:rPr>
-              <w:t>Brief description:</w:t>
-            </w:r>
-          </w:p>
-        </w:tc>
-        <w:tc>
-          <w:tcPr>
-            <w:tcW w:w="8370" w:type="dxa"/>
-            <w:gridSpan w:val="2"/>
-            <w:tcBorders>
-              <w:top w:val="single" w:sz="4" w:space="0" w:color="000000"/>
-              <w:left w:val="single" w:sz="4" w:space="0" w:color="000000"/>
-              <w:bottom w:val="single" w:sz="4" w:space="0" w:color="000000"/>
-              <w:right w:val="single" w:sz="4" w:space="0" w:color="000000"/>
-            </w:tcBorders>
-          </w:tcPr>
-          <w:p>
-            <w:pPr>
-              <w:spacing w:after="120"/>
-              <w:rPr>
-                <w:rFonts w:eastAsia="Times New Roman"/>
-                <w:szCs w:val="24"/>
-              </w:rPr>
-            </w:pPr>
-            <w:r>
-              <w:t xml:space="preserve">Người dùng tìm kiếm sản phẩm mình mong muốn </w:t>
-            </w:r>
-          </w:p>
-        </w:tc>
-      </w:tr>
-      <w:tr>
-        <w:trPr>
-          <w:trHeight w:val="280"/>
-        </w:trPr>
-        <w:tc>
-          <w:tcPr>
-            <w:tcW w:w="2155" w:type="dxa"/>
-            <w:tcBorders>
-              <w:top w:val="single" w:sz="4" w:space="0" w:color="000000"/>
-              <w:left w:val="single" w:sz="4" w:space="0" w:color="000000"/>
-              <w:bottom w:val="single" w:sz="4" w:space="0" w:color="000000"/>
-              <w:right w:val="single" w:sz="4" w:space="0" w:color="000000"/>
-            </w:tcBorders>
-          </w:tcPr>
-          <w:p>
-            <w:pPr>
-              <w:spacing w:after="120"/>
-              <w:ind w:right="101"/>
-              <w:rPr>
-                <w:rFonts w:eastAsia="Times New Roman"/>
-                <w:color w:val="000000" w:themeColor="text1"/>
-                <w:szCs w:val="24"/>
-              </w:rPr>
-            </w:pPr>
-            <w:r>
-              <w:rPr>
-                <w:rFonts w:eastAsia="Times New Roman"/>
-                <w:b/>
-                <w:i/>
-                <w:color w:val="000000" w:themeColor="text1"/>
-                <w:szCs w:val="24"/>
-              </w:rPr>
-              <w:t>Actors:</w:t>
-            </w:r>
-          </w:p>
-        </w:tc>
-        <w:tc>
-          <w:tcPr>
-            <w:tcW w:w="8370" w:type="dxa"/>
-            <w:gridSpan w:val="2"/>
-            <w:tcBorders>
-              <w:top w:val="single" w:sz="4" w:space="0" w:color="000000"/>
-              <w:left w:val="single" w:sz="4" w:space="0" w:color="000000"/>
-              <w:bottom w:val="single" w:sz="4" w:space="0" w:color="000000"/>
-              <w:right w:val="single" w:sz="4" w:space="0" w:color="000000"/>
-            </w:tcBorders>
-          </w:tcPr>
-          <w:p>
-            <w:pPr>
-              <w:spacing w:after="120"/>
-              <w:rPr>
-                <w:rFonts w:eastAsia="Times New Roman"/>
-                <w:szCs w:val="24"/>
-              </w:rPr>
-            </w:pPr>
-            <w:r>
-              <w:rPr>
-                <w:rFonts w:eastAsia="Times New Roman"/>
-                <w:szCs w:val="24"/>
-              </w:rPr>
-              <w:t>User(Non-Register)</w:t>
-            </w:r>
-            <w:r>
-              <w:rPr>
-                <w:rFonts w:eastAsia="Times New Roman"/>
-                <w:szCs w:val="24"/>
-              </w:rPr>
-              <w:t>,User</w:t>
-            </w:r>
-          </w:p>
-        </w:tc>
-      </w:tr>
-      <w:tr>
-        <w:trPr>
-          <w:trHeight w:val="700"/>
-        </w:trPr>
-        <w:tc>
-          <w:tcPr>
-            <w:tcW w:w="2155" w:type="dxa"/>
-            <w:tcBorders>
-              <w:top w:val="single" w:sz="4" w:space="0" w:color="000000"/>
-              <w:left w:val="single" w:sz="4" w:space="0" w:color="000000"/>
-              <w:bottom w:val="single" w:sz="4" w:space="0" w:color="000000"/>
-              <w:right w:val="single" w:sz="4" w:space="0" w:color="000000"/>
-            </w:tcBorders>
-          </w:tcPr>
-          <w:p>
-            <w:pPr>
-              <w:spacing w:after="120"/>
-              <w:rPr>
-                <w:rFonts w:eastAsia="Times New Roman"/>
-                <w:color w:val="000000" w:themeColor="text1"/>
-                <w:szCs w:val="24"/>
-              </w:rPr>
-            </w:pPr>
-            <w:r>
-              <w:rPr>
-                <w:rFonts w:eastAsia="Times New Roman"/>
-                <w:b/>
-                <w:i/>
-                <w:color w:val="000000" w:themeColor="text1"/>
-                <w:szCs w:val="24"/>
-              </w:rPr>
-              <w:t>Pre-conditions:</w:t>
-            </w:r>
-          </w:p>
-        </w:tc>
-        <w:tc>
-          <w:tcPr>
-            <w:tcW w:w="8370" w:type="dxa"/>
-            <w:gridSpan w:val="2"/>
-            <w:tcBorders>
-              <w:top w:val="single" w:sz="4" w:space="0" w:color="000000"/>
-              <w:left w:val="single" w:sz="4" w:space="0" w:color="000000"/>
-              <w:bottom w:val="single" w:sz="4" w:space="0" w:color="000000"/>
-              <w:right w:val="single" w:sz="4" w:space="0" w:color="000000"/>
-            </w:tcBorders>
-          </w:tcPr>
-          <w:p>
-            <w:pPr>
-              <w:rPr>
-                <w:rFonts w:eastAsia="Times New Roman"/>
-                <w:szCs w:val="24"/>
-              </w:rPr>
-            </w:pPr>
-            <w:r>
-              <w:t>Actor  truy cập Website</w:t>
-            </w:r>
-          </w:p>
-        </w:tc>
-      </w:tr>
-      <w:tr>
-        <w:trPr>
-          <w:trHeight w:val="917"/>
-        </w:trPr>
-        <w:tc>
-          <w:tcPr>
-            <w:tcW w:w="2155" w:type="dxa"/>
-            <w:tcBorders>
-              <w:top w:val="single" w:sz="4" w:space="0" w:color="000000"/>
-              <w:left w:val="single" w:sz="4" w:space="0" w:color="000000"/>
-              <w:bottom w:val="single" w:sz="4" w:space="0" w:color="000000"/>
-              <w:right w:val="single" w:sz="4" w:space="0" w:color="000000"/>
-            </w:tcBorders>
-          </w:tcPr>
-          <w:p>
-            <w:pPr>
-              <w:spacing w:after="120"/>
-              <w:rPr>
-                <w:rFonts w:eastAsia="Times New Roman"/>
-                <w:color w:val="000000" w:themeColor="text1"/>
-                <w:szCs w:val="24"/>
-              </w:rPr>
-            </w:pPr>
-            <w:r>
-              <w:rPr>
-                <w:rFonts w:eastAsia="Times New Roman"/>
-                <w:b/>
-                <w:i/>
-                <w:color w:val="000000" w:themeColor="text1"/>
-                <w:szCs w:val="24"/>
-              </w:rPr>
-              <w:t>Post-conditions:</w:t>
-            </w:r>
-          </w:p>
-        </w:tc>
-        <w:tc>
-          <w:tcPr>
-            <w:tcW w:w="8370" w:type="dxa"/>
-            <w:gridSpan w:val="2"/>
-            <w:tcBorders>
-              <w:top w:val="single" w:sz="4" w:space="0" w:color="000000"/>
-              <w:left w:val="single" w:sz="4" w:space="0" w:color="000000"/>
-              <w:bottom w:val="single" w:sz="4" w:space="0" w:color="000000"/>
-              <w:right w:val="single" w:sz="4" w:space="0" w:color="000000"/>
-            </w:tcBorders>
-          </w:tcPr>
-          <w:p>
-            <w:pPr>
-              <w:pBdr>
-                <w:top w:val="nil"/>
-                <w:left w:val="nil"/>
-                <w:bottom w:val="nil"/>
-                <w:right w:val="nil"/>
-                <w:between w:val="nil"/>
-              </w:pBdr>
-              <w:jc w:val="both"/>
-              <w:rPr>
-                <w:rFonts w:eastAsia="Times New Roman"/>
-                <w:color w:val="000000"/>
-                <w:szCs w:val="24"/>
-              </w:rPr>
-            </w:pPr>
-            <w:r>
-              <w:rPr>
-                <w:rFonts w:eastAsia="Times New Roman"/>
-                <w:color w:val="000000"/>
-                <w:szCs w:val="24"/>
-              </w:rPr>
-              <w:t>Hệ thống hiển thị các sản phẩm mà Actor tìm kiếm</w:t>
-            </w:r>
-          </w:p>
-        </w:tc>
-      </w:tr>
-      <w:tr>
-        <w:trPr>
-          <w:trHeight w:val="998"/>
-        </w:trPr>
-        <w:tc>
-          <w:tcPr>
-            <w:tcW w:w="2155" w:type="dxa"/>
-            <w:tcBorders>
-              <w:top w:val="single" w:sz="4" w:space="0" w:color="000000"/>
-              <w:left w:val="single" w:sz="4" w:space="0" w:color="000000"/>
-              <w:bottom w:val="single" w:sz="4" w:space="0" w:color="000000"/>
-              <w:right w:val="single" w:sz="4" w:space="0" w:color="000000"/>
-            </w:tcBorders>
-          </w:tcPr>
-          <w:p>
-            <w:pPr>
-              <w:spacing w:after="120"/>
-              <w:rPr>
-                <w:rFonts w:eastAsia="Times New Roman"/>
-                <w:color w:val="000000" w:themeColor="text1"/>
-                <w:szCs w:val="24"/>
-              </w:rPr>
-            </w:pPr>
-            <w:r>
-              <w:rPr>
-                <w:rFonts w:eastAsia="Times New Roman"/>
-                <w:b/>
-                <w:i/>
-                <w:color w:val="000000" w:themeColor="text1"/>
-                <w:szCs w:val="24"/>
-              </w:rPr>
-              <w:t>Main Success flow:</w:t>
-            </w:r>
-          </w:p>
-        </w:tc>
-        <w:tc>
-          <w:tcPr>
-            <w:tcW w:w="8370" w:type="dxa"/>
-            <w:gridSpan w:val="2"/>
-            <w:tcBorders>
-              <w:top w:val="single" w:sz="4" w:space="0" w:color="000000"/>
-              <w:left w:val="single" w:sz="4" w:space="0" w:color="000000"/>
-              <w:bottom w:val="single" w:sz="4" w:space="0" w:color="000000"/>
-              <w:right w:val="single" w:sz="4" w:space="0" w:color="000000"/>
-            </w:tcBorders>
-          </w:tcPr>
-          <w:p>
-            <w:pPr>
-              <w:tabs>
-                <w:tab w:val="left" w:pos="1068"/>
-              </w:tabs>
-              <w:rPr>
-                <w:rFonts w:eastAsia="Times New Roman"/>
-                <w:szCs w:val="24"/>
-              </w:rPr>
-            </w:pPr>
-            <w:r>
-              <w:rPr>
-                <w:rFonts w:eastAsia="Times New Roman"/>
-                <w:szCs w:val="24"/>
-              </w:rPr>
-              <w:t>1/ Actor truy cập trang chủ của Website</w:t>
-            </w:r>
-          </w:p>
-          <w:p>
-            <w:pPr>
-              <w:tabs>
-                <w:tab w:val="left" w:pos="1068"/>
-              </w:tabs>
-              <w:rPr>
-                <w:rFonts w:eastAsia="Times New Roman"/>
-                <w:szCs w:val="24"/>
-              </w:rPr>
-            </w:pPr>
-            <w:r>
-              <w:rPr>
-                <w:rFonts w:eastAsia="Times New Roman"/>
-                <w:szCs w:val="24"/>
-              </w:rPr>
-              <w:t>2/ Actor nhập thông tin tìm kiếm vào textbox phía trên header menu</w:t>
-            </w:r>
-            <w:r>
-              <w:rPr>
-                <w:rFonts w:eastAsia="Times New Roman"/>
-                <w:szCs w:val="24"/>
-              </w:rPr>
-              <w:t>.Nhấn icon tìm kiếm</w:t>
-            </w:r>
-          </w:p>
-          <w:p>
-            <w:pPr>
-              <w:tabs>
-                <w:tab w:val="left" w:pos="1068"/>
-              </w:tabs>
-              <w:rPr>
-                <w:rFonts w:eastAsia="Times New Roman"/>
-                <w:szCs w:val="24"/>
-              </w:rPr>
-            </w:pPr>
-            <w:r>
-              <w:rPr>
-                <w:rFonts w:eastAsia="Times New Roman"/>
-                <w:szCs w:val="24"/>
-              </w:rPr>
-              <w:t>3/ Hệ thống kiểm tra thông tin tìm kiếm và hiển thị các sản phẩm liên quan đến thông tin Actor tìm kiếm</w:t>
-            </w:r>
-          </w:p>
-        </w:tc>
-      </w:tr>
-      <w:tr>
-        <w:trPr>
-          <w:trHeight w:val="1880"/>
-        </w:trPr>
-        <w:tc>
-          <w:tcPr>
-            <w:tcW w:w="2155" w:type="dxa"/>
-            <w:tcBorders>
-              <w:top w:val="single" w:sz="4" w:space="0" w:color="000000"/>
-              <w:left w:val="single" w:sz="4" w:space="0" w:color="000000"/>
-              <w:bottom w:val="single" w:sz="4" w:space="0" w:color="000000"/>
-              <w:right w:val="single" w:sz="4" w:space="0" w:color="000000"/>
-            </w:tcBorders>
-          </w:tcPr>
-          <w:p>
-            <w:pPr>
-              <w:spacing w:after="120"/>
-              <w:rPr>
-                <w:rFonts w:eastAsia="Times New Roman"/>
-                <w:color w:val="000000" w:themeColor="text1"/>
-                <w:szCs w:val="24"/>
-              </w:rPr>
-            </w:pPr>
-            <w:r>
-              <w:rPr>
-                <w:rFonts w:eastAsia="Times New Roman"/>
-                <w:b/>
-                <w:i/>
-                <w:color w:val="000000" w:themeColor="text1"/>
-                <w:szCs w:val="24"/>
-              </w:rPr>
-              <w:t>Alternative flows:</w:t>
-            </w:r>
-          </w:p>
-        </w:tc>
-        <w:tc>
-          <w:tcPr>
-            <w:tcW w:w="8370" w:type="dxa"/>
-            <w:gridSpan w:val="2"/>
-            <w:tcBorders>
-              <w:top w:val="single" w:sz="4" w:space="0" w:color="000000"/>
-              <w:left w:val="single" w:sz="4" w:space="0" w:color="000000"/>
-              <w:bottom w:val="single" w:sz="4" w:space="0" w:color="000000"/>
-              <w:right w:val="single" w:sz="4" w:space="0" w:color="000000"/>
-            </w:tcBorders>
-          </w:tcPr>
-          <w:p>
-            <w:pPr>
-              <w:pStyle w:val="ListParagraph"/>
-              <w:numPr>
-                <w:ilvl w:val="0"/>
-                <w:numId w:val="4"/>
-              </w:numPr>
-              <w:jc w:val="both"/>
-              <w:rPr>
-                <w:rFonts w:eastAsia="Times New Roman"/>
-                <w:szCs w:val="24"/>
-              </w:rPr>
-            </w:pPr>
-            <w:r>
-              <w:rPr>
-                <w:rFonts w:eastAsia="Times New Roman"/>
-                <w:szCs w:val="24"/>
-              </w:rPr>
-              <w:t>Lọc kết quả tìm kiếm:</w:t>
-            </w:r>
-          </w:p>
-          <w:p>
-            <w:pPr>
-              <w:jc w:val="both"/>
-              <w:rPr>
-                <w:rFonts w:eastAsia="Times New Roman"/>
-                <w:szCs w:val="24"/>
-              </w:rPr>
-            </w:pPr>
-            <w:r>
-              <w:rPr>
-                <w:rFonts w:eastAsia="Times New Roman"/>
-                <w:szCs w:val="24"/>
-              </w:rPr>
-              <w:t>Người dùng có thể áp dụng các bộ lọc để thu hẹp kết quả tìm kiếm, như lọc theo danh mục, mức giá, thương hiệu, kích thước, màu sắc, v.v.</w:t>
-            </w:r>
-          </w:p>
-          <w:p>
-            <w:pPr>
-              <w:jc w:val="both"/>
-              <w:rPr>
-                <w:rFonts w:eastAsia="Times New Roman"/>
-                <w:szCs w:val="24"/>
-              </w:rPr>
-            </w:pPr>
-            <w:r>
-              <w:rPr>
-                <w:rFonts w:eastAsia="Times New Roman"/>
-                <w:szCs w:val="24"/>
-              </w:rPr>
-              <w:t>Hệ thống cần cung cấp các lựa chọn lọc dễ hiểu và tiện lợi để người dùng có thể dễ dàng áp dụng và xem kết quả tìm kiếm được lọc.</w:t>
-            </w:r>
-          </w:p>
-          <w:p>
-            <w:pPr>
-              <w:pStyle w:val="ListParagraph"/>
-              <w:numPr>
-                <w:ilvl w:val="0"/>
-                <w:numId w:val="4"/>
-              </w:numPr>
-              <w:jc w:val="both"/>
-              <w:rPr>
-                <w:rFonts w:eastAsia="Times New Roman"/>
-                <w:szCs w:val="24"/>
-              </w:rPr>
-            </w:pPr>
-            <w:r>
-              <w:rPr>
-                <w:rFonts w:eastAsia="Times New Roman"/>
-                <w:szCs w:val="24"/>
-              </w:rPr>
-              <w:t>Sắp xếp kết quả tìm kiếm:</w:t>
-            </w:r>
-          </w:p>
-          <w:p>
-            <w:pPr>
-              <w:jc w:val="both"/>
-              <w:rPr>
-                <w:rFonts w:eastAsia="Times New Roman"/>
-                <w:szCs w:val="24"/>
-              </w:rPr>
-            </w:pPr>
-            <w:r>
-              <w:rPr>
-                <w:rFonts w:eastAsia="Times New Roman"/>
-                <w:szCs w:val="24"/>
-              </w:rPr>
-              <w:t>Người dùng có thể sắp xếp kết quả tìm kiếm theo tiêu chí như giá từ thấp đến cao, từ cao đến thấp, đánh giá cao nhất, mới nhất, phổ biến nhất, v.v.</w:t>
-            </w:r>
-          </w:p>
-          <w:p>
-            <w:pPr>
-              <w:jc w:val="both"/>
-              <w:rPr>
-                <w:rFonts w:eastAsia="Times New Roman"/>
-                <w:szCs w:val="24"/>
-              </w:rPr>
-            </w:pPr>
-            <w:r>
-              <w:rPr>
-                <w:rFonts w:eastAsia="Times New Roman"/>
-                <w:szCs w:val="24"/>
-              </w:rPr>
-              <w:t>Hệ thống cần cung cấp các lựa chọn sắp xếp dễ dàng để người dùng có thể tuỳ chỉnh hiển thị kết quả theo sở thích cá nhân.</w:t>
-            </w:r>
-          </w:p>
-          <w:p>
-            <w:pPr>
-              <w:jc w:val="both"/>
-              <w:rPr>
-                <w:rFonts w:eastAsia="Times New Roman"/>
-                <w:szCs w:val="24"/>
-              </w:rPr>
-            </w:pPr>
-          </w:p>
-        </w:tc>
-      </w:tr>
-      <w:tr>
-        <w:trPr>
-          <w:trHeight w:val="980"/>
-        </w:trPr>
-        <w:tc>
-          <w:tcPr>
-            <w:tcW w:w="2155" w:type="dxa"/>
-            <w:tcBorders>
-              <w:top w:val="single" w:sz="4" w:space="0" w:color="000000"/>
-              <w:left w:val="single" w:sz="4" w:space="0" w:color="000000"/>
-              <w:bottom w:val="single" w:sz="4" w:space="0" w:color="000000"/>
-              <w:right w:val="single" w:sz="4" w:space="0" w:color="000000"/>
-            </w:tcBorders>
-          </w:tcPr>
-          <w:p>
-            <w:pPr>
-              <w:spacing w:after="120"/>
-              <w:rPr>
-                <w:rFonts w:eastAsia="Times New Roman"/>
-                <w:color w:val="000000" w:themeColor="text1"/>
-                <w:szCs w:val="24"/>
-              </w:rPr>
-            </w:pPr>
-            <w:r>
-              <w:rPr>
-                <w:rFonts w:eastAsia="Times New Roman"/>
-                <w:b/>
-                <w:i/>
-                <w:color w:val="000000" w:themeColor="text1"/>
-                <w:szCs w:val="24"/>
-              </w:rPr>
-              <w:lastRenderedPageBreak/>
-              <w:t>Exception flows:</w:t>
-            </w:r>
-          </w:p>
-        </w:tc>
-        <w:tc>
-          <w:tcPr>
-            <w:tcW w:w="8370" w:type="dxa"/>
-            <w:gridSpan w:val="2"/>
-            <w:tcBorders>
-              <w:top w:val="single" w:sz="4" w:space="0" w:color="000000"/>
-              <w:left w:val="single" w:sz="4" w:space="0" w:color="000000"/>
-              <w:bottom w:val="single" w:sz="4" w:space="0" w:color="000000"/>
-              <w:right w:val="single" w:sz="4" w:space="0" w:color="000000"/>
-            </w:tcBorders>
-          </w:tcPr>
-          <w:p>
-            <w:pPr>
-              <w:jc w:val="both"/>
-              <w:rPr>
-                <w:rFonts w:eastAsia="Times New Roman"/>
-                <w:szCs w:val="24"/>
-              </w:rPr>
-            </w:pPr>
-            <w:r>
-              <w:rPr>
-                <w:rFonts w:eastAsia="Times New Roman"/>
-                <w:szCs w:val="24"/>
-              </w:rPr>
-              <w:t>Khi Actor thực hiện Main flow đến bước 2 nếu không có kết quả tìm kiếm:</w:t>
-            </w:r>
-          </w:p>
-          <w:p>
-            <w:pPr>
-              <w:jc w:val="both"/>
-              <w:rPr>
-                <w:rFonts w:eastAsia="Times New Roman"/>
-                <w:szCs w:val="24"/>
-              </w:rPr>
-            </w:pPr>
-            <w:r>
-              <w:rPr>
-                <w:rFonts w:eastAsia="Times New Roman"/>
-                <w:szCs w:val="24"/>
-              </w:rPr>
-              <w:t>Trong trường hợp người dùng nhập từ khóa không hợp lệ hoặc không tồn tại trong cơ sở dữ liệu sản phẩm, hệ thống sẽ hiển thị thông báo "Không tìm thấy kết quả phù hợp" hoặc tìm kiếm tương tự.</w:t>
-            </w:r>
-          </w:p>
-          <w:p>
-            <w:pPr>
-              <w:jc w:val="both"/>
-              <w:rPr>
-                <w:rFonts w:eastAsia="Times New Roman"/>
-                <w:szCs w:val="24"/>
-              </w:rPr>
-            </w:pPr>
-            <w:r>
-              <w:rPr>
-                <w:rFonts w:eastAsia="Times New Roman"/>
-                <w:szCs w:val="24"/>
-              </w:rPr>
-              <w:t>Hệ thống cung cấp gợi ý hoặc tìm kiếm phổ biến khác để người dùng có thể thử tìm kiếm lại với từ khóa khác.</w:t>
-            </w:r>
-          </w:p>
-          <w:p>
-            <w:pPr>
-              <w:jc w:val="both"/>
-              <w:rPr>
-                <w:rFonts w:eastAsia="Times New Roman"/>
-                <w:szCs w:val="24"/>
-              </w:rPr>
-            </w:pPr>
-          </w:p>
-        </w:tc>
-      </w:tr>
-    </w:tbl>
-    <w:p/>
-    <w:tbl>
-      <w:tblPr>
-        <w:tblW w:w="10525" w:type="dxa"/>
-        <w:tblBorders>
-          <w:top w:val="single" w:sz="4" w:space="0" w:color="BFBFBF"/>
-          <w:left w:val="single" w:sz="4" w:space="0" w:color="BFBFBF"/>
-          <w:bottom w:val="single" w:sz="4" w:space="0" w:color="BFBFBF"/>
-          <w:right w:val="single" w:sz="4" w:space="0" w:color="BFBFBF"/>
-          <w:insideH w:val="single" w:sz="4" w:space="0" w:color="BFBFBF"/>
-          <w:insideV w:val="single" w:sz="4" w:space="0" w:color="BFBFBF"/>
-        </w:tblBorders>
-        <w:tblLayout w:type="fixed"/>
-        <w:tblLook w:val="0400" w:firstRow="0" w:lastRow="0" w:firstColumn="0" w:lastColumn="0" w:noHBand="0" w:noVBand="1"/>
-      </w:tblPr>
-      <w:tblGrid>
-        <w:gridCol w:w="2155"/>
-        <w:gridCol w:w="2430"/>
-        <w:gridCol w:w="5940"/>
-      </w:tblGrid>
-      <w:tr>
-        <w:trPr>
-          <w:trHeight w:val="280"/>
-        </w:trPr>
-        <w:tc>
-          <w:tcPr>
-            <w:tcW w:w="2155" w:type="dxa"/>
-            <w:tcBorders>
-              <w:top w:val="single" w:sz="4" w:space="0" w:color="000000"/>
-              <w:left w:val="single" w:sz="4" w:space="0" w:color="000000"/>
-              <w:bottom w:val="single" w:sz="4" w:space="0" w:color="000000"/>
-              <w:right w:val="single" w:sz="4" w:space="0" w:color="000000"/>
-            </w:tcBorders>
-          </w:tcPr>
-          <w:p>
-            <w:pPr>
-              <w:spacing w:after="120"/>
-              <w:jc w:val="both"/>
-              <w:rPr>
-                <w:rFonts w:eastAsia="Times New Roman"/>
-                <w:color w:val="000000" w:themeColor="text1"/>
-                <w:szCs w:val="24"/>
-              </w:rPr>
-            </w:pPr>
-            <w:r>
-              <w:rPr>
-                <w:rFonts w:eastAsia="Times New Roman"/>
-                <w:b/>
-                <w:i/>
-                <w:color w:val="000000" w:themeColor="text1"/>
-                <w:szCs w:val="24"/>
-              </w:rPr>
-              <w:t>Use Case ID:</w:t>
-            </w:r>
-          </w:p>
-        </w:tc>
-        <w:tc>
-          <w:tcPr>
-            <w:tcW w:w="2430" w:type="dxa"/>
-            <w:tcBorders>
-              <w:top w:val="single" w:sz="4" w:space="0" w:color="000000"/>
-              <w:left w:val="single" w:sz="4" w:space="0" w:color="000000"/>
-              <w:bottom w:val="single" w:sz="4" w:space="0" w:color="000000"/>
-              <w:right w:val="single" w:sz="4" w:space="0" w:color="000000"/>
-            </w:tcBorders>
-          </w:tcPr>
-          <w:p>
-            <w:pPr>
-              <w:spacing w:after="120"/>
-              <w:rPr>
-                <w:rFonts w:eastAsia="Times New Roman"/>
-                <w:szCs w:val="24"/>
-              </w:rPr>
-            </w:pPr>
-            <w:r>
-              <w:t>W-HS-UC03</w:t>
-            </w:r>
-          </w:p>
-        </w:tc>
-        <w:tc>
-          <w:tcPr>
-            <w:tcW w:w="5940" w:type="dxa"/>
-            <w:tcBorders>
-              <w:top w:val="single" w:sz="4" w:space="0" w:color="000000"/>
-              <w:left w:val="single" w:sz="4" w:space="0" w:color="000000"/>
-              <w:bottom w:val="single" w:sz="4" w:space="0" w:color="000000"/>
-              <w:right w:val="single" w:sz="4" w:space="0" w:color="000000"/>
-            </w:tcBorders>
-          </w:tcPr>
-          <w:p>
-            <w:pPr>
-              <w:spacing w:after="120"/>
-              <w:rPr>
-                <w:rFonts w:eastAsia="Times New Roman"/>
-                <w:szCs w:val="24"/>
-              </w:rPr>
-            </w:pPr>
-            <w:r>
-              <w:rPr>
-                <w:rFonts w:eastAsia="Times New Roman"/>
-                <w:b/>
-                <w:i/>
-                <w:szCs w:val="24"/>
-              </w:rPr>
-              <w:t>Requirement</w:t>
-            </w:r>
-            <w:r>
-              <w:rPr>
-                <w:rFonts w:eastAsia="Times New Roman"/>
-                <w:b/>
-                <w:i/>
-                <w:szCs w:val="24"/>
-              </w:rPr>
-              <w:t xml:space="preserve"> Ref</w:t>
-            </w:r>
-            <w:r>
-              <w:rPr>
-                <w:rFonts w:eastAsia="Times New Roman"/>
-                <w:b/>
-                <w:i/>
-                <w:szCs w:val="24"/>
-              </w:rPr>
-              <w:t>:</w:t>
-            </w:r>
-            <w:r>
-              <w:rPr>
-                <w:rFonts w:eastAsia="Times New Roman"/>
-                <w:szCs w:val="24"/>
-              </w:rPr>
-              <w:t xml:space="preserve"> </w:t>
-            </w:r>
-            <w:r>
-              <w:t>W-HS-01</w:t>
-            </w:r>
-          </w:p>
-        </w:tc>
-      </w:tr>
-      <w:tr>
-        <w:trPr>
-          <w:trHeight w:val="260"/>
-        </w:trPr>
-        <w:tc>
-          <w:tcPr>
-            <w:tcW w:w="2155" w:type="dxa"/>
-            <w:tcBorders>
-              <w:top w:val="single" w:sz="4" w:space="0" w:color="000000"/>
-              <w:left w:val="single" w:sz="4" w:space="0" w:color="000000"/>
-              <w:bottom w:val="single" w:sz="4" w:space="0" w:color="000000"/>
-              <w:right w:val="single" w:sz="4" w:space="0" w:color="000000"/>
-            </w:tcBorders>
-          </w:tcPr>
-          <w:p>
-            <w:pPr>
-              <w:spacing w:after="120"/>
-              <w:jc w:val="both"/>
-              <w:rPr>
-                <w:rFonts w:eastAsia="Times New Roman"/>
-                <w:color w:val="000000" w:themeColor="text1"/>
-                <w:szCs w:val="24"/>
-              </w:rPr>
-            </w:pPr>
-            <w:r>
-              <w:rPr>
-                <w:rFonts w:eastAsia="Times New Roman"/>
-                <w:b/>
-                <w:i/>
-                <w:color w:val="000000" w:themeColor="text1"/>
-                <w:szCs w:val="24"/>
-              </w:rPr>
-              <w:t>Use case Name:</w:t>
-            </w:r>
-          </w:p>
-        </w:tc>
-        <w:tc>
-          <w:tcPr>
-            <w:tcW w:w="8370" w:type="dxa"/>
-            <w:gridSpan w:val="2"/>
-            <w:tcBorders>
-              <w:top w:val="single" w:sz="4" w:space="0" w:color="000000"/>
-              <w:left w:val="single" w:sz="4" w:space="0" w:color="000000"/>
-              <w:bottom w:val="single" w:sz="4" w:space="0" w:color="000000"/>
-              <w:right w:val="single" w:sz="4" w:space="0" w:color="000000"/>
-            </w:tcBorders>
-          </w:tcPr>
-          <w:p>
-            <w:pPr>
-              <w:spacing w:after="120"/>
-              <w:rPr>
-                <w:rFonts w:eastAsia="Times New Roman"/>
-                <w:szCs w:val="24"/>
-              </w:rPr>
-            </w:pPr>
-            <w:r>
-              <w:rPr>
-                <w:rFonts w:eastAsia="Times New Roman"/>
-                <w:szCs w:val="24"/>
-              </w:rPr>
-              <w:t xml:space="preserve">Người dùng </w:t>
-            </w:r>
-            <w:r>
-              <w:rPr>
-                <w:rFonts w:eastAsia="Times New Roman"/>
-                <w:szCs w:val="24"/>
-              </w:rPr>
-              <w:t>đặt và thanh toán sản phẩm</w:t>
-            </w:r>
-            <w:r>
-              <w:rPr>
-                <w:rFonts w:eastAsia="Times New Roman"/>
-                <w:szCs w:val="24"/>
-              </w:rPr>
-              <w:t xml:space="preserve"> </w:t>
-            </w:r>
-          </w:p>
-        </w:tc>
-      </w:tr>
-      <w:tr>
-        <w:trPr>
-          <w:trHeight w:val="320"/>
-        </w:trPr>
-        <w:tc>
-          <w:tcPr>
-            <w:tcW w:w="2155" w:type="dxa"/>
-            <w:tcBorders>
-              <w:top w:val="single" w:sz="4" w:space="0" w:color="000000"/>
-              <w:left w:val="single" w:sz="4" w:space="0" w:color="000000"/>
-              <w:bottom w:val="single" w:sz="4" w:space="0" w:color="000000"/>
-              <w:right w:val="single" w:sz="4" w:space="0" w:color="000000"/>
-            </w:tcBorders>
-          </w:tcPr>
-          <w:p>
-            <w:pPr>
-              <w:spacing w:after="120"/>
-              <w:rPr>
-                <w:rFonts w:eastAsia="Times New Roman"/>
-                <w:color w:val="000000" w:themeColor="text1"/>
-                <w:szCs w:val="24"/>
-              </w:rPr>
-            </w:pPr>
-            <w:r>
-              <w:rPr>
-                <w:rFonts w:eastAsia="Times New Roman"/>
-                <w:b/>
-                <w:i/>
-                <w:color w:val="000000" w:themeColor="text1"/>
-                <w:szCs w:val="24"/>
-              </w:rPr>
-              <w:t>Brief description:</w:t>
-            </w:r>
-          </w:p>
-        </w:tc>
-        <w:tc>
-          <w:tcPr>
-            <w:tcW w:w="8370" w:type="dxa"/>
-            <w:gridSpan w:val="2"/>
-            <w:tcBorders>
-              <w:top w:val="single" w:sz="4" w:space="0" w:color="000000"/>
-              <w:left w:val="single" w:sz="4" w:space="0" w:color="000000"/>
-              <w:bottom w:val="single" w:sz="4" w:space="0" w:color="000000"/>
-              <w:right w:val="single" w:sz="4" w:space="0" w:color="000000"/>
-            </w:tcBorders>
-          </w:tcPr>
-          <w:p>
-            <w:pPr>
-              <w:spacing w:after="120"/>
-              <w:rPr>
-                <w:rFonts w:eastAsia="Times New Roman"/>
-                <w:szCs w:val="24"/>
-              </w:rPr>
-            </w:pPr>
-            <w:r>
-              <w:t xml:space="preserve">Người dùng </w:t>
-            </w:r>
-            <w:r>
-              <w:t>chọn</w:t>
-            </w:r>
-            <w:r>
-              <w:t xml:space="preserve"> sản phẩm mình mong muốn </w:t>
-            </w:r>
-          </w:p>
-        </w:tc>
-      </w:tr>
-      <w:tr>
-        <w:trPr>
-          <w:trHeight w:val="280"/>
-        </w:trPr>
-        <w:tc>
-          <w:tcPr>
-            <w:tcW w:w="2155" w:type="dxa"/>
-            <w:tcBorders>
-              <w:top w:val="single" w:sz="4" w:space="0" w:color="000000"/>
-              <w:left w:val="single" w:sz="4" w:space="0" w:color="000000"/>
-              <w:bottom w:val="single" w:sz="4" w:space="0" w:color="000000"/>
-              <w:right w:val="single" w:sz="4" w:space="0" w:color="000000"/>
-            </w:tcBorders>
-          </w:tcPr>
-          <w:p>
-            <w:pPr>
-              <w:spacing w:after="120"/>
-              <w:ind w:right="101"/>
-              <w:rPr>
-                <w:rFonts w:eastAsia="Times New Roman"/>
-                <w:color w:val="000000" w:themeColor="text1"/>
-                <w:szCs w:val="24"/>
-              </w:rPr>
-            </w:pPr>
-            <w:r>
-              <w:rPr>
-                <w:rFonts w:eastAsia="Times New Roman"/>
-                <w:b/>
-                <w:i/>
-                <w:color w:val="000000" w:themeColor="text1"/>
-                <w:szCs w:val="24"/>
-              </w:rPr>
-              <w:t>Actors:</w:t>
-            </w:r>
-          </w:p>
-        </w:tc>
-        <w:tc>
-          <w:tcPr>
-            <w:tcW w:w="8370" w:type="dxa"/>
-            <w:gridSpan w:val="2"/>
-            <w:tcBorders>
-              <w:top w:val="single" w:sz="4" w:space="0" w:color="000000"/>
-              <w:left w:val="single" w:sz="4" w:space="0" w:color="000000"/>
-              <w:bottom w:val="single" w:sz="4" w:space="0" w:color="000000"/>
-              <w:right w:val="single" w:sz="4" w:space="0" w:color="000000"/>
-            </w:tcBorders>
-          </w:tcPr>
-          <w:p>
-            <w:pPr>
-              <w:spacing w:after="120"/>
-              <w:rPr>
-                <w:rFonts w:eastAsia="Times New Roman"/>
-                <w:szCs w:val="24"/>
-              </w:rPr>
-            </w:pPr>
-            <w:r>
-              <w:rPr>
-                <w:rFonts w:eastAsia="Times New Roman"/>
-                <w:szCs w:val="24"/>
-              </w:rPr>
-              <w:t>User(Non-Register)</w:t>
-            </w:r>
-            <w:r>
-              <w:rPr>
-                <w:rFonts w:eastAsia="Times New Roman"/>
-                <w:szCs w:val="24"/>
-              </w:rPr>
-              <w:t>,User</w:t>
-            </w:r>
-          </w:p>
-        </w:tc>
-      </w:tr>
-      <w:tr>
-        <w:trPr>
-          <w:trHeight w:val="700"/>
-        </w:trPr>
-        <w:tc>
-          <w:tcPr>
-            <w:tcW w:w="2155" w:type="dxa"/>
-            <w:tcBorders>
-              <w:top w:val="single" w:sz="4" w:space="0" w:color="000000"/>
-              <w:left w:val="single" w:sz="4" w:space="0" w:color="000000"/>
-              <w:bottom w:val="single" w:sz="4" w:space="0" w:color="000000"/>
-              <w:right w:val="single" w:sz="4" w:space="0" w:color="000000"/>
-            </w:tcBorders>
-          </w:tcPr>
-          <w:p>
-            <w:pPr>
-              <w:spacing w:after="120"/>
-              <w:rPr>
-                <w:rFonts w:eastAsia="Times New Roman"/>
-                <w:color w:val="000000" w:themeColor="text1"/>
-                <w:szCs w:val="24"/>
-              </w:rPr>
-            </w:pPr>
-            <w:r>
-              <w:rPr>
-                <w:rFonts w:eastAsia="Times New Roman"/>
-                <w:b/>
-                <w:i/>
-                <w:color w:val="000000" w:themeColor="text1"/>
-                <w:szCs w:val="24"/>
-              </w:rPr>
-              <w:t>Pre-conditions:</w:t>
-            </w:r>
-          </w:p>
-        </w:tc>
-        <w:tc>
-          <w:tcPr>
-            <w:tcW w:w="8370" w:type="dxa"/>
-            <w:gridSpan w:val="2"/>
-            <w:tcBorders>
-              <w:top w:val="single" w:sz="4" w:space="0" w:color="000000"/>
-              <w:left w:val="single" w:sz="4" w:space="0" w:color="000000"/>
-              <w:bottom w:val="single" w:sz="4" w:space="0" w:color="000000"/>
-              <w:right w:val="single" w:sz="4" w:space="0" w:color="000000"/>
-            </w:tcBorders>
-          </w:tcPr>
-          <w:p>
-            <w:pPr>
-              <w:rPr>
-                <w:rFonts w:eastAsia="Times New Roman"/>
-                <w:szCs w:val="24"/>
-              </w:rPr>
-            </w:pPr>
-            <w:r>
-              <w:t>Actor  truy cập Website</w:t>
-            </w:r>
-          </w:p>
-        </w:tc>
-      </w:tr>
-      <w:tr>
-        <w:trPr>
-          <w:trHeight w:val="917"/>
-        </w:trPr>
-        <w:tc>
-          <w:tcPr>
-            <w:tcW w:w="2155" w:type="dxa"/>
-            <w:tcBorders>
-              <w:top w:val="single" w:sz="4" w:space="0" w:color="000000"/>
-              <w:left w:val="single" w:sz="4" w:space="0" w:color="000000"/>
-              <w:bottom w:val="single" w:sz="4" w:space="0" w:color="000000"/>
-              <w:right w:val="single" w:sz="4" w:space="0" w:color="000000"/>
-            </w:tcBorders>
-          </w:tcPr>
-          <w:p>
-            <w:pPr>
-              <w:spacing w:after="120"/>
-              <w:rPr>
-                <w:rFonts w:eastAsia="Times New Roman"/>
-                <w:color w:val="000000" w:themeColor="text1"/>
-                <w:szCs w:val="24"/>
-              </w:rPr>
-            </w:pPr>
-            <w:r>
-              <w:rPr>
-                <w:rFonts w:eastAsia="Times New Roman"/>
-                <w:b/>
-                <w:i/>
-                <w:color w:val="000000" w:themeColor="text1"/>
-                <w:szCs w:val="24"/>
-              </w:rPr>
-              <w:t>Post-conditions:</w:t>
-            </w:r>
-          </w:p>
-        </w:tc>
-        <w:tc>
-          <w:tcPr>
-            <w:tcW w:w="8370" w:type="dxa"/>
-            <w:gridSpan w:val="2"/>
-            <w:tcBorders>
-              <w:top w:val="single" w:sz="4" w:space="0" w:color="000000"/>
-              <w:left w:val="single" w:sz="4" w:space="0" w:color="000000"/>
-              <w:bottom w:val="single" w:sz="4" w:space="0" w:color="000000"/>
-              <w:right w:val="single" w:sz="4" w:space="0" w:color="000000"/>
-            </w:tcBorders>
-          </w:tcPr>
-          <w:p>
-            <w:pPr>
-              <w:pBdr>
-                <w:top w:val="nil"/>
-                <w:left w:val="nil"/>
-                <w:bottom w:val="nil"/>
-                <w:right w:val="nil"/>
-                <w:between w:val="nil"/>
-              </w:pBdr>
-              <w:jc w:val="both"/>
-              <w:rPr>
-                <w:rFonts w:eastAsia="Times New Roman"/>
-                <w:color w:val="000000"/>
-                <w:szCs w:val="24"/>
-              </w:rPr>
-            </w:pPr>
-            <w:r>
-              <w:rPr>
-                <w:rFonts w:eastAsia="Times New Roman"/>
-                <w:color w:val="000000"/>
-                <w:szCs w:val="24"/>
-              </w:rPr>
-              <w:t>Người dùng đặt sản phẩm thành công</w:t>
-            </w:r>
-          </w:p>
-        </w:tc>
-      </w:tr>
-      <w:tr>
-        <w:trPr>
-          <w:trHeight w:val="998"/>
-        </w:trPr>
-        <w:tc>
-          <w:tcPr>
-            <w:tcW w:w="2155" w:type="dxa"/>
-            <w:tcBorders>
-              <w:top w:val="single" w:sz="4" w:space="0" w:color="000000"/>
-              <w:left w:val="single" w:sz="4" w:space="0" w:color="000000"/>
-              <w:bottom w:val="single" w:sz="4" w:space="0" w:color="000000"/>
-              <w:right w:val="single" w:sz="4" w:space="0" w:color="000000"/>
-            </w:tcBorders>
-          </w:tcPr>
-          <w:p>
-            <w:pPr>
-              <w:spacing w:after="120"/>
-              <w:rPr>
-                <w:rFonts w:eastAsia="Times New Roman"/>
-                <w:color w:val="000000" w:themeColor="text1"/>
-                <w:szCs w:val="24"/>
-              </w:rPr>
-            </w:pPr>
-            <w:r>
-              <w:rPr>
-                <w:rFonts w:eastAsia="Times New Roman"/>
-                <w:b/>
-                <w:i/>
-                <w:color w:val="000000" w:themeColor="text1"/>
-                <w:szCs w:val="24"/>
-              </w:rPr>
-              <w:t>Main Success flow:</w:t>
-            </w:r>
-          </w:p>
-        </w:tc>
-        <w:tc>
-          <w:tcPr>
-            <w:tcW w:w="8370" w:type="dxa"/>
-            <w:gridSpan w:val="2"/>
-            <w:tcBorders>
-              <w:top w:val="single" w:sz="4" w:space="0" w:color="000000"/>
-              <w:left w:val="single" w:sz="4" w:space="0" w:color="000000"/>
-              <w:bottom w:val="single" w:sz="4" w:space="0" w:color="000000"/>
-              <w:right w:val="single" w:sz="4" w:space="0" w:color="000000"/>
-            </w:tcBorders>
-          </w:tcPr>
-          <w:p>
-            <w:pPr>
-              <w:tabs>
-                <w:tab w:val="left" w:pos="1068"/>
-              </w:tabs>
-              <w:rPr>
-                <w:rFonts w:eastAsia="Times New Roman"/>
-                <w:szCs w:val="24"/>
-              </w:rPr>
-            </w:pPr>
-            <w:r>
-              <w:rPr>
-                <w:rFonts w:eastAsia="Times New Roman"/>
-                <w:szCs w:val="24"/>
-              </w:rPr>
-              <w:t>1/ Actor truy cập trang chủ của Website</w:t>
-            </w:r>
-          </w:p>
-          <w:p>
-            <w:pPr>
-              <w:tabs>
-                <w:tab w:val="left" w:pos="1068"/>
-              </w:tabs>
-              <w:rPr>
-                <w:rFonts w:eastAsia="Times New Roman"/>
-                <w:szCs w:val="24"/>
-              </w:rPr>
-            </w:pPr>
-            <w:r>
-              <w:rPr>
-                <w:rFonts w:eastAsia="Times New Roman"/>
-                <w:szCs w:val="24"/>
-              </w:rPr>
-              <w:t xml:space="preserve">2/ Actor </w:t>
-            </w:r>
-            <w:r>
-              <w:rPr>
-                <w:rFonts w:eastAsia="Times New Roman"/>
-                <w:szCs w:val="24"/>
-              </w:rPr>
-              <w:t>nhấp vào 1 sản phẩm mình muốn xem chi tiết</w:t>
-            </w:r>
-          </w:p>
-          <w:p>
-            <w:pPr>
-              <w:tabs>
-                <w:tab w:val="left" w:pos="1068"/>
-              </w:tabs>
-              <w:rPr>
-                <w:rFonts w:eastAsia="Times New Roman"/>
-                <w:szCs w:val="24"/>
-              </w:rPr>
-            </w:pPr>
-            <w:r>
-              <w:rPr>
-                <w:rFonts w:eastAsia="Times New Roman"/>
-                <w:szCs w:val="24"/>
-              </w:rPr>
-              <w:t xml:space="preserve">3/ Hệ thống </w:t>
-            </w:r>
-            <w:r>
-              <w:rPr>
-                <w:rFonts w:eastAsia="Times New Roman"/>
-                <w:szCs w:val="24"/>
-              </w:rPr>
-              <w:t>dẫn người dùng dến trang chi tiết sản phẩm của sản phẩm tương ứng</w:t>
-            </w:r>
-          </w:p>
-          <w:p>
-            <w:pPr>
-              <w:tabs>
-                <w:tab w:val="left" w:pos="1068"/>
-              </w:tabs>
-              <w:rPr>
-                <w:rFonts w:eastAsia="Times New Roman"/>
-                <w:szCs w:val="24"/>
-              </w:rPr>
-            </w:pPr>
-            <w:r>
-              <w:rPr>
-                <w:rFonts w:eastAsia="Times New Roman"/>
-                <w:szCs w:val="24"/>
-              </w:rPr>
-              <w:t>4/ Người dùng chọn mẫu ,kích cỡ,số lượng sau đó chọn button đặt</w:t>
-            </w:r>
-          </w:p>
-          <w:p>
-            <w:pPr>
-              <w:tabs>
-                <w:tab w:val="left" w:pos="1068"/>
-              </w:tabs>
-              <w:rPr>
-                <w:rFonts w:eastAsia="Times New Roman"/>
-                <w:szCs w:val="24"/>
-              </w:rPr>
-            </w:pPr>
-            <w:r>
-              <w:rPr>
-                <w:rFonts w:eastAsia="Times New Roman"/>
-                <w:szCs w:val="24"/>
-              </w:rPr>
-              <w:t xml:space="preserve">5/Hệ thống dẫn Actor dến trang thanh toán </w:t>
-            </w:r>
-          </w:p>
-          <w:p>
-            <w:pPr>
-              <w:tabs>
-                <w:tab w:val="left" w:pos="1068"/>
-              </w:tabs>
-              <w:rPr>
-                <w:rFonts w:eastAsia="Times New Roman"/>
-                <w:szCs w:val="24"/>
-              </w:rPr>
-            </w:pPr>
-            <w:r>
-              <w:rPr>
-                <w:rFonts w:eastAsia="Times New Roman"/>
-                <w:szCs w:val="24"/>
-              </w:rPr>
-              <w:t>6/Actor điền thông tin vd : Địa chỉ ,số điện thoại,…</w:t>
-            </w:r>
-          </w:p>
-          <w:p>
-            <w:pPr>
-              <w:tabs>
-                <w:tab w:val="left" w:pos="1068"/>
-              </w:tabs>
-              <w:rPr>
-                <w:rFonts w:eastAsia="Times New Roman"/>
-                <w:szCs w:val="24"/>
-              </w:rPr>
-            </w:pPr>
-            <w:r>
-              <w:rPr>
-                <w:rFonts w:eastAsia="Times New Roman"/>
-                <w:szCs w:val="24"/>
-              </w:rPr>
-              <w:t>7/Actor chọn phương thức thanh toán sau đó tiến hành thanh toán.</w:t>
-            </w:r>
-          </w:p>
-          <w:p>
-            <w:pPr>
-              <w:tabs>
-                <w:tab w:val="left" w:pos="1068"/>
-              </w:tabs>
-              <w:rPr>
-                <w:rFonts w:eastAsia="Times New Roman"/>
-                <w:szCs w:val="24"/>
-              </w:rPr>
-            </w:pPr>
-            <w:r>
-              <w:rPr>
-                <w:rFonts w:eastAsia="Times New Roman"/>
-                <w:szCs w:val="24"/>
-              </w:rPr>
-              <w:t>8/Hệ thống thông báo đặt hàng thành công và gửi mail cho Actor</w:t>
-            </w:r>
-          </w:p>
-        </w:tc>
-      </w:tr>
-      <w:tr>
-        <w:trPr>
-          <w:trHeight w:val="1880"/>
-        </w:trPr>
-        <w:tc>
-          <w:tcPr>
-            <w:tcW w:w="2155" w:type="dxa"/>
-            <w:tcBorders>
-              <w:top w:val="single" w:sz="4" w:space="0" w:color="000000"/>
-              <w:left w:val="single" w:sz="4" w:space="0" w:color="000000"/>
-              <w:bottom w:val="single" w:sz="4" w:space="0" w:color="000000"/>
-              <w:right w:val="single" w:sz="4" w:space="0" w:color="000000"/>
-            </w:tcBorders>
-          </w:tcPr>
-          <w:p>
-            <w:pPr>
-              <w:spacing w:after="120"/>
-              <w:rPr>
-                <w:rFonts w:eastAsia="Times New Roman"/>
-                <w:color w:val="000000" w:themeColor="text1"/>
-                <w:szCs w:val="24"/>
-              </w:rPr>
-            </w:pPr>
-            <w:r>
-              <w:rPr>
-                <w:rFonts w:eastAsia="Times New Roman"/>
-                <w:b/>
-                <w:i/>
-                <w:color w:val="000000" w:themeColor="text1"/>
-                <w:szCs w:val="24"/>
-              </w:rPr>
-              <w:t>Alternative flows:</w:t>
-            </w:r>
-          </w:p>
-        </w:tc>
-        <w:tc>
-          <w:tcPr>
-            <w:tcW w:w="8370" w:type="dxa"/>
-            <w:gridSpan w:val="2"/>
-            <w:tcBorders>
-              <w:top w:val="single" w:sz="4" w:space="0" w:color="000000"/>
-              <w:left w:val="single" w:sz="4" w:space="0" w:color="000000"/>
-              <w:bottom w:val="single" w:sz="4" w:space="0" w:color="000000"/>
-              <w:right w:val="single" w:sz="4" w:space="0" w:color="000000"/>
-            </w:tcBorders>
-          </w:tcPr>
-          <w:p>
-            <w:pPr>
-              <w:jc w:val="both"/>
-              <w:rPr>
-                <w:rFonts w:eastAsia="Times New Roman"/>
-                <w:szCs w:val="24"/>
-              </w:rPr>
-            </w:pPr>
-            <w:r>
-              <w:rPr>
-                <w:rFonts w:eastAsia="Times New Roman"/>
-                <w:szCs w:val="24"/>
-              </w:rPr>
-              <w:t>None</w:t>
-            </w:r>
-          </w:p>
-        </w:tc>
-      </w:tr>
-      <w:tr>
-        <w:trPr>
-          <w:trHeight w:val="980"/>
-        </w:trPr>
-        <w:tc>
-          <w:tcPr>
-            <w:tcW w:w="2155" w:type="dxa"/>
-            <w:tcBorders>
-              <w:top w:val="single" w:sz="4" w:space="0" w:color="000000"/>
-              <w:left w:val="single" w:sz="4" w:space="0" w:color="000000"/>
-              <w:bottom w:val="single" w:sz="4" w:space="0" w:color="000000"/>
-              <w:right w:val="single" w:sz="4" w:space="0" w:color="000000"/>
-            </w:tcBorders>
-          </w:tcPr>
-          <w:p>
-            <w:pPr>
-              <w:spacing w:after="120"/>
-              <w:rPr>
-                <w:rFonts w:eastAsia="Times New Roman"/>
-                <w:color w:val="000000" w:themeColor="text1"/>
-                <w:szCs w:val="24"/>
-              </w:rPr>
-            </w:pPr>
-            <w:r>
-              <w:rPr>
-                <w:rFonts w:eastAsia="Times New Roman"/>
-                <w:b/>
-                <w:i/>
-                <w:color w:val="000000" w:themeColor="text1"/>
-                <w:szCs w:val="24"/>
-              </w:rPr>
-              <w:t>Exception flows:</w:t>
-            </w:r>
-          </w:p>
-        </w:tc>
-        <w:tc>
-          <w:tcPr>
-            <w:tcW w:w="8370" w:type="dxa"/>
-            <w:gridSpan w:val="2"/>
-            <w:tcBorders>
-              <w:top w:val="single" w:sz="4" w:space="0" w:color="000000"/>
-              <w:left w:val="single" w:sz="4" w:space="0" w:color="000000"/>
-              <w:bottom w:val="single" w:sz="4" w:space="0" w:color="000000"/>
-              <w:right w:val="single" w:sz="4" w:space="0" w:color="000000"/>
-            </w:tcBorders>
-          </w:tcPr>
-          <w:p>
-            <w:pPr>
-              <w:jc w:val="both"/>
-              <w:rPr>
-                <w:rFonts w:eastAsia="Times New Roman"/>
-                <w:szCs w:val="24"/>
-              </w:rPr>
-            </w:pPr>
-            <w:r>
-              <w:rPr>
-                <w:rFonts w:eastAsia="Times New Roman"/>
-                <w:szCs w:val="24"/>
-              </w:rPr>
-              <w:t>None</w:t>
-            </w:r>
-          </w:p>
-        </w:tc>
-      </w:tr>
-    </w:tbl>
-    <w:p/>
     <w:p/>
     <w:sectPr>
       <w:pgSz w:w="12240" w:h="15840"/>
@@ -8229,95 +5822,6 @@
     </w:lvl>
   </w:abstractNum>
   <w:abstractNum w:abstractNumId="2" w15:restartNumberingAfterBreak="0">
-    <w:nsid w:val="44CA2B9F"/>
-    <w:multiLevelType w:val="hybridMultilevel"/>
-    <w:tmpl w:val="6BC4A160"/>
-    <w:lvl w:ilvl="0" w:tplc="0409000F">
-      <w:start w:val="1"/>
-      <w:numFmt w:val="decimal"/>
-      <w:lvlText w:val="%1."/>
-      <w:lvlJc w:val="left"/>
-      <w:pPr>
-        <w:ind w:left="720" w:hanging="360"/>
-      </w:pPr>
-      <w:rPr>
-        <w:rFonts w:hint="default"/>
-      </w:rPr>
-    </w:lvl>
-    <w:lvl w:ilvl="1" w:tplc="04090019" w:tentative="1">
-      <w:start w:val="1"/>
-      <w:numFmt w:val="lowerLetter"/>
-      <w:lvlText w:val="%2."/>
-      <w:lvlJc w:val="left"/>
-      <w:pPr>
-        <w:ind w:left="1440" w:hanging="360"/>
-      </w:pPr>
-    </w:lvl>
-    <w:lvl w:ilvl="2" w:tplc="0409001B" w:tentative="1">
-      <w:start w:val="1"/>
-      <w:numFmt w:val="lowerRoman"/>
-      <w:lvlText w:val="%3."/>
-      <w:lvlJc w:val="right"/>
-      <w:pPr>
-        <w:ind w:left="2160" w:hanging="180"/>
-      </w:pPr>
-    </w:lvl>
-    <w:lvl w:ilvl="3" w:tplc="0409000F" w:tentative="1">
-      <w:start w:val="1"/>
-      <w:numFmt w:val="decimal"/>
-      <w:lvlText w:val="%4."/>
-      <w:lvlJc w:val="left"/>
-      <w:pPr>
-        <w:ind w:left="2880" w:hanging="360"/>
-      </w:pPr>
-    </w:lvl>
-    <w:lvl w:ilvl="4" w:tplc="04090019" w:tentative="1">
-      <w:start w:val="1"/>
-      <w:numFmt w:val="lowerLetter"/>
-      <w:lvlText w:val="%5."/>
-      <w:lvlJc w:val="left"/>
-      <w:pPr>
-        <w:ind w:left="3600" w:hanging="360"/>
-      </w:pPr>
-    </w:lvl>
-    <w:lvl w:ilvl="5" w:tplc="0409001B" w:tentative="1">
-      <w:start w:val="1"/>
-      <w:numFmt w:val="lowerRoman"/>
-      <w:lvlText w:val="%6."/>
-      <w:lvlJc w:val="right"/>
-      <w:pPr>
-        <w:ind w:left="4320" w:hanging="180"/>
-      </w:pPr>
-    </w:lvl>
-    <w:lvl w:ilvl="6" w:tplc="0409000F" w:tentative="1">
-      <w:start w:val="1"/>
-      <w:numFmt w:val="decimal"/>
-      <w:lvlText w:val="%7."/>
-      <w:lvlJc w:val="left"/>
-      <w:pPr>
-        <w:ind w:left="5040" w:hanging="360"/>
-      </w:pPr>
-    </w:lvl>
-    <w:lvl w:ilvl="7" w:tplc="04090019" w:tentative="1">
-      <w:start w:val="1"/>
-      <w:numFmt w:val="lowerLetter"/>
-      <w:lvlText w:val="%8."/>
-      <w:lvlJc w:val="left"/>
-      <w:pPr>
-        <w:ind w:left="5760" w:hanging="360"/>
-      </w:pPr>
-    </w:lvl>
-    <w:lvl w:ilvl="8" w:tplc="0409001B" w:tentative="1">
-      <w:start w:val="1"/>
-      <w:numFmt w:val="lowerRoman"/>
-      <w:lvlText w:val="%9."/>
-      <w:lvlJc w:val="right"/>
-      <w:pPr>
-        <w:ind w:left="6480" w:hanging="180"/>
-      </w:pPr>
-    </w:lvl>
-  </w:abstractNum>
-  <w:abstractNum w:abstractNumId="3" w15:restartNumberingAfterBreak="0">
     <w:nsid w:val="47F7172B"/>
     <w:multiLevelType w:val="hybridMultilevel"/>
     <w:tmpl w:val="2A3CC6A0"/>
@@ -8430,184 +5934,6 @@
       </w:rPr>
     </w:lvl>
   </w:abstractNum>
-  <w:abstractNum w:abstractNumId="4" w15:restartNumberingAfterBreak="0">
-    <w:nsid w:val="74A94E16"/>
-    <w:multiLevelType w:val="hybridMultilevel"/>
-    <w:tmpl w:val="6BC4A160"/>
-    <w:lvl w:ilvl="0" w:tplc="FFFFFFFF">
-      <w:start w:val="1"/>
-      <w:numFmt w:val="decimal"/>
-      <w:lvlText w:val="%1."/>
-      <w:lvlJc w:val="left"/>
-      <w:pPr>
-        <w:ind w:left="720" w:hanging="360"/>
-      </w:pPr>
-      <w:rPr>
-        <w:rFonts w:hint="default"/>
-      </w:rPr>
-    </w:lvl>
-    <w:lvl w:ilvl="1" w:tplc="FFFFFFFF" w:tentative="1">
-      <w:start w:val="1"/>
-      <w:numFmt w:val="lowerLetter"/>
-      <w:lvlText w:val="%2."/>
-      <w:lvlJc w:val="left"/>
-      <w:pPr>
-        <w:ind w:left="1440" w:hanging="360"/>
-      </w:pPr>
-    </w:lvl>
-    <w:lvl w:ilvl="2" w:tplc="FFFFFFFF" w:tentative="1">
-      <w:start w:val="1"/>
-      <w:numFmt w:val="lowerRoman"/>
-      <w:lvlText w:val="%3."/>
-      <w:lvlJc w:val="right"/>
-      <w:pPr>
-        <w:ind w:left="2160" w:hanging="180"/>
-      </w:pPr>
-    </w:lvl>
-    <w:lvl w:ilvl="3" w:tplc="FFFFFFFF" w:tentative="1">
-      <w:start w:val="1"/>
-      <w:numFmt w:val="decimal"/>
-      <w:lvlText w:val="%4."/>
-      <w:lvlJc w:val="left"/>
-      <w:pPr>
-        <w:ind w:left="2880" w:hanging="360"/>
-      </w:pPr>
-    </w:lvl>
-    <w:lvl w:ilvl="4" w:tplc="FFFFFFFF" w:tentative="1">
-      <w:start w:val="1"/>
-      <w:numFmt w:val="lowerLetter"/>
-      <w:lvlText w:val="%5."/>
-      <w:lvlJc w:val="left"/>
-      <w:pPr>
-        <w:ind w:left="3600" w:hanging="360"/>
-      </w:pPr>
-    </w:lvl>
-    <w:lvl w:ilvl="5" w:tplc="FFFFFFFF" w:tentative="1">
-      <w:start w:val="1"/>
-      <w:numFmt w:val="lowerRoman"/>
-      <w:lvlText w:val="%6."/>
-      <w:lvlJc w:val="right"/>
-      <w:pPr>
-        <w:ind w:left="4320" w:hanging="180"/>
-      </w:pPr>
-    </w:lvl>
-    <w:lvl w:ilvl="6" w:tplc="FFFFFFFF" w:tentative="1">
-      <w:start w:val="1"/>
-      <w:numFmt w:val="decimal"/>
-      <w:lvlText w:val="%7."/>
-      <w:lvlJc w:val="left"/>
-      <w:pPr>
-        <w:ind w:left="5040" w:hanging="360"/>
-      </w:pPr>
-    </w:lvl>
-    <w:lvl w:ilvl="7" w:tplc="FFFFFFFF" w:tentative="1">
-      <w:start w:val="1"/>
-      <w:numFmt w:val="lowerLetter"/>
-      <w:lvlText w:val="%8."/>
-      <w:lvlJc w:val="left"/>
-      <w:pPr>
-        <w:ind w:left="5760" w:hanging="360"/>
-      </w:pPr>
-    </w:lvl>
-    <w:lvl w:ilvl="8" w:tplc="FFFFFFFF" w:tentative="1">
-      <w:start w:val="1"/>
-      <w:numFmt w:val="lowerRoman"/>
-      <w:lvlText w:val="%9."/>
-      <w:lvlJc w:val="right"/>
-      <w:pPr>
-        <w:ind w:left="6480" w:hanging="180"/>
-      </w:pPr>
-    </w:lvl>
-  </w:abstractNum>
-  <w:abstractNum w:abstractNumId="5" w15:restartNumberingAfterBreak="0">
-    <w:nsid w:val="7C023DD1"/>
-    <w:multiLevelType w:val="hybridMultilevel"/>
-    <w:tmpl w:val="6BC4A160"/>
-    <w:lvl w:ilvl="0" w:tplc="FFFFFFFF">
-      <w:start w:val="1"/>
-      <w:numFmt w:val="decimal"/>
-      <w:lvlText w:val="%1."/>
-      <w:lvlJc w:val="left"/>
-      <w:pPr>
-        <w:ind w:left="720" w:hanging="360"/>
-      </w:pPr>
-      <w:rPr>
-        <w:rFonts w:hint="default"/>
-      </w:rPr>
-    </w:lvl>
-    <w:lvl w:ilvl="1" w:tplc="FFFFFFFF" w:tentative="1">
-      <w:start w:val="1"/>
-      <w:numFmt w:val="lowerLetter"/>
-      <w:lvlText w:val="%2."/>
-      <w:lvlJc w:val="left"/>
-      <w:pPr>
-        <w:ind w:left="1440" w:hanging="360"/>
-      </w:pPr>
-    </w:lvl>
-    <w:lvl w:ilvl="2" w:tplc="FFFFFFFF" w:tentative="1">
-      <w:start w:val="1"/>
-      <w:numFmt w:val="lowerRoman"/>
-      <w:lvlText w:val="%3."/>
-      <w:lvlJc w:val="right"/>
-      <w:pPr>
-        <w:ind w:left="2160" w:hanging="180"/>
-      </w:pPr>
-    </w:lvl>
-    <w:lvl w:ilvl="3" w:tplc="FFFFFFFF" w:tentative="1">
-      <w:start w:val="1"/>
-      <w:numFmt w:val="decimal"/>
-      <w:lvlText w:val="%4."/>
-      <w:lvlJc w:val="left"/>
-      <w:pPr>
-        <w:ind w:left="2880" w:hanging="360"/>
-      </w:pPr>
-    </w:lvl>
-    <w:lvl w:ilvl="4" w:tplc="FFFFFFFF" w:tentative="1">
-      <w:start w:val="1"/>
-      <w:numFmt w:val="lowerLetter"/>
-      <w:lvlText w:val="%5."/>
-      <w:lvlJc w:val="left"/>
-      <w:pPr>
-        <w:ind w:left="3600" w:hanging="360"/>
-      </w:pPr>
-    </w:lvl>
-    <w:lvl w:ilvl="5" w:tplc="FFFFFFFF" w:tentative="1">
-      <w:start w:val="1"/>
-      <w:numFmt w:val="lowerRoman"/>
-      <w:lvlText w:val="%6."/>
-      <w:lvlJc w:val="right"/>
-      <w:pPr>
-        <w:ind w:left="4320" w:hanging="180"/>
-      </w:pPr>
-    </w:lvl>
-    <w:lvl w:ilvl="6" w:tplc="FFFFFFFF" w:tentative="1">
-      <w:start w:val="1"/>
-      <w:numFmt w:val="decimal"/>
-      <w:lvlText w:val="%7."/>
-      <w:lvlJc w:val="left"/>
-      <w:pPr>
-        <w:ind w:left="5040" w:hanging="360"/>
-      </w:pPr>
-    </w:lvl>
-    <w:lvl w:ilvl="7" w:tplc="FFFFFFFF" w:tentative="1">
-      <w:start w:val="1"/>
-      <w:numFmt w:val="lowerLetter"/>
-      <w:lvlText w:val="%8."/>
-      <w:lvlJc w:val="left"/>
-      <w:pPr>
-        <w:ind w:left="5760" w:hanging="360"/>
-      </w:pPr>
-    </w:lvl>
-    <w:lvl w:ilvl="8" w:tplc="FFFFFFFF" w:tentative="1">
-      <w:start w:val="1"/>
-      <w:numFmt w:val="lowerRoman"/>
-      <w:lvlText w:val="%9."/>
-      <w:lvlJc w:val="right"/>
-      <w:pPr>
-        <w:ind w:left="6480" w:hanging="180"/>
-      </w:pPr>
-    </w:lvl>
-  </w:abstractNum>
   <w:num w:numId="1" w16cid:durableId="1360353620">
     <w:abstractNumId w:val="0"/>
   </w:num>
@@ -8615,16 +5941,7 @@
     <w:abstractNumId w:val="1"/>
   </w:num>
   <w:num w:numId="3" w16cid:durableId="233929768">
-    <w:abstractNumId w:val="3"/>
-  </w:num>
-  <w:num w:numId="4" w16cid:durableId="1041249728">
     <w:abstractNumId w:val="2"/>
-  </w:num>
-  <w:num w:numId="5" w16cid:durableId="1089541865">
-    <w:abstractNumId w:val="5"/>
-  </w:num>
-  <w:num w:numId="6" w16cid:durableId="1432235986">
-    <w:abstractNumId w:val="4"/>
   </w:num>
 </w:numbering>
 </file>

</xml_diff>